<commit_message>
Updated report, added analysis files
</commit_message>
<xml_diff>
--- a/AkronAshevilleAnalysisReport.docx
+++ b/AkronAshevilleAnalysisReport.docx
@@ -25,10 +25,19 @@
         <w:t>The purpose of this study is to analyze the historical weather data from Akron, Oh and Asheville, NC</w:t>
       </w:r>
       <w:r>
-        <w:t xml:space="preserve"> and determine any differences between the two.  Specifically this study will look at </w:t>
-      </w:r>
-      <w:r>
-        <w:t>whether the average temperature in Asheville, NC is at least 5 degrees warmer than Akron, OH.</w:t>
+        <w:t xml:space="preserve"> and determine any differences between the two.  Specifically this study </w:t>
+      </w:r>
+      <w:r>
+        <w:t>will look at differences in average temperature.</w:t>
+      </w:r>
+    </w:p>
+    <w:p/>
+    <w:p>
+      <w:r>
+        <w:t xml:space="preserve">It will first look at the overall average temperature and test whether Asheville’s average temperature is at least 5 degrees warmer than Akron’s.  Since warmer weather is normally </w:t>
+      </w:r>
+      <w:r>
+        <w:t>desirable in the winter, but not during the summer test specifically for winter and summer will be performed.  A test will be performed to determine if Asheville’s average winter temperature is at least 8 degrees warm that Akron, and a test will be performed to determine if Asheville’s average summer temperature is at most 2 degrees warmer then Akron.</w:t>
       </w:r>
     </w:p>
     <w:p>
@@ -1004,6 +1013,13 @@
       </w:tr>
     </w:tbl>
     <w:p/>
+    <w:p/>
+    <w:p/>
+    <w:p/>
+    <w:p/>
+    <w:p/>
+    <w:p/>
+    <w:p/>
     <w:tbl>
       <w:tblPr>
         <w:tblW w:w="4300" w:type="dxa"/>
@@ -1056,6 +1072,7 @@
                 <w:bCs/>
                 <w:color w:val="000000"/>
               </w:rPr>
+              <w:lastRenderedPageBreak/>
               <w:t>Descriptive Statistics For Asheville Data</w:t>
             </w:r>
           </w:p>
@@ -1517,18 +1534,17 @@
         <w:rPr>
           <w:noProof/>
         </w:rPr>
-        <w:lastRenderedPageBreak/>
         <w:drawing>
-          <wp:anchor distT="0" distB="0" distL="114300" distR="114300" simplePos="0" relativeHeight="251663360" behindDoc="0" locked="0" layoutInCell="1" allowOverlap="1" wp14:anchorId="37AAEECB" wp14:editId="3397C673">
+          <wp:anchor distT="0" distB="0" distL="114300" distR="114300" simplePos="0" relativeHeight="251671552" behindDoc="0" locked="0" layoutInCell="1" allowOverlap="1" wp14:anchorId="1DE12C21" wp14:editId="6266A43C">
             <wp:simplePos x="0" y="0"/>
             <wp:positionH relativeFrom="column">
-              <wp:posOffset>-457200</wp:posOffset>
+              <wp:posOffset>141668</wp:posOffset>
             </wp:positionH>
             <wp:positionV relativeFrom="paragraph">
-              <wp:posOffset>-462</wp:posOffset>
+              <wp:posOffset>205553</wp:posOffset>
             </wp:positionV>
-            <wp:extent cx="6858000" cy="5143500"/>
-            <wp:effectExtent l="0" t="0" r="0" b="0"/>
+            <wp:extent cx="3496310" cy="2420620"/>
+            <wp:effectExtent l="0" t="0" r="0" b="5080"/>
             <wp:wrapTopAndBottom/>
             <wp:docPr id="1" name="Picture 1"/>
             <wp:cNvGraphicFramePr>
@@ -1550,7 +1566,7 @@
                   <pic:spPr>
                     <a:xfrm>
                       <a:off x="0" y="0"/>
-                      <a:ext cx="6858000" cy="5143500"/>
+                      <a:ext cx="3496310" cy="2420620"/>
                     </a:xfrm>
                     <a:prstGeom prst="rect">
                       <a:avLst/>
@@ -1559,6 +1575,12 @@
                 </pic:pic>
               </a:graphicData>
             </a:graphic>
+            <wp14:sizeRelH relativeFrom="margin">
+              <wp14:pctWidth>0</wp14:pctWidth>
+            </wp14:sizeRelH>
+            <wp14:sizeRelV relativeFrom="margin">
+              <wp14:pctHeight>0</wp14:pctHeight>
+            </wp14:sizeRelV>
           </wp:anchor>
         </w:drawing>
       </w:r>
@@ -1573,7 +1595,7 @@
               <wp:posOffset>-348615</wp:posOffset>
             </wp:positionH>
             <wp:positionV relativeFrom="paragraph">
-              <wp:posOffset>5414010</wp:posOffset>
+              <wp:posOffset>2529392</wp:posOffset>
             </wp:positionV>
             <wp:extent cx="7453630" cy="3726815"/>
             <wp:effectExtent l="0" t="0" r="1270" b="0"/>
@@ -1617,9 +1639,10 @@
         </w:drawing>
       </w:r>
     </w:p>
+    <w:p/>
+    <w:p/>
     <w:p>
       <w:r>
-        <w:lastRenderedPageBreak/>
         <w:t>After looking at the descriptive statistics, and the box plots we can make the following observations:</w:t>
       </w:r>
     </w:p>
@@ -1671,7 +1694,25 @@
         <w:t xml:space="preserve">desirable in the winter, but not desirable in the summer.  Because of that, </w:t>
       </w:r>
       <w:r>
-        <w:t>descriptive statistics for just the winter months (December, January, February) where also calculated.</w:t>
+        <w:t>descriptive statistics for just the winter months (December, January, February)</w:t>
+      </w:r>
+      <w:r>
+        <w:t xml:space="preserve"> and just summer months</w:t>
+      </w:r>
+      <w:r>
+        <w:t xml:space="preserve"> (June, July, August)</w:t>
+      </w:r>
+      <w:r>
+        <w:t xml:space="preserve"> where also calculated.</w:t>
+      </w:r>
+    </w:p>
+    <w:p/>
+    <w:p>
+      <w:pPr>
+        <w:pStyle w:val="Heading2"/>
+      </w:pPr>
+      <w:r>
+        <w:t>Winter</w:t>
       </w:r>
     </w:p>
     <w:p>
@@ -2187,7 +2228,62 @@
         </w:tc>
       </w:tr>
     </w:tbl>
-    <w:p/>
+    <w:p>
+      <w:r>
+        <w:rPr>
+          <w:noProof/>
+        </w:rPr>
+        <w:drawing>
+          <wp:anchor distT="0" distB="0" distL="114300" distR="114300" simplePos="0" relativeHeight="251667456" behindDoc="0" locked="0" layoutInCell="1" allowOverlap="1" wp14:anchorId="41A31103" wp14:editId="27D0840C">
+            <wp:simplePos x="0" y="0"/>
+            <wp:positionH relativeFrom="column">
+              <wp:posOffset>-142240</wp:posOffset>
+            </wp:positionH>
+            <wp:positionV relativeFrom="paragraph">
+              <wp:posOffset>2122170</wp:posOffset>
+            </wp:positionV>
+            <wp:extent cx="3489960" cy="2395220"/>
+            <wp:effectExtent l="0" t="0" r="2540" b="5080"/>
+            <wp:wrapTopAndBottom/>
+            <wp:docPr id="2" name="Picture 2"/>
+            <wp:cNvGraphicFramePr>
+              <a:graphicFrameLocks xmlns:a="http://schemas.openxmlformats.org/drawingml/2006/main" noChangeAspect="1"/>
+            </wp:cNvGraphicFramePr>
+            <a:graphic xmlns:a="http://schemas.openxmlformats.org/drawingml/2006/main">
+              <a:graphicData uri="http://schemas.openxmlformats.org/drawingml/2006/picture">
+                <pic:pic xmlns:pic="http://schemas.openxmlformats.org/drawingml/2006/picture">
+                  <pic:nvPicPr>
+                    <pic:cNvPr id="1" name=""/>
+                    <pic:cNvPicPr/>
+                  </pic:nvPicPr>
+                  <pic:blipFill>
+                    <a:blip r:embed="rId7"/>
+                    <a:stretch>
+                      <a:fillRect/>
+                    </a:stretch>
+                  </pic:blipFill>
+                  <pic:spPr>
+                    <a:xfrm>
+                      <a:off x="0" y="0"/>
+                      <a:ext cx="3489960" cy="2395220"/>
+                    </a:xfrm>
+                    <a:prstGeom prst="rect">
+                      <a:avLst/>
+                    </a:prstGeom>
+                  </pic:spPr>
+                </pic:pic>
+              </a:graphicData>
+            </a:graphic>
+            <wp14:sizeRelH relativeFrom="margin">
+              <wp14:pctWidth>0</wp14:pctWidth>
+            </wp14:sizeRelH>
+            <wp14:sizeRelV relativeFrom="margin">
+              <wp14:pctHeight>0</wp14:pctHeight>
+            </wp14:sizeRelV>
+          </wp:anchor>
+        </w:drawing>
+      </w:r>
+    </w:p>
     <w:tbl>
       <w:tblPr>
         <w:tblW w:w="4180" w:type="dxa"/>
@@ -2695,6 +2791,1137 @@
           </w:p>
         </w:tc>
       </w:tr>
+      <w:tr>
+        <w:trPr>
+          <w:divId w:val="226191088"/>
+          <w:trHeight w:val="300"/>
+        </w:trPr>
+        <w:tc>
+          <w:tcPr>
+            <w:tcW w:w="0" w:type="auto"/>
+            <w:tcBorders>
+              <w:top w:val="single" w:sz="4" w:space="0" w:color="D0CECE"/>
+              <w:left w:val="single" w:sz="4" w:space="0" w:color="D0CECE"/>
+              <w:bottom w:val="single" w:sz="4" w:space="0" w:color="D0CECE"/>
+              <w:right w:val="single" w:sz="4" w:space="0" w:color="D0CECE"/>
+            </w:tcBorders>
+            <w:noWrap/>
+            <w:vAlign w:val="bottom"/>
+          </w:tcPr>
+          <w:p>
+            <w:pPr>
+              <w:rPr>
+                <w:rFonts w:ascii="Calibri" w:eastAsia="Times New Roman" w:hAnsi="Calibri" w:cs="Times New Roman"/>
+                <w:color w:val="000000"/>
+              </w:rPr>
+            </w:pPr>
+          </w:p>
+        </w:tc>
+        <w:tc>
+          <w:tcPr>
+            <w:tcW w:w="0" w:type="auto"/>
+            <w:tcBorders>
+              <w:top w:val="single" w:sz="4" w:space="0" w:color="D0CECE"/>
+              <w:left w:val="single" w:sz="4" w:space="0" w:color="D0CECE"/>
+              <w:bottom w:val="single" w:sz="4" w:space="0" w:color="D0CECE"/>
+              <w:right w:val="single" w:sz="4" w:space="0" w:color="D0CECE"/>
+            </w:tcBorders>
+            <w:noWrap/>
+            <w:vAlign w:val="bottom"/>
+          </w:tcPr>
+          <w:p>
+            <w:pPr>
+              <w:jc w:val="right"/>
+              <w:rPr>
+                <w:rFonts w:ascii="Calibri" w:eastAsia="Times New Roman" w:hAnsi="Calibri" w:cs="Times New Roman"/>
+                <w:color w:val="000000"/>
+              </w:rPr>
+            </w:pPr>
+          </w:p>
+        </w:tc>
+      </w:tr>
+    </w:tbl>
+    <w:p/>
+    <w:p/>
+    <w:p/>
+    <w:p/>
+    <w:p/>
+    <w:p/>
+    <w:p/>
+    <w:p/>
+    <w:p>
+      <w:pPr>
+        <w:pStyle w:val="Heading2"/>
+      </w:pPr>
+      <w:r>
+        <w:lastRenderedPageBreak/>
+        <w:t>Summer</w:t>
+      </w:r>
+    </w:p>
+    <w:p/>
+    <w:tbl>
+      <w:tblPr>
+        <w:tblW w:w="4060" w:type="dxa"/>
+        <w:tblCellMar>
+          <w:top w:w="15" w:type="dxa"/>
+          <w:left w:w="15" w:type="dxa"/>
+          <w:bottom w:w="15" w:type="dxa"/>
+          <w:right w:w="15" w:type="dxa"/>
+        </w:tblCellMar>
+        <w:tblLook w:val="04A0" w:firstRow="1" w:lastRow="0" w:firstColumn="1" w:lastColumn="0" w:noHBand="0" w:noVBand="1"/>
+      </w:tblPr>
+      <w:tblGrid>
+        <w:gridCol w:w="2602"/>
+        <w:gridCol w:w="1458"/>
+      </w:tblGrid>
+      <w:tr>
+        <w:trPr>
+          <w:trHeight w:val="300"/>
+        </w:trPr>
+        <w:tc>
+          <w:tcPr>
+            <w:tcW w:w="4060" w:type="dxa"/>
+            <w:gridSpan w:val="2"/>
+            <w:tcBorders>
+              <w:top w:val="single" w:sz="4" w:space="0" w:color="D0CECE"/>
+              <w:left w:val="single" w:sz="4" w:space="0" w:color="D0CECE"/>
+              <w:bottom w:val="single" w:sz="4" w:space="0" w:color="D0CECE"/>
+              <w:right w:val="single" w:sz="4" w:space="0" w:color="D0CECE"/>
+            </w:tcBorders>
+            <w:shd w:val="clear" w:color="000000" w:fill="B4C6E7"/>
+            <w:noWrap/>
+            <w:vAlign w:val="bottom"/>
+            <w:hideMark/>
+          </w:tcPr>
+          <w:p>
+            <w:pPr>
+              <w:jc w:val="center"/>
+              <w:rPr>
+                <w:rFonts w:ascii="Calibri" w:eastAsia="Times New Roman" w:hAnsi="Calibri" w:cs="Times New Roman"/>
+                <w:b/>
+                <w:bCs/>
+                <w:color w:val="000000"/>
+              </w:rPr>
+            </w:pPr>
+            <w:r>
+              <w:rPr>
+                <w:rFonts w:ascii="Calibri" w:eastAsia="Times New Roman" w:hAnsi="Calibri" w:cs="Times New Roman"/>
+                <w:b/>
+                <w:bCs/>
+                <w:color w:val="000000"/>
+              </w:rPr>
+              <w:t>Descriptive Statistics for Akron Summer</w:t>
+            </w:r>
+          </w:p>
+        </w:tc>
+      </w:tr>
+      <w:tr>
+        <w:trPr>
+          <w:trHeight w:val="300"/>
+        </w:trPr>
+        <w:tc>
+          <w:tcPr>
+            <w:tcW w:w="0" w:type="auto"/>
+            <w:tcBorders>
+              <w:top w:val="single" w:sz="4" w:space="0" w:color="D0CECE"/>
+              <w:left w:val="single" w:sz="4" w:space="0" w:color="D0CECE"/>
+              <w:bottom w:val="single" w:sz="4" w:space="0" w:color="D0CECE"/>
+              <w:right w:val="single" w:sz="4" w:space="0" w:color="D0CECE"/>
+            </w:tcBorders>
+            <w:noWrap/>
+            <w:vAlign w:val="bottom"/>
+            <w:hideMark/>
+          </w:tcPr>
+          <w:p>
+            <w:pPr>
+              <w:jc w:val="center"/>
+              <w:rPr>
+                <w:rFonts w:ascii="Calibri" w:eastAsia="Times New Roman" w:hAnsi="Calibri" w:cs="Times New Roman"/>
+                <w:b/>
+                <w:bCs/>
+                <w:color w:val="000000"/>
+              </w:rPr>
+            </w:pPr>
+          </w:p>
+        </w:tc>
+        <w:tc>
+          <w:tcPr>
+            <w:tcW w:w="0" w:type="auto"/>
+            <w:tcBorders>
+              <w:top w:val="single" w:sz="4" w:space="0" w:color="D0CECE"/>
+              <w:left w:val="single" w:sz="4" w:space="0" w:color="D0CECE"/>
+              <w:bottom w:val="single" w:sz="4" w:space="0" w:color="D0CECE"/>
+              <w:right w:val="single" w:sz="4" w:space="0" w:color="D0CECE"/>
+            </w:tcBorders>
+            <w:noWrap/>
+            <w:vAlign w:val="bottom"/>
+            <w:hideMark/>
+          </w:tcPr>
+          <w:p>
+            <w:pPr>
+              <w:rPr>
+                <w:rFonts w:ascii="Calibri" w:eastAsia="Times New Roman" w:hAnsi="Calibri" w:cs="Times New Roman"/>
+                <w:color w:val="000000"/>
+              </w:rPr>
+            </w:pPr>
+            <w:r>
+              <w:rPr>
+                <w:rFonts w:ascii="Calibri" w:eastAsia="Times New Roman" w:hAnsi="Calibri" w:cs="Times New Roman"/>
+                <w:color w:val="000000"/>
+              </w:rPr>
+              <w:t>TAVG</w:t>
+            </w:r>
+          </w:p>
+        </w:tc>
+      </w:tr>
+      <w:tr>
+        <w:trPr>
+          <w:trHeight w:val="300"/>
+        </w:trPr>
+        <w:tc>
+          <w:tcPr>
+            <w:tcW w:w="0" w:type="auto"/>
+            <w:tcBorders>
+              <w:top w:val="single" w:sz="4" w:space="0" w:color="D0CECE"/>
+              <w:left w:val="single" w:sz="4" w:space="0" w:color="D0CECE"/>
+              <w:bottom w:val="single" w:sz="4" w:space="0" w:color="D0CECE"/>
+              <w:right w:val="single" w:sz="4" w:space="0" w:color="D0CECE"/>
+            </w:tcBorders>
+            <w:noWrap/>
+            <w:vAlign w:val="bottom"/>
+            <w:hideMark/>
+          </w:tcPr>
+          <w:p>
+            <w:pPr>
+              <w:rPr>
+                <w:rFonts w:ascii="Calibri" w:eastAsia="Times New Roman" w:hAnsi="Calibri" w:cs="Times New Roman"/>
+                <w:color w:val="000000"/>
+              </w:rPr>
+            </w:pPr>
+            <w:r>
+              <w:rPr>
+                <w:rFonts w:ascii="Calibri" w:eastAsia="Times New Roman" w:hAnsi="Calibri" w:cs="Times New Roman"/>
+                <w:color w:val="000000"/>
+              </w:rPr>
+              <w:t>Observations</w:t>
+            </w:r>
+          </w:p>
+        </w:tc>
+        <w:tc>
+          <w:tcPr>
+            <w:tcW w:w="0" w:type="auto"/>
+            <w:tcBorders>
+              <w:top w:val="single" w:sz="4" w:space="0" w:color="D0CECE"/>
+              <w:left w:val="single" w:sz="4" w:space="0" w:color="D0CECE"/>
+              <w:bottom w:val="single" w:sz="4" w:space="0" w:color="D0CECE"/>
+              <w:right w:val="single" w:sz="4" w:space="0" w:color="D0CECE"/>
+            </w:tcBorders>
+            <w:noWrap/>
+            <w:vAlign w:val="bottom"/>
+            <w:hideMark/>
+          </w:tcPr>
+          <w:p>
+            <w:pPr>
+              <w:jc w:val="right"/>
+              <w:rPr>
+                <w:rFonts w:ascii="Calibri" w:eastAsia="Times New Roman" w:hAnsi="Calibri" w:cs="Times New Roman"/>
+                <w:color w:val="000000"/>
+              </w:rPr>
+            </w:pPr>
+            <w:r>
+              <w:rPr>
+                <w:rFonts w:ascii="Calibri" w:eastAsia="Times New Roman" w:hAnsi="Calibri" w:cs="Times New Roman"/>
+                <w:color w:val="000000"/>
+              </w:rPr>
+              <w:t>368</w:t>
+            </w:r>
+          </w:p>
+        </w:tc>
+      </w:tr>
+      <w:tr>
+        <w:trPr>
+          <w:trHeight w:val="300"/>
+        </w:trPr>
+        <w:tc>
+          <w:tcPr>
+            <w:tcW w:w="0" w:type="auto"/>
+            <w:tcBorders>
+              <w:top w:val="single" w:sz="4" w:space="0" w:color="D0CECE"/>
+              <w:left w:val="single" w:sz="4" w:space="0" w:color="D0CECE"/>
+              <w:bottom w:val="single" w:sz="4" w:space="0" w:color="D0CECE"/>
+              <w:right w:val="single" w:sz="4" w:space="0" w:color="D0CECE"/>
+            </w:tcBorders>
+            <w:noWrap/>
+            <w:vAlign w:val="bottom"/>
+            <w:hideMark/>
+          </w:tcPr>
+          <w:p>
+            <w:pPr>
+              <w:rPr>
+                <w:rFonts w:ascii="Calibri" w:eastAsia="Times New Roman" w:hAnsi="Calibri" w:cs="Times New Roman"/>
+                <w:color w:val="000000"/>
+              </w:rPr>
+            </w:pPr>
+            <w:r>
+              <w:rPr>
+                <w:rFonts w:ascii="Calibri" w:eastAsia="Times New Roman" w:hAnsi="Calibri" w:cs="Times New Roman"/>
+                <w:color w:val="000000"/>
+              </w:rPr>
+              <w:t>Mean</w:t>
+            </w:r>
+          </w:p>
+        </w:tc>
+        <w:tc>
+          <w:tcPr>
+            <w:tcW w:w="0" w:type="auto"/>
+            <w:tcBorders>
+              <w:top w:val="single" w:sz="4" w:space="0" w:color="D0CECE"/>
+              <w:left w:val="single" w:sz="4" w:space="0" w:color="D0CECE"/>
+              <w:bottom w:val="single" w:sz="4" w:space="0" w:color="D0CECE"/>
+              <w:right w:val="single" w:sz="4" w:space="0" w:color="D0CECE"/>
+            </w:tcBorders>
+            <w:noWrap/>
+            <w:vAlign w:val="bottom"/>
+            <w:hideMark/>
+          </w:tcPr>
+          <w:p>
+            <w:pPr>
+              <w:jc w:val="right"/>
+              <w:rPr>
+                <w:rFonts w:ascii="Calibri" w:eastAsia="Times New Roman" w:hAnsi="Calibri" w:cs="Times New Roman"/>
+                <w:color w:val="000000"/>
+              </w:rPr>
+            </w:pPr>
+            <w:r>
+              <w:rPr>
+                <w:rFonts w:ascii="Calibri" w:eastAsia="Times New Roman" w:hAnsi="Calibri" w:cs="Times New Roman"/>
+                <w:color w:val="000000"/>
+              </w:rPr>
+              <w:t>71.774457</w:t>
+            </w:r>
+          </w:p>
+        </w:tc>
+      </w:tr>
+      <w:tr>
+        <w:trPr>
+          <w:trHeight w:val="300"/>
+        </w:trPr>
+        <w:tc>
+          <w:tcPr>
+            <w:tcW w:w="0" w:type="auto"/>
+            <w:tcBorders>
+              <w:top w:val="single" w:sz="4" w:space="0" w:color="D0CECE"/>
+              <w:left w:val="single" w:sz="4" w:space="0" w:color="D0CECE"/>
+              <w:bottom w:val="single" w:sz="4" w:space="0" w:color="D0CECE"/>
+              <w:right w:val="single" w:sz="4" w:space="0" w:color="D0CECE"/>
+            </w:tcBorders>
+            <w:noWrap/>
+            <w:vAlign w:val="bottom"/>
+            <w:hideMark/>
+          </w:tcPr>
+          <w:p>
+            <w:pPr>
+              <w:rPr>
+                <w:rFonts w:ascii="Calibri" w:eastAsia="Times New Roman" w:hAnsi="Calibri" w:cs="Times New Roman"/>
+                <w:color w:val="000000"/>
+              </w:rPr>
+            </w:pPr>
+            <w:r>
+              <w:rPr>
+                <w:rFonts w:ascii="Calibri" w:eastAsia="Times New Roman" w:hAnsi="Calibri" w:cs="Times New Roman"/>
+                <w:color w:val="000000"/>
+              </w:rPr>
+              <w:t>Median</w:t>
+            </w:r>
+          </w:p>
+        </w:tc>
+        <w:tc>
+          <w:tcPr>
+            <w:tcW w:w="0" w:type="auto"/>
+            <w:tcBorders>
+              <w:top w:val="single" w:sz="4" w:space="0" w:color="D0CECE"/>
+              <w:left w:val="single" w:sz="4" w:space="0" w:color="D0CECE"/>
+              <w:bottom w:val="single" w:sz="4" w:space="0" w:color="D0CECE"/>
+              <w:right w:val="single" w:sz="4" w:space="0" w:color="D0CECE"/>
+            </w:tcBorders>
+            <w:noWrap/>
+            <w:vAlign w:val="bottom"/>
+            <w:hideMark/>
+          </w:tcPr>
+          <w:p>
+            <w:pPr>
+              <w:jc w:val="right"/>
+              <w:rPr>
+                <w:rFonts w:ascii="Calibri" w:eastAsia="Times New Roman" w:hAnsi="Calibri" w:cs="Times New Roman"/>
+                <w:color w:val="000000"/>
+              </w:rPr>
+            </w:pPr>
+            <w:r>
+              <w:rPr>
+                <w:rFonts w:ascii="Calibri" w:eastAsia="Times New Roman" w:hAnsi="Calibri" w:cs="Times New Roman"/>
+                <w:color w:val="000000"/>
+              </w:rPr>
+              <w:t>72</w:t>
+            </w:r>
+          </w:p>
+        </w:tc>
+      </w:tr>
+      <w:tr>
+        <w:trPr>
+          <w:trHeight w:val="300"/>
+        </w:trPr>
+        <w:tc>
+          <w:tcPr>
+            <w:tcW w:w="0" w:type="auto"/>
+            <w:tcBorders>
+              <w:top w:val="single" w:sz="4" w:space="0" w:color="D0CECE"/>
+              <w:left w:val="single" w:sz="4" w:space="0" w:color="D0CECE"/>
+              <w:bottom w:val="single" w:sz="4" w:space="0" w:color="D0CECE"/>
+              <w:right w:val="single" w:sz="4" w:space="0" w:color="D0CECE"/>
+            </w:tcBorders>
+            <w:noWrap/>
+            <w:vAlign w:val="bottom"/>
+            <w:hideMark/>
+          </w:tcPr>
+          <w:p>
+            <w:pPr>
+              <w:rPr>
+                <w:rFonts w:ascii="Calibri" w:eastAsia="Times New Roman" w:hAnsi="Calibri" w:cs="Times New Roman"/>
+                <w:color w:val="000000"/>
+              </w:rPr>
+            </w:pPr>
+            <w:r>
+              <w:rPr>
+                <w:rFonts w:ascii="Calibri" w:eastAsia="Times New Roman" w:hAnsi="Calibri" w:cs="Times New Roman"/>
+                <w:color w:val="000000"/>
+              </w:rPr>
+              <w:t>Standard Deviation</w:t>
+            </w:r>
+          </w:p>
+        </w:tc>
+        <w:tc>
+          <w:tcPr>
+            <w:tcW w:w="0" w:type="auto"/>
+            <w:tcBorders>
+              <w:top w:val="single" w:sz="4" w:space="0" w:color="D0CECE"/>
+              <w:left w:val="single" w:sz="4" w:space="0" w:color="D0CECE"/>
+              <w:bottom w:val="single" w:sz="4" w:space="0" w:color="D0CECE"/>
+              <w:right w:val="single" w:sz="4" w:space="0" w:color="D0CECE"/>
+            </w:tcBorders>
+            <w:noWrap/>
+            <w:vAlign w:val="bottom"/>
+            <w:hideMark/>
+          </w:tcPr>
+          <w:p>
+            <w:pPr>
+              <w:jc w:val="right"/>
+              <w:rPr>
+                <w:rFonts w:ascii="Calibri" w:eastAsia="Times New Roman" w:hAnsi="Calibri" w:cs="Times New Roman"/>
+                <w:color w:val="000000"/>
+              </w:rPr>
+            </w:pPr>
+            <w:r>
+              <w:rPr>
+                <w:rFonts w:ascii="Calibri" w:eastAsia="Times New Roman" w:hAnsi="Calibri" w:cs="Times New Roman"/>
+                <w:color w:val="000000"/>
+              </w:rPr>
+              <w:t>5.222118</w:t>
+            </w:r>
+          </w:p>
+        </w:tc>
+      </w:tr>
+      <w:tr>
+        <w:trPr>
+          <w:trHeight w:val="300"/>
+        </w:trPr>
+        <w:tc>
+          <w:tcPr>
+            <w:tcW w:w="0" w:type="auto"/>
+            <w:tcBorders>
+              <w:top w:val="single" w:sz="4" w:space="0" w:color="D0CECE"/>
+              <w:left w:val="single" w:sz="4" w:space="0" w:color="D0CECE"/>
+              <w:bottom w:val="single" w:sz="4" w:space="0" w:color="D0CECE"/>
+              <w:right w:val="single" w:sz="4" w:space="0" w:color="D0CECE"/>
+            </w:tcBorders>
+            <w:noWrap/>
+            <w:vAlign w:val="bottom"/>
+            <w:hideMark/>
+          </w:tcPr>
+          <w:p>
+            <w:pPr>
+              <w:rPr>
+                <w:rFonts w:ascii="Calibri" w:eastAsia="Times New Roman" w:hAnsi="Calibri" w:cs="Times New Roman"/>
+                <w:color w:val="000000"/>
+              </w:rPr>
+            </w:pPr>
+            <w:r>
+              <w:rPr>
+                <w:rFonts w:ascii="Calibri" w:eastAsia="Times New Roman" w:hAnsi="Calibri" w:cs="Times New Roman"/>
+                <w:color w:val="000000"/>
+              </w:rPr>
+              <w:t>Minimum</w:t>
+            </w:r>
+          </w:p>
+        </w:tc>
+        <w:tc>
+          <w:tcPr>
+            <w:tcW w:w="0" w:type="auto"/>
+            <w:tcBorders>
+              <w:top w:val="single" w:sz="4" w:space="0" w:color="D0CECE"/>
+              <w:left w:val="single" w:sz="4" w:space="0" w:color="D0CECE"/>
+              <w:bottom w:val="single" w:sz="4" w:space="0" w:color="D0CECE"/>
+              <w:right w:val="single" w:sz="4" w:space="0" w:color="D0CECE"/>
+            </w:tcBorders>
+            <w:noWrap/>
+            <w:vAlign w:val="bottom"/>
+            <w:hideMark/>
+          </w:tcPr>
+          <w:p>
+            <w:pPr>
+              <w:jc w:val="right"/>
+              <w:rPr>
+                <w:rFonts w:ascii="Calibri" w:eastAsia="Times New Roman" w:hAnsi="Calibri" w:cs="Times New Roman"/>
+                <w:color w:val="000000"/>
+              </w:rPr>
+            </w:pPr>
+            <w:r>
+              <w:rPr>
+                <w:rFonts w:ascii="Calibri" w:eastAsia="Times New Roman" w:hAnsi="Calibri" w:cs="Times New Roman"/>
+                <w:color w:val="000000"/>
+              </w:rPr>
+              <w:t>50</w:t>
+            </w:r>
+          </w:p>
+        </w:tc>
+      </w:tr>
+      <w:tr>
+        <w:trPr>
+          <w:trHeight w:val="300"/>
+        </w:trPr>
+        <w:tc>
+          <w:tcPr>
+            <w:tcW w:w="0" w:type="auto"/>
+            <w:tcBorders>
+              <w:top w:val="single" w:sz="4" w:space="0" w:color="D0CECE"/>
+              <w:left w:val="single" w:sz="4" w:space="0" w:color="D0CECE"/>
+              <w:bottom w:val="single" w:sz="4" w:space="0" w:color="D0CECE"/>
+              <w:right w:val="single" w:sz="4" w:space="0" w:color="D0CECE"/>
+            </w:tcBorders>
+            <w:noWrap/>
+            <w:vAlign w:val="bottom"/>
+            <w:hideMark/>
+          </w:tcPr>
+          <w:p>
+            <w:pPr>
+              <w:rPr>
+                <w:rFonts w:ascii="Calibri" w:eastAsia="Times New Roman" w:hAnsi="Calibri" w:cs="Times New Roman"/>
+                <w:color w:val="000000"/>
+              </w:rPr>
+            </w:pPr>
+            <w:r>
+              <w:rPr>
+                <w:rFonts w:ascii="Calibri" w:eastAsia="Times New Roman" w:hAnsi="Calibri" w:cs="Times New Roman"/>
+                <w:color w:val="000000"/>
+              </w:rPr>
+              <w:t>Maximum</w:t>
+            </w:r>
+          </w:p>
+        </w:tc>
+        <w:tc>
+          <w:tcPr>
+            <w:tcW w:w="0" w:type="auto"/>
+            <w:tcBorders>
+              <w:top w:val="single" w:sz="4" w:space="0" w:color="D0CECE"/>
+              <w:left w:val="single" w:sz="4" w:space="0" w:color="D0CECE"/>
+              <w:bottom w:val="single" w:sz="4" w:space="0" w:color="D0CECE"/>
+              <w:right w:val="single" w:sz="4" w:space="0" w:color="D0CECE"/>
+            </w:tcBorders>
+            <w:noWrap/>
+            <w:vAlign w:val="bottom"/>
+            <w:hideMark/>
+          </w:tcPr>
+          <w:p>
+            <w:pPr>
+              <w:jc w:val="right"/>
+              <w:rPr>
+                <w:rFonts w:ascii="Calibri" w:eastAsia="Times New Roman" w:hAnsi="Calibri" w:cs="Times New Roman"/>
+                <w:color w:val="000000"/>
+              </w:rPr>
+            </w:pPr>
+            <w:r>
+              <w:rPr>
+                <w:rFonts w:ascii="Calibri" w:eastAsia="Times New Roman" w:hAnsi="Calibri" w:cs="Times New Roman"/>
+                <w:color w:val="000000"/>
+              </w:rPr>
+              <w:t>83</w:t>
+            </w:r>
+          </w:p>
+        </w:tc>
+      </w:tr>
+    </w:tbl>
+    <w:p>
+      <w:r>
+        <w:rPr>
+          <w:noProof/>
+        </w:rPr>
+        <w:drawing>
+          <wp:anchor distT="0" distB="0" distL="114300" distR="114300" simplePos="0" relativeHeight="251669504" behindDoc="0" locked="0" layoutInCell="1" allowOverlap="1" wp14:anchorId="12F5078C" wp14:editId="4508899A">
+            <wp:simplePos x="0" y="0"/>
+            <wp:positionH relativeFrom="column">
+              <wp:posOffset>-206375</wp:posOffset>
+            </wp:positionH>
+            <wp:positionV relativeFrom="paragraph">
+              <wp:posOffset>1905635</wp:posOffset>
+            </wp:positionV>
+            <wp:extent cx="3811905" cy="2433955"/>
+            <wp:effectExtent l="0" t="0" r="0" b="4445"/>
+            <wp:wrapTopAndBottom/>
+            <wp:docPr id="4" name="Picture 4"/>
+            <wp:cNvGraphicFramePr>
+              <a:graphicFrameLocks xmlns:a="http://schemas.openxmlformats.org/drawingml/2006/main" noChangeAspect="1"/>
+            </wp:cNvGraphicFramePr>
+            <a:graphic xmlns:a="http://schemas.openxmlformats.org/drawingml/2006/main">
+              <a:graphicData uri="http://schemas.openxmlformats.org/drawingml/2006/picture">
+                <pic:pic xmlns:pic="http://schemas.openxmlformats.org/drawingml/2006/picture">
+                  <pic:nvPicPr>
+                    <pic:cNvPr id="1" name=""/>
+                    <pic:cNvPicPr/>
+                  </pic:nvPicPr>
+                  <pic:blipFill>
+                    <a:blip r:embed="rId8"/>
+                    <a:stretch>
+                      <a:fillRect/>
+                    </a:stretch>
+                  </pic:blipFill>
+                  <pic:spPr>
+                    <a:xfrm>
+                      <a:off x="0" y="0"/>
+                      <a:ext cx="3811905" cy="2433955"/>
+                    </a:xfrm>
+                    <a:prstGeom prst="rect">
+                      <a:avLst/>
+                    </a:prstGeom>
+                  </pic:spPr>
+                </pic:pic>
+              </a:graphicData>
+            </a:graphic>
+            <wp14:sizeRelH relativeFrom="margin">
+              <wp14:pctWidth>0</wp14:pctWidth>
+            </wp14:sizeRelH>
+            <wp14:sizeRelV relativeFrom="margin">
+              <wp14:pctHeight>0</wp14:pctHeight>
+            </wp14:sizeRelV>
+          </wp:anchor>
+        </w:drawing>
+      </w:r>
+    </w:p>
+    <w:tbl>
+      <w:tblPr>
+        <w:tblW w:w="4060" w:type="dxa"/>
+        <w:tblCellMar>
+          <w:top w:w="15" w:type="dxa"/>
+          <w:left w:w="15" w:type="dxa"/>
+          <w:bottom w:w="15" w:type="dxa"/>
+          <w:right w:w="15" w:type="dxa"/>
+        </w:tblCellMar>
+        <w:tblLook w:val="04A0" w:firstRow="1" w:lastRow="0" w:firstColumn="1" w:lastColumn="0" w:noHBand="0" w:noVBand="1"/>
+      </w:tblPr>
+      <w:tblGrid>
+        <w:gridCol w:w="2602"/>
+        <w:gridCol w:w="1458"/>
+      </w:tblGrid>
+      <w:tr>
+        <w:trPr>
+          <w:divId w:val="1410688664"/>
+          <w:trHeight w:val="300"/>
+        </w:trPr>
+        <w:tc>
+          <w:tcPr>
+            <w:tcW w:w="4060" w:type="dxa"/>
+            <w:gridSpan w:val="2"/>
+            <w:tcBorders>
+              <w:top w:val="single" w:sz="4" w:space="0" w:color="D0CECE"/>
+              <w:left w:val="single" w:sz="4" w:space="0" w:color="D0CECE"/>
+              <w:bottom w:val="single" w:sz="4" w:space="0" w:color="D0CECE"/>
+              <w:right w:val="single" w:sz="4" w:space="0" w:color="D0CECE"/>
+            </w:tcBorders>
+            <w:shd w:val="clear" w:color="000000" w:fill="B4C6E7"/>
+            <w:noWrap/>
+            <w:vAlign w:val="bottom"/>
+            <w:hideMark/>
+          </w:tcPr>
+          <w:p>
+            <w:pPr>
+              <w:jc w:val="center"/>
+              <w:rPr>
+                <w:rFonts w:ascii="Calibri" w:eastAsia="Times New Roman" w:hAnsi="Calibri" w:cs="Times New Roman"/>
+                <w:b/>
+                <w:bCs/>
+                <w:color w:val="000000"/>
+              </w:rPr>
+            </w:pPr>
+            <w:r>
+              <w:rPr>
+                <w:rFonts w:ascii="Calibri" w:eastAsia="Times New Roman" w:hAnsi="Calibri" w:cs="Times New Roman"/>
+                <w:b/>
+                <w:bCs/>
+                <w:color w:val="000000"/>
+              </w:rPr>
+              <w:t>Descriptive Statistics For Asheville Summer</w:t>
+            </w:r>
+          </w:p>
+        </w:tc>
+      </w:tr>
+      <w:tr>
+        <w:trPr>
+          <w:divId w:val="1410688664"/>
+          <w:trHeight w:val="300"/>
+        </w:trPr>
+        <w:tc>
+          <w:tcPr>
+            <w:tcW w:w="0" w:type="auto"/>
+            <w:tcBorders>
+              <w:top w:val="single" w:sz="4" w:space="0" w:color="D0CECE"/>
+              <w:left w:val="single" w:sz="4" w:space="0" w:color="D0CECE"/>
+              <w:bottom w:val="single" w:sz="4" w:space="0" w:color="D0CECE"/>
+              <w:right w:val="single" w:sz="4" w:space="0" w:color="D0CECE"/>
+            </w:tcBorders>
+            <w:noWrap/>
+            <w:vAlign w:val="bottom"/>
+            <w:hideMark/>
+          </w:tcPr>
+          <w:p>
+            <w:pPr>
+              <w:jc w:val="center"/>
+              <w:rPr>
+                <w:rFonts w:ascii="Calibri" w:eastAsia="Times New Roman" w:hAnsi="Calibri" w:cs="Times New Roman"/>
+                <w:b/>
+                <w:bCs/>
+                <w:color w:val="000000"/>
+              </w:rPr>
+            </w:pPr>
+          </w:p>
+        </w:tc>
+        <w:tc>
+          <w:tcPr>
+            <w:tcW w:w="0" w:type="auto"/>
+            <w:tcBorders>
+              <w:top w:val="single" w:sz="4" w:space="0" w:color="D0CECE"/>
+              <w:left w:val="single" w:sz="4" w:space="0" w:color="D0CECE"/>
+              <w:bottom w:val="single" w:sz="4" w:space="0" w:color="D0CECE"/>
+              <w:right w:val="single" w:sz="4" w:space="0" w:color="D0CECE"/>
+            </w:tcBorders>
+            <w:noWrap/>
+            <w:vAlign w:val="bottom"/>
+            <w:hideMark/>
+          </w:tcPr>
+          <w:p>
+            <w:pPr>
+              <w:rPr>
+                <w:rFonts w:ascii="Calibri" w:eastAsia="Times New Roman" w:hAnsi="Calibri" w:cs="Times New Roman"/>
+                <w:color w:val="000000"/>
+              </w:rPr>
+            </w:pPr>
+            <w:r>
+              <w:rPr>
+                <w:rFonts w:ascii="Calibri" w:eastAsia="Times New Roman" w:hAnsi="Calibri" w:cs="Times New Roman"/>
+                <w:color w:val="000000"/>
+              </w:rPr>
+              <w:t>TAVG</w:t>
+            </w:r>
+          </w:p>
+        </w:tc>
+      </w:tr>
+      <w:tr>
+        <w:trPr>
+          <w:divId w:val="1410688664"/>
+          <w:trHeight w:val="300"/>
+        </w:trPr>
+        <w:tc>
+          <w:tcPr>
+            <w:tcW w:w="0" w:type="auto"/>
+            <w:tcBorders>
+              <w:top w:val="single" w:sz="4" w:space="0" w:color="D0CECE"/>
+              <w:left w:val="single" w:sz="4" w:space="0" w:color="D0CECE"/>
+              <w:bottom w:val="single" w:sz="4" w:space="0" w:color="D0CECE"/>
+              <w:right w:val="single" w:sz="4" w:space="0" w:color="D0CECE"/>
+            </w:tcBorders>
+            <w:noWrap/>
+            <w:vAlign w:val="bottom"/>
+            <w:hideMark/>
+          </w:tcPr>
+          <w:p>
+            <w:pPr>
+              <w:rPr>
+                <w:rFonts w:ascii="Calibri" w:eastAsia="Times New Roman" w:hAnsi="Calibri" w:cs="Times New Roman"/>
+                <w:color w:val="000000"/>
+              </w:rPr>
+            </w:pPr>
+            <w:r>
+              <w:rPr>
+                <w:rFonts w:ascii="Calibri" w:eastAsia="Times New Roman" w:hAnsi="Calibri" w:cs="Times New Roman"/>
+                <w:color w:val="000000"/>
+              </w:rPr>
+              <w:t>Observations</w:t>
+            </w:r>
+          </w:p>
+        </w:tc>
+        <w:tc>
+          <w:tcPr>
+            <w:tcW w:w="0" w:type="auto"/>
+            <w:tcBorders>
+              <w:top w:val="single" w:sz="4" w:space="0" w:color="D0CECE"/>
+              <w:left w:val="single" w:sz="4" w:space="0" w:color="D0CECE"/>
+              <w:bottom w:val="single" w:sz="4" w:space="0" w:color="D0CECE"/>
+              <w:right w:val="single" w:sz="4" w:space="0" w:color="D0CECE"/>
+            </w:tcBorders>
+            <w:noWrap/>
+            <w:vAlign w:val="bottom"/>
+            <w:hideMark/>
+          </w:tcPr>
+          <w:p>
+            <w:pPr>
+              <w:jc w:val="right"/>
+              <w:rPr>
+                <w:rFonts w:ascii="Calibri" w:eastAsia="Times New Roman" w:hAnsi="Calibri" w:cs="Times New Roman"/>
+                <w:color w:val="000000"/>
+              </w:rPr>
+            </w:pPr>
+            <w:r>
+              <w:rPr>
+                <w:rFonts w:ascii="Calibri" w:eastAsia="Times New Roman" w:hAnsi="Calibri" w:cs="Times New Roman"/>
+                <w:color w:val="000000"/>
+              </w:rPr>
+              <w:t>368</w:t>
+            </w:r>
+          </w:p>
+        </w:tc>
+      </w:tr>
+      <w:tr>
+        <w:trPr>
+          <w:divId w:val="1410688664"/>
+          <w:trHeight w:val="300"/>
+        </w:trPr>
+        <w:tc>
+          <w:tcPr>
+            <w:tcW w:w="0" w:type="auto"/>
+            <w:tcBorders>
+              <w:top w:val="single" w:sz="4" w:space="0" w:color="D0CECE"/>
+              <w:left w:val="single" w:sz="4" w:space="0" w:color="D0CECE"/>
+              <w:bottom w:val="single" w:sz="4" w:space="0" w:color="D0CECE"/>
+              <w:right w:val="single" w:sz="4" w:space="0" w:color="D0CECE"/>
+            </w:tcBorders>
+            <w:noWrap/>
+            <w:vAlign w:val="bottom"/>
+            <w:hideMark/>
+          </w:tcPr>
+          <w:p>
+            <w:pPr>
+              <w:rPr>
+                <w:rFonts w:ascii="Calibri" w:eastAsia="Times New Roman" w:hAnsi="Calibri" w:cs="Times New Roman"/>
+                <w:color w:val="000000"/>
+              </w:rPr>
+            </w:pPr>
+            <w:r>
+              <w:rPr>
+                <w:rFonts w:ascii="Calibri" w:eastAsia="Times New Roman" w:hAnsi="Calibri" w:cs="Times New Roman"/>
+                <w:color w:val="000000"/>
+              </w:rPr>
+              <w:t>Mean</w:t>
+            </w:r>
+          </w:p>
+        </w:tc>
+        <w:tc>
+          <w:tcPr>
+            <w:tcW w:w="0" w:type="auto"/>
+            <w:tcBorders>
+              <w:top w:val="single" w:sz="4" w:space="0" w:color="D0CECE"/>
+              <w:left w:val="single" w:sz="4" w:space="0" w:color="D0CECE"/>
+              <w:bottom w:val="single" w:sz="4" w:space="0" w:color="D0CECE"/>
+              <w:right w:val="single" w:sz="4" w:space="0" w:color="D0CECE"/>
+            </w:tcBorders>
+            <w:noWrap/>
+            <w:vAlign w:val="bottom"/>
+            <w:hideMark/>
+          </w:tcPr>
+          <w:p>
+            <w:pPr>
+              <w:jc w:val="right"/>
+              <w:rPr>
+                <w:rFonts w:ascii="Calibri" w:eastAsia="Times New Roman" w:hAnsi="Calibri" w:cs="Times New Roman"/>
+                <w:color w:val="000000"/>
+              </w:rPr>
+            </w:pPr>
+            <w:r>
+              <w:rPr>
+                <w:rFonts w:ascii="Calibri" w:eastAsia="Times New Roman" w:hAnsi="Calibri" w:cs="Times New Roman"/>
+                <w:color w:val="000000"/>
+              </w:rPr>
+              <w:t>72.633152</w:t>
+            </w:r>
+          </w:p>
+        </w:tc>
+      </w:tr>
+      <w:tr>
+        <w:trPr>
+          <w:divId w:val="1410688664"/>
+          <w:trHeight w:val="300"/>
+        </w:trPr>
+        <w:tc>
+          <w:tcPr>
+            <w:tcW w:w="0" w:type="auto"/>
+            <w:tcBorders>
+              <w:top w:val="single" w:sz="4" w:space="0" w:color="D0CECE"/>
+              <w:left w:val="single" w:sz="4" w:space="0" w:color="D0CECE"/>
+              <w:bottom w:val="single" w:sz="4" w:space="0" w:color="D0CECE"/>
+              <w:right w:val="single" w:sz="4" w:space="0" w:color="D0CECE"/>
+            </w:tcBorders>
+            <w:noWrap/>
+            <w:vAlign w:val="bottom"/>
+            <w:hideMark/>
+          </w:tcPr>
+          <w:p>
+            <w:pPr>
+              <w:rPr>
+                <w:rFonts w:ascii="Calibri" w:eastAsia="Times New Roman" w:hAnsi="Calibri" w:cs="Times New Roman"/>
+                <w:color w:val="000000"/>
+              </w:rPr>
+            </w:pPr>
+            <w:r>
+              <w:rPr>
+                <w:rFonts w:ascii="Calibri" w:eastAsia="Times New Roman" w:hAnsi="Calibri" w:cs="Times New Roman"/>
+                <w:color w:val="000000"/>
+              </w:rPr>
+              <w:t>Median</w:t>
+            </w:r>
+          </w:p>
+        </w:tc>
+        <w:tc>
+          <w:tcPr>
+            <w:tcW w:w="0" w:type="auto"/>
+            <w:tcBorders>
+              <w:top w:val="single" w:sz="4" w:space="0" w:color="D0CECE"/>
+              <w:left w:val="single" w:sz="4" w:space="0" w:color="D0CECE"/>
+              <w:bottom w:val="single" w:sz="4" w:space="0" w:color="D0CECE"/>
+              <w:right w:val="single" w:sz="4" w:space="0" w:color="D0CECE"/>
+            </w:tcBorders>
+            <w:noWrap/>
+            <w:vAlign w:val="bottom"/>
+            <w:hideMark/>
+          </w:tcPr>
+          <w:p>
+            <w:pPr>
+              <w:jc w:val="right"/>
+              <w:rPr>
+                <w:rFonts w:ascii="Calibri" w:eastAsia="Times New Roman" w:hAnsi="Calibri" w:cs="Times New Roman"/>
+                <w:color w:val="000000"/>
+              </w:rPr>
+            </w:pPr>
+            <w:r>
+              <w:rPr>
+                <w:rFonts w:ascii="Calibri" w:eastAsia="Times New Roman" w:hAnsi="Calibri" w:cs="Times New Roman"/>
+                <w:color w:val="000000"/>
+              </w:rPr>
+              <w:t>73</w:t>
+            </w:r>
+          </w:p>
+        </w:tc>
+      </w:tr>
+      <w:tr>
+        <w:trPr>
+          <w:divId w:val="1410688664"/>
+          <w:trHeight w:val="300"/>
+        </w:trPr>
+        <w:tc>
+          <w:tcPr>
+            <w:tcW w:w="0" w:type="auto"/>
+            <w:tcBorders>
+              <w:top w:val="single" w:sz="4" w:space="0" w:color="D0CECE"/>
+              <w:left w:val="single" w:sz="4" w:space="0" w:color="D0CECE"/>
+              <w:bottom w:val="single" w:sz="4" w:space="0" w:color="D0CECE"/>
+              <w:right w:val="single" w:sz="4" w:space="0" w:color="D0CECE"/>
+            </w:tcBorders>
+            <w:noWrap/>
+            <w:vAlign w:val="bottom"/>
+            <w:hideMark/>
+          </w:tcPr>
+          <w:p>
+            <w:pPr>
+              <w:rPr>
+                <w:rFonts w:ascii="Calibri" w:eastAsia="Times New Roman" w:hAnsi="Calibri" w:cs="Times New Roman"/>
+                <w:color w:val="000000"/>
+              </w:rPr>
+            </w:pPr>
+            <w:r>
+              <w:rPr>
+                <w:rFonts w:ascii="Calibri" w:eastAsia="Times New Roman" w:hAnsi="Calibri" w:cs="Times New Roman"/>
+                <w:color w:val="000000"/>
+              </w:rPr>
+              <w:t>Standard Deviation</w:t>
+            </w:r>
+          </w:p>
+        </w:tc>
+        <w:tc>
+          <w:tcPr>
+            <w:tcW w:w="0" w:type="auto"/>
+            <w:tcBorders>
+              <w:top w:val="single" w:sz="4" w:space="0" w:color="D0CECE"/>
+              <w:left w:val="single" w:sz="4" w:space="0" w:color="D0CECE"/>
+              <w:bottom w:val="single" w:sz="4" w:space="0" w:color="D0CECE"/>
+              <w:right w:val="single" w:sz="4" w:space="0" w:color="D0CECE"/>
+            </w:tcBorders>
+            <w:noWrap/>
+            <w:vAlign w:val="bottom"/>
+            <w:hideMark/>
+          </w:tcPr>
+          <w:p>
+            <w:pPr>
+              <w:jc w:val="right"/>
+              <w:rPr>
+                <w:rFonts w:ascii="Calibri" w:eastAsia="Times New Roman" w:hAnsi="Calibri" w:cs="Times New Roman"/>
+                <w:color w:val="000000"/>
+              </w:rPr>
+            </w:pPr>
+            <w:r>
+              <w:rPr>
+                <w:rFonts w:ascii="Calibri" w:eastAsia="Times New Roman" w:hAnsi="Calibri" w:cs="Times New Roman"/>
+                <w:color w:val="000000"/>
+              </w:rPr>
+              <w:t>3.276319</w:t>
+            </w:r>
+          </w:p>
+        </w:tc>
+      </w:tr>
+      <w:tr>
+        <w:trPr>
+          <w:divId w:val="1410688664"/>
+          <w:trHeight w:val="300"/>
+        </w:trPr>
+        <w:tc>
+          <w:tcPr>
+            <w:tcW w:w="0" w:type="auto"/>
+            <w:tcBorders>
+              <w:top w:val="single" w:sz="4" w:space="0" w:color="D0CECE"/>
+              <w:left w:val="single" w:sz="4" w:space="0" w:color="D0CECE"/>
+              <w:bottom w:val="single" w:sz="4" w:space="0" w:color="D0CECE"/>
+              <w:right w:val="single" w:sz="4" w:space="0" w:color="D0CECE"/>
+            </w:tcBorders>
+            <w:noWrap/>
+            <w:vAlign w:val="bottom"/>
+            <w:hideMark/>
+          </w:tcPr>
+          <w:p>
+            <w:pPr>
+              <w:rPr>
+                <w:rFonts w:ascii="Calibri" w:eastAsia="Times New Roman" w:hAnsi="Calibri" w:cs="Times New Roman"/>
+                <w:color w:val="000000"/>
+              </w:rPr>
+            </w:pPr>
+            <w:r>
+              <w:rPr>
+                <w:rFonts w:ascii="Calibri" w:eastAsia="Times New Roman" w:hAnsi="Calibri" w:cs="Times New Roman"/>
+                <w:color w:val="000000"/>
+              </w:rPr>
+              <w:t>Minimum</w:t>
+            </w:r>
+          </w:p>
+        </w:tc>
+        <w:tc>
+          <w:tcPr>
+            <w:tcW w:w="0" w:type="auto"/>
+            <w:tcBorders>
+              <w:top w:val="single" w:sz="4" w:space="0" w:color="D0CECE"/>
+              <w:left w:val="single" w:sz="4" w:space="0" w:color="D0CECE"/>
+              <w:bottom w:val="single" w:sz="4" w:space="0" w:color="D0CECE"/>
+              <w:right w:val="single" w:sz="4" w:space="0" w:color="D0CECE"/>
+            </w:tcBorders>
+            <w:noWrap/>
+            <w:vAlign w:val="bottom"/>
+            <w:hideMark/>
+          </w:tcPr>
+          <w:p>
+            <w:pPr>
+              <w:jc w:val="right"/>
+              <w:rPr>
+                <w:rFonts w:ascii="Calibri" w:eastAsia="Times New Roman" w:hAnsi="Calibri" w:cs="Times New Roman"/>
+                <w:color w:val="000000"/>
+              </w:rPr>
+            </w:pPr>
+            <w:r>
+              <w:rPr>
+                <w:rFonts w:ascii="Calibri" w:eastAsia="Times New Roman" w:hAnsi="Calibri" w:cs="Times New Roman"/>
+                <w:color w:val="000000"/>
+              </w:rPr>
+              <w:t>64</w:t>
+            </w:r>
+          </w:p>
+        </w:tc>
+      </w:tr>
+      <w:tr>
+        <w:trPr>
+          <w:divId w:val="1410688664"/>
+          <w:trHeight w:val="300"/>
+        </w:trPr>
+        <w:tc>
+          <w:tcPr>
+            <w:tcW w:w="0" w:type="auto"/>
+            <w:tcBorders>
+              <w:top w:val="single" w:sz="4" w:space="0" w:color="D0CECE"/>
+              <w:left w:val="single" w:sz="4" w:space="0" w:color="D0CECE"/>
+              <w:bottom w:val="single" w:sz="4" w:space="0" w:color="D0CECE"/>
+              <w:right w:val="single" w:sz="4" w:space="0" w:color="D0CECE"/>
+            </w:tcBorders>
+            <w:noWrap/>
+            <w:vAlign w:val="bottom"/>
+            <w:hideMark/>
+          </w:tcPr>
+          <w:p>
+            <w:pPr>
+              <w:rPr>
+                <w:rFonts w:ascii="Calibri" w:eastAsia="Times New Roman" w:hAnsi="Calibri" w:cs="Times New Roman"/>
+                <w:color w:val="000000"/>
+              </w:rPr>
+            </w:pPr>
+            <w:r>
+              <w:rPr>
+                <w:rFonts w:ascii="Calibri" w:eastAsia="Times New Roman" w:hAnsi="Calibri" w:cs="Times New Roman"/>
+                <w:color w:val="000000"/>
+              </w:rPr>
+              <w:t>Maximum</w:t>
+            </w:r>
+          </w:p>
+        </w:tc>
+        <w:tc>
+          <w:tcPr>
+            <w:tcW w:w="0" w:type="auto"/>
+            <w:tcBorders>
+              <w:top w:val="single" w:sz="4" w:space="0" w:color="D0CECE"/>
+              <w:left w:val="single" w:sz="4" w:space="0" w:color="D0CECE"/>
+              <w:bottom w:val="single" w:sz="4" w:space="0" w:color="D0CECE"/>
+              <w:right w:val="single" w:sz="4" w:space="0" w:color="D0CECE"/>
+            </w:tcBorders>
+            <w:noWrap/>
+            <w:vAlign w:val="bottom"/>
+            <w:hideMark/>
+          </w:tcPr>
+          <w:p>
+            <w:pPr>
+              <w:jc w:val="right"/>
+              <w:rPr>
+                <w:rFonts w:ascii="Calibri" w:eastAsia="Times New Roman" w:hAnsi="Calibri" w:cs="Times New Roman"/>
+                <w:color w:val="000000"/>
+              </w:rPr>
+            </w:pPr>
+            <w:r>
+              <w:rPr>
+                <w:rFonts w:ascii="Calibri" w:eastAsia="Times New Roman" w:hAnsi="Calibri" w:cs="Times New Roman"/>
+                <w:color w:val="000000"/>
+              </w:rPr>
+              <w:t>80</w:t>
+            </w:r>
+          </w:p>
+        </w:tc>
+      </w:tr>
     </w:tbl>
     <w:p/>
     <w:p>
@@ -2716,10 +3943,16 @@
         <w:t xml:space="preserve">In this study the </w:t>
       </w:r>
       <w:r>
-        <w:t xml:space="preserve">distribution, mean, and variance of the population is unknown.  However our sample size is of </w:t>
-      </w:r>
-      <w:r>
-        <w:t>1,461 for the test including all months, and 361 for the test only including the winter months is large enough to assume a normal distribution</w:t>
+        <w:t xml:space="preserve">distribution, mean, and variance of the population is unknown.  However our sample size is </w:t>
+      </w:r>
+      <w:r>
+        <w:t>1,461 for the test including all months, and 361 for the test only including the winter months</w:t>
+      </w:r>
+      <w:r>
+        <w:t>, and 368 for the test only including summer months.  All of these tests have a sample size</w:t>
+      </w:r>
+      <w:r>
+        <w:t xml:space="preserve"> large enough to assume a normal distribution</w:t>
       </w:r>
       <w:r>
         <w:t xml:space="preserve"> by the central limit theorem</w:t>
@@ -2746,12 +3979,38 @@
         <w:t xml:space="preserve">  A 95% confidence level was used for all tests.</w:t>
       </w:r>
     </w:p>
+    <w:p/>
+    <w:p>
+      <w:r>
+        <w:t xml:space="preserve">The datasets used for this study, along with </w:t>
+      </w:r>
+      <w:r>
+        <w:t xml:space="preserve">all of the calculations and analysis, and this report are available at </w:t>
+      </w:r>
+      <w:hyperlink r:id="rId9" w:history="1">
+        <w:r>
+          <w:rPr>
+            <w:rStyle w:val="Hyperlink"/>
+          </w:rPr>
+          <w:t>https://github.com/EricMaibach/AkronAshevilleWeatherAnalysis</w:t>
+        </w:r>
+      </w:hyperlink>
+      <w:r>
+        <w:t xml:space="preserve">.  </w:t>
+      </w:r>
+      <w:bookmarkStart w:id="0" w:name="_GoBack"/>
+      <w:bookmarkEnd w:id="0"/>
+    </w:p>
+    <w:p/>
+    <w:p/>
+    <w:p/>
     <w:p/>
     <w:p>
       <w:pPr>
         <w:pStyle w:val="Heading1"/>
       </w:pPr>
       <w:r>
+        <w:lastRenderedPageBreak/>
         <w:t>Analysis</w:t>
       </w:r>
     </w:p>
@@ -2768,7 +4027,13 @@
         <w:t xml:space="preserve">The first test performed </w:t>
       </w:r>
       <w:r>
-        <w:t xml:space="preserve">include all months and </w:t>
+        <w:t>include</w:t>
+      </w:r>
+      <w:r>
+        <w:t>s</w:t>
+      </w:r>
+      <w:r>
+        <w:t xml:space="preserve"> all months and </w:t>
       </w:r>
       <w:r>
         <w:t>test</w:t>
@@ -2856,7 +4121,6 @@
         <w:pStyle w:val="Heading2"/>
       </w:pPr>
       <w:r>
-        <w:lastRenderedPageBreak/>
         <w:t>Test with only winter months (December, January, February)</w:t>
       </w:r>
     </w:p>
@@ -2866,6 +4130,12 @@
       </w:r>
       <w:r>
         <w:t>the winter months (December, January, February) and tested the following hypothesis:</w:t>
+      </w:r>
+      <w:r>
+        <w:rPr>
+          <w:noProof/>
+        </w:rPr>
+        <w:t xml:space="preserve"> </w:t>
       </w:r>
     </w:p>
     <w:p/>
@@ -2883,7 +4153,10 @@
         <w:t>:</w:t>
       </w:r>
       <w:r>
-        <w:t xml:space="preserve"> Akron average winter temperature – Asheville average winter temperature = -5</w:t>
+        <w:t xml:space="preserve"> Akron average winter temperature – Asheville average winter temperature = -</w:t>
+      </w:r>
+      <w:r>
+        <w:t>8</w:t>
       </w:r>
     </w:p>
     <w:p>
@@ -2896,13 +4169,14 @@
         </w:rPr>
         <w:t>a</w:t>
       </w:r>
-      <w:bookmarkStart w:id="0" w:name="_GoBack"/>
-      <w:bookmarkEnd w:id="0"/>
       <w:r>
         <w:t xml:space="preserve">: Akron average winter temperature – Asheville </w:t>
       </w:r>
       <w:r>
-        <w:t>average winter temperature &lt; -5</w:t>
+        <w:t>average winter temperature &lt; -</w:t>
+      </w:r>
+      <w:r>
+        <w:t>8</w:t>
       </w:r>
     </w:p>
     <w:p/>
@@ -2916,7 +4190,13 @@
         <w:t xml:space="preserve">Z = </w:t>
       </w:r>
       <w:r>
-        <w:t>-5.925</w:t>
+        <w:t>-</w:t>
+      </w:r>
+      <w:r>
+        <w:t>2.5</w:t>
+      </w:r>
+      <w:r>
+        <w:t>30</w:t>
       </w:r>
     </w:p>
     <w:p/>
@@ -2925,7 +4205,13 @@
         <w:t>This is a lower-tailed test with a significance of 0.05, so our hypothesis should be rejected if our test statistic is less than -1.645.</w:t>
       </w:r>
       <w:r>
-        <w:t xml:space="preserve">  Our test statistic of -5.925 is less than -</w:t>
+        <w:t xml:space="preserve">  Our test statistic of -</w:t>
+      </w:r>
+      <w:r>
+        <w:t>2.530</w:t>
+      </w:r>
+      <w:r>
+        <w:t xml:space="preserve"> is less than</w:t>
       </w:r>
       <w:r>
         <w:t xml:space="preserve">  </w:t>
@@ -2943,34 +4229,184 @@
         <w:t xml:space="preserve"> </w:t>
       </w:r>
       <w:r>
-        <w:t>Asheville average winter temperature &lt; -5.</w:t>
+        <w:t>Asheville average winter temperature &lt; -</w:t>
+      </w:r>
+      <w:r>
+        <w:t>8</w:t>
+      </w:r>
+      <w:r>
+        <w:t>.</w:t>
       </w:r>
     </w:p>
     <w:p/>
     <w:p>
       <w:pPr>
-        <w:pStyle w:val="Heading1"/>
+        <w:pStyle w:val="Heading2"/>
       </w:pPr>
       <w:r>
-        <w:t>Conclusion</w:t>
+        <w:t>Test with only summer months (June, July, August)</w:t>
       </w:r>
     </w:p>
     <w:p/>
     <w:p>
       <w:r>
-        <w:t xml:space="preserve">The tests that </w:t>
+        <w:t>The third test will just look at the data from the summer months (June, July, August) and tested the following hypothesis:</w:t>
+      </w:r>
+    </w:p>
+    <w:p/>
+    <w:p>
+      <w:r>
+        <w:t>H</w:t>
+      </w:r>
+      <w:r>
+        <w:rPr>
+          <w:vertAlign w:val="subscript"/>
+        </w:rPr>
+        <w:t>0</w:t>
+      </w:r>
+      <w:r>
+        <w:t>:</w:t>
+      </w:r>
+      <w:r>
+        <w:t xml:space="preserve">  Akron average summer temperature – Asheville average summer temperature = 0</w:t>
+      </w:r>
+    </w:p>
+    <w:p>
+      <w:r>
+        <w:t xml:space="preserve">Ha:  Akron average summer temperature – Asheville average summer temperature </w:t>
+      </w:r>
+      <w:r>
+        <w:t>&gt; -2</w:t>
+      </w:r>
+    </w:p>
+    <w:p/>
+    <w:p>
+      <w:r>
+        <w:t>The test statistic is:</w:t>
+      </w:r>
+    </w:p>
+    <w:p>
+      <w:r>
+        <w:t>Z = 3.551</w:t>
+      </w:r>
+    </w:p>
+    <w:p/>
+    <w:p>
+      <w:r>
+        <w:t xml:space="preserve">This is a upper-tailed test with a significance of 0.05, so our hypothesis should be rejected if our test statistic is greater than 1.645.  Our test statistic of 3.551 is greater than </w:t>
+      </w:r>
+      <w:r>
+        <w:t xml:space="preserve">1.645, so we reject the null hypothesis, the Akron average summer temperature </w:t>
+      </w:r>
+      <w:r>
+        <w:t>–</w:t>
+      </w:r>
+      <w:r>
+        <w:t xml:space="preserve"> </w:t>
+      </w:r>
+      <w:r>
+        <w:t>Asheville average summer temperature &gt; -2</w:t>
+      </w:r>
+    </w:p>
+    <w:p>
+      <w:pPr>
+        <w:pStyle w:val="Heading1"/>
+      </w:pPr>
+      <w:r>
+        <w:t>Conclusion</w:t>
+      </w:r>
+    </w:p>
+    <w:p/>
+    <w:p>
+      <w:r>
+        <w:t xml:space="preserve">The test that </w:t>
       </w:r>
       <w:r>
         <w:t>was performed with the data from all months of the year was inconclusive.  However when the the test was performed with just the winter months</w:t>
       </w:r>
       <w:r>
+        <w:t xml:space="preserve"> the</w:t>
+      </w:r>
+      <w:r>
         <w:t xml:space="preserve"> </w:t>
       </w:r>
       <w:r>
-        <w:t xml:space="preserve">null hypothesis was rejected.  So we cannot make any conclusions about </w:t>
-      </w:r>
-      <w:r>
-        <w:t>differences in temperature across the entire year, we can say with 95% confidence that during the winter months Asheville on average is at least 5 degrees warmer than Akron.</w:t>
+        <w:t>null hypothesis was rejected.</w:t>
+      </w:r>
+      <w:r>
+        <w:t xml:space="preserve">  Also when the test was performed with just the </w:t>
+      </w:r>
+      <w:r>
+        <w:t>summer months the null hypothesis was rejected</w:t>
+      </w:r>
+      <w:r>
+        <w:t xml:space="preserve">  </w:t>
+      </w:r>
+      <w:r>
+        <w:t>W</w:t>
+      </w:r>
+      <w:r>
+        <w:t xml:space="preserve">e cannot make any conclusions about </w:t>
+      </w:r>
+      <w:r>
+        <w:t>differences in temperature across the entire year</w:t>
+      </w:r>
+      <w:r>
+        <w:t>.</w:t>
+      </w:r>
+      <w:r>
+        <w:t xml:space="preserve"> </w:t>
+      </w:r>
+      <w:r>
+        <w:t xml:space="preserve"> W</w:t>
+      </w:r>
+      <w:r>
+        <w:t xml:space="preserve">e can say with 95% confidence that during the winter months </w:t>
+      </w:r>
+      <w:r>
+        <w:t xml:space="preserve">the </w:t>
+      </w:r>
+      <w:r>
+        <w:t>Asheville average</w:t>
+      </w:r>
+      <w:r>
+        <w:t xml:space="preserve"> temperature</w:t>
+      </w:r>
+      <w:r>
+        <w:t xml:space="preserve"> is</w:t>
+      </w:r>
+      <w:r>
+        <w:t xml:space="preserve"> at least</w:t>
+      </w:r>
+      <w:r>
+        <w:t xml:space="preserve"> </w:t>
+      </w:r>
+      <w:r>
+        <w:t>8</w:t>
+      </w:r>
+      <w:r>
+        <w:t xml:space="preserve"> degrees warmer than Akron</w:t>
+      </w:r>
+      <w:r>
+        <w:t>.  We can also say with 95% confidence that during the summer months</w:t>
+      </w:r>
+      <w:r>
+        <w:t xml:space="preserve"> the</w:t>
+      </w:r>
+      <w:r>
+        <w:t xml:space="preserve"> Asheville average</w:t>
+      </w:r>
+      <w:r>
+        <w:t xml:space="preserve"> temperature </w:t>
+      </w:r>
+      <w:r>
+        <w:t xml:space="preserve">is </w:t>
+      </w:r>
+      <w:r>
+        <w:t>at most 2 degrees</w:t>
+      </w:r>
+      <w:r>
+        <w:t xml:space="preserve"> warmer than Akron.</w:t>
       </w:r>
     </w:p>
     <w:sectPr>
@@ -2986,6 +4422,119 @@
 <file path=word/numbering.xml><?xml version="1.0" encoding="utf-8"?>
 <w:numbering xmlns:wpc="http://schemas.microsoft.com/office/word/2010/wordprocessingCanvas" xmlns:cx="http://schemas.microsoft.com/office/drawing/2014/chartex" xmlns:cx1="http://schemas.microsoft.com/office/drawing/2015/9/8/chartex" xmlns:cx2="http://schemas.microsoft.com/office/drawing/2015/10/21/chartex" xmlns:cx3="http://schemas.microsoft.com/office/drawing/2016/5/9/chartex" xmlns:cx4="http://schemas.microsoft.com/office/drawing/2016/5/10/chartex" xmlns:cx5="http://schemas.microsoft.com/office/drawing/2016/5/11/chartex" xmlns:cx6="http://schemas.microsoft.com/office/drawing/2016/5/12/chartex" xmlns:cx7="http://schemas.microsoft.com/office/drawing/2016/5/13/chartex" xmlns:cx8="http://schemas.microsoft.com/office/drawing/2016/5/14/chartex" xmlns:mc="http://schemas.openxmlformats.org/markup-compatibility/2006" xmlns:aink="http://schemas.microsoft.com/office/drawing/2016/ink" xmlns:am3d="http://schemas.microsoft.com/office/drawing/2017/model3d" xmlns:o="urn:schemas-microsoft-com:office:office" xmlns:r="http://schemas.openxmlformats.org/officeDocument/2006/relationships" xmlns:m="http://schemas.openxmlformats.org/officeDocument/2006/math" xmlns:v="urn:schemas-microsoft-com:vml" xmlns:wp14="http://schemas.microsoft.com/office/word/2010/wordprocessingDrawing" xmlns:wp="http://schemas.openxmlformats.org/drawingml/2006/wordprocessingDrawing" xmlns:w10="urn:schemas-microsoft-com:office:word" xmlns:w="http://schemas.openxmlformats.org/wordprocessingml/2006/main" xmlns:w14="http://schemas.microsoft.com/office/word/2010/wordml" xmlns:w15="http://schemas.microsoft.com/office/word/2012/wordml" xmlns:w16cid="http://schemas.microsoft.com/office/word/2016/wordml/cid" xmlns:w16se="http://schemas.microsoft.com/office/word/2015/wordml/symex" xmlns:wpg="http://schemas.microsoft.com/office/word/2010/wordprocessingGroup" xmlns:wpi="http://schemas.microsoft.com/office/word/2010/wordprocessingInk" xmlns:wne="http://schemas.microsoft.com/office/word/2006/wordml" xmlns:wps="http://schemas.microsoft.com/office/word/2010/wordprocessingShape" mc:Ignorable="w14 w15 w16se w16cid wp14">
   <w:abstractNum w:abstractNumId="0" w15:restartNumberingAfterBreak="0">
+    <w:nsid w:val="1E182CEC"/>
+    <w:multiLevelType w:val="hybridMultilevel"/>
+    <w:tmpl w:val="18C0ED1C"/>
+    <w:lvl w:ilvl="0" w:tplc="04090001">
+      <w:start w:val="1"/>
+      <w:numFmt w:val="bullet"/>
+      <w:lvlText w:val=""/>
+      <w:lvlJc w:val="left"/>
+      <w:pPr>
+        <w:ind w:left="720" w:hanging="360"/>
+      </w:pPr>
+      <w:rPr>
+        <w:rFonts w:ascii="Symbol" w:hAnsi="Symbol" w:hint="default"/>
+      </w:rPr>
+    </w:lvl>
+    <w:lvl w:ilvl="1" w:tplc="04090003" w:tentative="1">
+      <w:start w:val="1"/>
+      <w:numFmt w:val="bullet"/>
+      <w:lvlText w:val="o"/>
+      <w:lvlJc w:val="left"/>
+      <w:pPr>
+        <w:ind w:left="1440" w:hanging="360"/>
+      </w:pPr>
+      <w:rPr>
+        <w:rFonts w:ascii="Courier New" w:hAnsi="Courier New" w:cs="Courier New" w:hint="default"/>
+      </w:rPr>
+    </w:lvl>
+    <w:lvl w:ilvl="2" w:tplc="04090005" w:tentative="1">
+      <w:start w:val="1"/>
+      <w:numFmt w:val="bullet"/>
+      <w:lvlText w:val=""/>
+      <w:lvlJc w:val="left"/>
+      <w:pPr>
+        <w:ind w:left="2160" w:hanging="360"/>
+      </w:pPr>
+      <w:rPr>
+        <w:rFonts w:ascii="Wingdings" w:hAnsi="Wingdings" w:hint="default"/>
+      </w:rPr>
+    </w:lvl>
+    <w:lvl w:ilvl="3" w:tplc="04090001" w:tentative="1">
+      <w:start w:val="1"/>
+      <w:numFmt w:val="bullet"/>
+      <w:lvlText w:val=""/>
+      <w:lvlJc w:val="left"/>
+      <w:pPr>
+        <w:ind w:left="2880" w:hanging="360"/>
+      </w:pPr>
+      <w:rPr>
+        <w:rFonts w:ascii="Symbol" w:hAnsi="Symbol" w:hint="default"/>
+      </w:rPr>
+    </w:lvl>
+    <w:lvl w:ilvl="4" w:tplc="04090003" w:tentative="1">
+      <w:start w:val="1"/>
+      <w:numFmt w:val="bullet"/>
+      <w:lvlText w:val="o"/>
+      <w:lvlJc w:val="left"/>
+      <w:pPr>
+        <w:ind w:left="3600" w:hanging="360"/>
+      </w:pPr>
+      <w:rPr>
+        <w:rFonts w:ascii="Courier New" w:hAnsi="Courier New" w:cs="Courier New" w:hint="default"/>
+      </w:rPr>
+    </w:lvl>
+    <w:lvl w:ilvl="5" w:tplc="04090005" w:tentative="1">
+      <w:start w:val="1"/>
+      <w:numFmt w:val="bullet"/>
+      <w:lvlText w:val=""/>
+      <w:lvlJc w:val="left"/>
+      <w:pPr>
+        <w:ind w:left="4320" w:hanging="360"/>
+      </w:pPr>
+      <w:rPr>
+        <w:rFonts w:ascii="Wingdings" w:hAnsi="Wingdings" w:hint="default"/>
+      </w:rPr>
+    </w:lvl>
+    <w:lvl w:ilvl="6" w:tplc="04090001" w:tentative="1">
+      <w:start w:val="1"/>
+      <w:numFmt w:val="bullet"/>
+      <w:lvlText w:val=""/>
+      <w:lvlJc w:val="left"/>
+      <w:pPr>
+        <w:ind w:left="5040" w:hanging="360"/>
+      </w:pPr>
+      <w:rPr>
+        <w:rFonts w:ascii="Symbol" w:hAnsi="Symbol" w:hint="default"/>
+      </w:rPr>
+    </w:lvl>
+    <w:lvl w:ilvl="7" w:tplc="04090003" w:tentative="1">
+      <w:start w:val="1"/>
+      <w:numFmt w:val="bullet"/>
+      <w:lvlText w:val="o"/>
+      <w:lvlJc w:val="left"/>
+      <w:pPr>
+        <w:ind w:left="5760" w:hanging="360"/>
+      </w:pPr>
+      <w:rPr>
+        <w:rFonts w:ascii="Courier New" w:hAnsi="Courier New" w:cs="Courier New" w:hint="default"/>
+      </w:rPr>
+    </w:lvl>
+    <w:lvl w:ilvl="8" w:tplc="04090005" w:tentative="1">
+      <w:start w:val="1"/>
+      <w:numFmt w:val="bullet"/>
+      <w:lvlText w:val=""/>
+      <w:lvlJc w:val="left"/>
+      <w:pPr>
+        <w:ind w:left="6480" w:hanging="360"/>
+      </w:pPr>
+      <w:rPr>
+        <w:rFonts w:ascii="Wingdings" w:hAnsi="Wingdings" w:hint="default"/>
+      </w:rPr>
+    </w:lvl>
+  </w:abstractNum>
+  <w:abstractNum w:abstractNumId="1" w15:restartNumberingAfterBreak="0">
     <w:nsid w:val="25CF28F7"/>
     <w:multiLevelType w:val="hybridMultilevel"/>
     <w:tmpl w:val="7AA0CB9A"/>
@@ -3098,7 +4647,7 @@
       </w:rPr>
     </w:lvl>
   </w:abstractNum>
-  <w:abstractNum w:abstractNumId="1" w15:restartNumberingAfterBreak="0">
+  <w:abstractNum w:abstractNumId="2" w15:restartNumberingAfterBreak="0">
     <w:nsid w:val="3B1A1C17"/>
     <w:multiLevelType w:val="hybridMultilevel"/>
     <w:tmpl w:val="A4C6C4C4"/>
@@ -3211,7 +4760,7 @@
       </w:rPr>
     </w:lvl>
   </w:abstractNum>
-  <w:abstractNum w:abstractNumId="2" w15:restartNumberingAfterBreak="0">
+  <w:abstractNum w:abstractNumId="3" w15:restartNumberingAfterBreak="0">
     <w:nsid w:val="3C2C1368"/>
     <w:multiLevelType w:val="hybridMultilevel"/>
     <w:tmpl w:val="826E33D2"/>
@@ -3325,13 +4874,16 @@
     </w:lvl>
   </w:abstractNum>
   <w:num w:numId="1">
+    <w:abstractNumId w:val="2"/>
+  </w:num>
+  <w:num w:numId="2">
     <w:abstractNumId w:val="1"/>
   </w:num>
-  <w:num w:numId="2">
+  <w:num w:numId="3">
+    <w:abstractNumId w:val="3"/>
+  </w:num>
+  <w:num w:numId="4">
     <w:abstractNumId w:val="0"/>
-  </w:num>
-  <w:num w:numId="3">
-    <w:abstractNumId w:val="2"/>
   </w:num>
 </w:numbering>
 </file>
@@ -3773,6 +5325,28 @@
       <w:szCs w:val="26"/>
     </w:rPr>
   </w:style>
+  <w:style w:type="paragraph" w:styleId="Heading3">
+    <w:name w:val="heading 3"/>
+    <w:basedOn w:val="Normal"/>
+    <w:next w:val="Normal"/>
+    <w:link w:val="Heading3Char"/>
+    <w:uiPriority w:val="9"/>
+    <w:unhideWhenUsed/>
+    <w:qFormat/>
+    <w:rsid w:val="00592D69"/>
+    <w:pPr>
+      <w:keepNext/>
+      <w:keepLines/>
+      <w:spacing w:before="40"/>
+      <w:outlineLvl w:val="2"/>
+    </w:pPr>
+    <w:rPr>
+      <w:rFonts w:asciiTheme="majorHAnsi" w:eastAsiaTheme="majorEastAsia" w:hAnsiTheme="majorHAnsi" w:cstheme="majorBidi"/>
+      <w:color w:val="1F3763" w:themeColor="accent1" w:themeShade="7F"/>
+      <w:sz w:val="24"/>
+      <w:szCs w:val="24"/>
+    </w:rPr>
+  </w:style>
   <w:style w:type="character" w:default="1" w:styleId="DefaultParagraphFont">
     <w:name w:val="Default Paragraph Font"/>
     <w:uiPriority w:val="1"/>
@@ -3868,6 +5442,42 @@
       <w:color w:val="2F5496" w:themeColor="accent1" w:themeShade="BF"/>
       <w:sz w:val="26"/>
       <w:szCs w:val="26"/>
+    </w:rPr>
+  </w:style>
+  <w:style w:type="character" w:customStyle="1" w:styleId="Heading3Char">
+    <w:name w:val="Heading 3 Char"/>
+    <w:basedOn w:val="DefaultParagraphFont"/>
+    <w:link w:val="Heading3"/>
+    <w:uiPriority w:val="9"/>
+    <w:rsid w:val="00592D69"/>
+    <w:rPr>
+      <w:rFonts w:asciiTheme="majorHAnsi" w:eastAsiaTheme="majorEastAsia" w:hAnsiTheme="majorHAnsi" w:cstheme="majorBidi"/>
+      <w:color w:val="1F3763" w:themeColor="accent1" w:themeShade="7F"/>
+      <w:sz w:val="24"/>
+      <w:szCs w:val="24"/>
+    </w:rPr>
+  </w:style>
+  <w:style w:type="character" w:styleId="Hyperlink">
+    <w:name w:val="Hyperlink"/>
+    <w:basedOn w:val="DefaultParagraphFont"/>
+    <w:uiPriority w:val="99"/>
+    <w:unhideWhenUsed/>
+    <w:rsid w:val="005E1A3E"/>
+    <w:rPr>
+      <w:color w:val="0563C1" w:themeColor="hyperlink"/>
+      <w:u w:val="single"/>
+    </w:rPr>
+  </w:style>
+  <w:style w:type="character" w:styleId="UnresolvedMention">
+    <w:name w:val="Unresolved Mention"/>
+    <w:basedOn w:val="DefaultParagraphFont"/>
+    <w:uiPriority w:val="99"/>
+    <w:semiHidden/>
+    <w:unhideWhenUsed/>
+    <w:rsid w:val="005E1A3E"/>
+    <w:rPr>
+      <w:color w:val="605E5C"/>
+      <w:shd w:val="clear" w:color="auto" w:fill="E1DFDD"/>
     </w:rPr>
   </w:style>
 </w:styles>

</xml_diff>

<commit_message>
Add test statistic equations to report
</commit_message>
<xml_diff>
--- a/AkronAshevilleAnalysisReport.docx
+++ b/AkronAshevilleAnalysisReport.docx
@@ -4084,7 +4084,237 @@
         <w:t xml:space="preserve">The </w:t>
       </w:r>
       <w:r>
-        <w:t>test statistic is:</w:t>
+        <w:t>equation used to calculate the test statistic is:</w:t>
+      </w:r>
+    </w:p>
+    <w:p/>
+    <w:p>
+      <m:oMathPara>
+        <m:oMathParaPr>
+          <m:jc m:val="left"/>
+        </m:oMathParaPr>
+        <m:oMath>
+          <m:r>
+            <w:rPr>
+              <w:rFonts w:ascii="Cambria Math" w:hAnsi="Cambria Math"/>
+            </w:rPr>
+            <m:t>z=</m:t>
+          </m:r>
+          <m:f>
+            <m:fPr>
+              <m:ctrlPr>
+                <w:rPr>
+                  <w:rFonts w:ascii="Cambria Math" w:hAnsi="Cambria Math"/>
+                  <w:i/>
+                </w:rPr>
+              </m:ctrlPr>
+            </m:fPr>
+            <m:num>
+              <m:acc>
+                <m:accPr>
+                  <m:chr m:val="̅"/>
+                  <m:ctrlPr>
+                    <w:rPr>
+                      <w:rFonts w:ascii="Cambria Math" w:hAnsi="Cambria Math"/>
+                      <w:i/>
+                    </w:rPr>
+                  </m:ctrlPr>
+                </m:accPr>
+                <m:e>
+                  <m:r>
+                    <w:rPr>
+                      <w:rFonts w:ascii="Cambria Math" w:hAnsi="Cambria Math"/>
+                    </w:rPr>
+                    <m:t>x</m:t>
+                  </m:r>
+                </m:e>
+              </m:acc>
+              <m:r>
+                <w:rPr>
+                  <w:rFonts w:ascii="Cambria Math" w:hAnsi="Cambria Math"/>
+                </w:rPr>
+                <m:t>-y-</m:t>
+              </m:r>
+              <m:d>
+                <m:dPr>
+                  <m:ctrlPr>
+                    <w:rPr>
+                      <w:rFonts w:ascii="Cambria Math" w:hAnsi="Cambria Math"/>
+                      <w:i/>
+                    </w:rPr>
+                  </m:ctrlPr>
+                </m:dPr>
+                <m:e>
+                  <m:sSub>
+                    <m:sSubPr>
+                      <m:ctrlPr>
+                        <w:rPr>
+                          <w:rFonts w:ascii="Cambria Math" w:hAnsi="Cambria Math"/>
+                          <w:i/>
+                        </w:rPr>
+                      </m:ctrlPr>
+                    </m:sSubPr>
+                    <m:e>
+                      <m:r>
+                        <m:rPr>
+                          <m:sty m:val="p"/>
+                        </m:rPr>
+                        <w:rPr>
+                          <w:rFonts w:ascii="Cambria Math" w:hAnsi="Cambria Math"/>
+                        </w:rPr>
+                        <m:t>Δ</m:t>
+                      </m:r>
+                    </m:e>
+                    <m:sub>
+                      <m:r>
+                        <w:rPr>
+                          <w:rFonts w:ascii="Cambria Math" w:hAnsi="Cambria Math"/>
+                        </w:rPr>
+                        <m:t>-5</m:t>
+                      </m:r>
+                    </m:sub>
+                  </m:sSub>
+                </m:e>
+              </m:d>
+            </m:num>
+            <m:den>
+              <m:rad>
+                <m:radPr>
+                  <m:degHide m:val="1"/>
+                  <m:ctrlPr>
+                    <w:rPr>
+                      <w:rFonts w:ascii="Cambria Math" w:hAnsi="Cambria Math"/>
+                      <w:i/>
+                    </w:rPr>
+                  </m:ctrlPr>
+                </m:radPr>
+                <m:deg/>
+                <m:e>
+                  <m:f>
+                    <m:fPr>
+                      <m:ctrlPr>
+                        <w:rPr>
+                          <w:rFonts w:ascii="Cambria Math" w:hAnsi="Cambria Math"/>
+                          <w:i/>
+                        </w:rPr>
+                      </m:ctrlPr>
+                    </m:fPr>
+                    <m:num>
+                      <m:sSubSup>
+                        <m:sSubSupPr>
+                          <m:ctrlPr>
+                            <w:rPr>
+                              <w:rFonts w:ascii="Cambria Math" w:hAnsi="Cambria Math"/>
+                              <w:i/>
+                            </w:rPr>
+                          </m:ctrlPr>
+                        </m:sSubSupPr>
+                        <m:e>
+                          <m:r>
+                            <w:rPr>
+                              <w:rFonts w:ascii="Cambria Math" w:hAnsi="Cambria Math"/>
+                            </w:rPr>
+                            <m:t>σ</m:t>
+                          </m:r>
+                        </m:e>
+                        <m:sub>
+                          <m:r>
+                            <w:rPr>
+                              <w:rFonts w:ascii="Cambria Math" w:hAnsi="Cambria Math"/>
+                            </w:rPr>
+                            <m:t>1</m:t>
+                          </m:r>
+                        </m:sub>
+                        <m:sup>
+                          <m:r>
+                            <w:rPr>
+                              <w:rFonts w:ascii="Cambria Math" w:hAnsi="Cambria Math"/>
+                            </w:rPr>
+                            <m:t>2</m:t>
+                          </m:r>
+                        </m:sup>
+                      </m:sSubSup>
+                    </m:num>
+                    <m:den>
+                      <m:r>
+                        <w:rPr>
+                          <w:rFonts w:ascii="Cambria Math" w:hAnsi="Cambria Math"/>
+                        </w:rPr>
+                        <m:t>m</m:t>
+                      </m:r>
+                    </m:den>
+                  </m:f>
+                  <m:r>
+                    <w:rPr>
+                      <w:rFonts w:ascii="Cambria Math" w:hAnsi="Cambria Math"/>
+                    </w:rPr>
+                    <m:t>+</m:t>
+                  </m:r>
+                  <m:f>
+                    <m:fPr>
+                      <m:ctrlPr>
+                        <w:rPr>
+                          <w:rFonts w:ascii="Cambria Math" w:hAnsi="Cambria Math"/>
+                          <w:i/>
+                        </w:rPr>
+                      </m:ctrlPr>
+                    </m:fPr>
+                    <m:num>
+                      <m:sSubSup>
+                        <m:sSubSupPr>
+                          <m:ctrlPr>
+                            <w:rPr>
+                              <w:rFonts w:ascii="Cambria Math" w:hAnsi="Cambria Math"/>
+                              <w:i/>
+                            </w:rPr>
+                          </m:ctrlPr>
+                        </m:sSubSupPr>
+                        <m:e>
+                          <m:r>
+                            <w:rPr>
+                              <w:rFonts w:ascii="Cambria Math" w:hAnsi="Cambria Math"/>
+                            </w:rPr>
+                            <m:t>σ</m:t>
+                          </m:r>
+                        </m:e>
+                        <m:sub>
+                          <m:r>
+                            <w:rPr>
+                              <w:rFonts w:ascii="Cambria Math" w:hAnsi="Cambria Math"/>
+                            </w:rPr>
+                            <m:t>2</m:t>
+                          </m:r>
+                        </m:sub>
+                        <m:sup>
+                          <m:r>
+                            <w:rPr>
+                              <w:rFonts w:ascii="Cambria Math" w:hAnsi="Cambria Math"/>
+                            </w:rPr>
+                            <m:t>2</m:t>
+                          </m:r>
+                        </m:sup>
+                      </m:sSubSup>
+                    </m:num>
+                    <m:den>
+                      <m:r>
+                        <w:rPr>
+                          <w:rFonts w:ascii="Cambria Math" w:hAnsi="Cambria Math"/>
+                        </w:rPr>
+                        <m:t>n</m:t>
+                      </m:r>
+                    </m:den>
+                  </m:f>
+                </m:e>
+              </m:rad>
+            </m:den>
+          </m:f>
+        </m:oMath>
+      </m:oMathPara>
+    </w:p>
+    <w:p/>
+    <w:p>
+      <w:r>
+        <w:t>The calculated test statistic is:</w:t>
       </w:r>
     </w:p>
     <w:p>
@@ -4168,7 +4398,13 @@
         <w:t>a</w:t>
       </w:r>
       <w:r>
-        <w:t xml:space="preserve">: Akron average winter temperature – Asheville </w:t>
+        <w:t xml:space="preserve">: Akron average winter </w:t>
+      </w:r>
+      <w:r>
+        <w:t xml:space="preserve"> </w:t>
+      </w:r>
+      <w:r>
+        <w:t xml:space="preserve">temperature – Asheville </w:t>
       </w:r>
       <w:r>
         <w:t>average winter temperature &lt; -</w:t>
@@ -4183,129 +4419,251 @@
         <w:t xml:space="preserve">The </w:t>
       </w:r>
       <w:r>
-        <w:t>equation used for the test statistic is:</w:t>
+        <w:t>equation used to</w:t>
+      </w:r>
+      <w:r>
+        <w:t xml:space="preserve"> </w:t>
+      </w:r>
+      <w:r>
+        <w:t xml:space="preserve">calculate </w:t>
+      </w:r>
+      <w:r>
+        <w:t>the test statistic is:</w:t>
       </w:r>
     </w:p>
     <w:p>
-      <w:r>
-        <w:rPr>
-          <w:noProof/>
-        </w:rPr>
-        <mc:AlternateContent>
-          <mc:Choice Requires="wps">
-            <w:drawing>
-              <wp:anchor distT="45720" distB="45720" distL="114300" distR="114300" simplePos="0" relativeHeight="251672576" behindDoc="0" locked="0" layoutInCell="1" allowOverlap="1">
-                <wp:simplePos x="0" y="0"/>
-                <wp:positionH relativeFrom="column">
-                  <wp:align>center</wp:align>
-                </wp:positionH>
-                <wp:positionV relativeFrom="paragraph">
-                  <wp:posOffset>182880</wp:posOffset>
-                </wp:positionV>
-                <wp:extent cx="2743200" cy="1270000"/>
-                <wp:effectExtent l="0" t="0" r="12700" b="7620"/>
-                <wp:wrapSquare wrapText="bothSides"/>
-                <wp:docPr id="5" name="Text Box 5"/>
-                <wp:cNvGraphicFramePr/>
-                <a:graphic xmlns:a="http://schemas.openxmlformats.org/drawingml/2006/main">
-                  <a:graphicData uri="http://schemas.microsoft.com/office/word/2010/wordprocessingShape">
-                    <wps:wsp>
-                      <wps:cNvSpPr txBox="1"/>
-                      <wps:spPr>
-                        <a:xfrm>
-                          <a:off x="0" y="0"/>
-                          <a:ext cx="2743200" cy="1270000"/>
-                        </a:xfrm>
-                        <a:prstGeom prst="rect">
-                          <a:avLst/>
-                        </a:prstGeom>
-                        <a:solidFill>
-                          <a:prstClr val="white"/>
-                        </a:solidFill>
-                        <a:ln w="6350">
-                          <a:solidFill>
-                            <a:prstClr val="black"/>
-                          </a:solidFill>
-                        </a:ln>
-                      </wps:spPr>
-                      <wps:txbx>
-                        <w:txbxContent>
-                          <w:bookmarkStart w:id="0" w:name="_GoBack"/>
-                          <w:p>
-                            <w:sdt>
-                              <w:sdtPr>
-                                <w:id w:val="-1266842902"/>
-                                <w:placeholder>
-                                  <w:docPart w:val="DefaultPlaceholder_147308856"/>
-                                </w:placeholder>
-                                <w:temporary/>
-                                <w:showingPlcHdr/>
-                                <w15:appearance w15:val="hidden"/>
-                              </w:sdtPr>
-                              <w:sdtContent>
-                                <w:r>
-                                  <w:t>[Grab your reader’s attention with a great quote from the document or use this space to emphasize a key point. To place this text box anywhere on the page, just drag it.]</w:t>
-                                </w:r>
-                              </w:sdtContent>
-                            </w:sdt>
-                            <w:bookmarkEnd w:id="0"/>
-                          </w:p>
-                        </w:txbxContent>
-                      </wps:txbx>
-                      <wps:bodyPr rot="0" spcFirstLastPara="0" vertOverflow="overflow" horzOverflow="overflow" vert="horz" wrap="square" lIns="91440" tIns="45720" rIns="91440" bIns="45720" numCol="1" spcCol="0" rtlCol="0" fromWordArt="0" anchor="t" anchorCtr="0" forceAA="0" compatLnSpc="1">
-                        <a:prstTxWarp prst="textNoShape">
-                          <a:avLst/>
-                        </a:prstTxWarp>
-                        <a:spAutoFit/>
-                      </wps:bodyPr>
-                    </wps:wsp>
-                  </a:graphicData>
-                </a:graphic>
-                <wp14:sizeRelH relativeFrom="margin">
-                  <wp14:pctWidth>0</wp14:pctWidth>
-                </wp14:sizeRelH>
-                <wp14:sizeRelV relativeFrom="margin">
-                  <wp14:pctHeight>20000</wp14:pctHeight>
-                </wp14:sizeRelV>
-              </wp:anchor>
-            </w:drawing>
-          </mc:Choice>
-          <mc:Fallback>
-            <w:pict>
-              <v:shapetype id="_x0000_t202" coordsize="21600,21600" o:spt="202" path="m,l,21600r21600,l21600,xe">
-                <v:stroke joinstyle="miter"/>
-                <v:path gradientshapeok="t" o:connecttype="rect"/>
-              </v:shapetype>
-              <v:shape id="Text Box 5" o:spid="_x0000_s1026" type="#_x0000_t202" style="position:absolute;margin-left:0;margin-top:14.4pt;width:3in;height:100pt;z-index:251672576;visibility:visible;mso-wrap-style:square;mso-width-percent:0;mso-height-percent:200;mso-wrap-distance-left:9pt;mso-wrap-distance-top:3.6pt;mso-wrap-distance-right:9pt;mso-wrap-distance-bottom:3.6pt;mso-position-horizontal:center;mso-position-horizontal-relative:text;mso-position-vertical:absolute;mso-position-vertical-relative:text;mso-width-percent:0;mso-height-percent:200;mso-width-relative:margin;mso-height-relative:margin;v-text-anchor:top" o:gfxdata="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" strokeweight=".5pt">
-                <v:textbox style="mso-fit-shape-to-text:t">
-                  <w:txbxContent>
-                    <w:bookmarkStart w:id="1" w:name="_GoBack"/>
-                    <w:p>
-                      <w:sdt>
-                        <w:sdtPr>
-                          <w:id w:val="-1266842902"/>
-                          <w:placeholder>
-                            <w:docPart w:val="DefaultPlaceholder_147308856"/>
-                          </w:placeholder>
-                          <w:temporary/>
-                          <w:showingPlcHdr/>
-                          <w15:appearance w15:val="hidden"/>
-                        </w:sdtPr>
-                        <w:sdtContent>
-                          <w:r>
-                            <w:t>[Grab your reader’s attention with a great quote from the document or use this space to emphasize a key point. To place this text box anywhere on the page, just drag it.]</w:t>
-                          </w:r>
-                        </w:sdtContent>
-                      </w:sdt>
-                      <w:bookmarkEnd w:id="1"/>
-                    </w:p>
-                  </w:txbxContent>
-                </v:textbox>
-                <w10:wrap type="square"/>
-              </v:shape>
-            </w:pict>
-          </mc:Fallback>
-        </mc:AlternateContent>
+      <m:oMathPara>
+        <m:oMathParaPr>
+          <m:jc m:val="left"/>
+        </m:oMathParaPr>
+        <m:oMath>
+          <m:r>
+            <w:rPr>
+              <w:rFonts w:ascii="Cambria Math" w:hAnsi="Cambria Math"/>
+            </w:rPr>
+            <m:t>z=</m:t>
+          </m:r>
+          <m:f>
+            <m:fPr>
+              <m:ctrlPr>
+                <w:rPr>
+                  <w:rFonts w:ascii="Cambria Math" w:hAnsi="Cambria Math"/>
+                  <w:i/>
+                </w:rPr>
+              </m:ctrlPr>
+            </m:fPr>
+            <m:num>
+              <m:acc>
+                <m:accPr>
+                  <m:chr m:val="̅"/>
+                  <m:ctrlPr>
+                    <w:rPr>
+                      <w:rFonts w:ascii="Cambria Math" w:hAnsi="Cambria Math"/>
+                      <w:i/>
+                    </w:rPr>
+                  </m:ctrlPr>
+                </m:accPr>
+                <m:e>
+                  <m:r>
+                    <w:rPr>
+                      <w:rFonts w:ascii="Cambria Math" w:hAnsi="Cambria Math"/>
+                    </w:rPr>
+                    <m:t>x</m:t>
+                  </m:r>
+                </m:e>
+              </m:acc>
+              <m:r>
+                <w:rPr>
+                  <w:rFonts w:ascii="Cambria Math" w:hAnsi="Cambria Math"/>
+                </w:rPr>
+                <m:t>-y-</m:t>
+              </m:r>
+              <m:d>
+                <m:dPr>
+                  <m:ctrlPr>
+                    <w:rPr>
+                      <w:rFonts w:ascii="Cambria Math" w:hAnsi="Cambria Math"/>
+                      <w:i/>
+                    </w:rPr>
+                  </m:ctrlPr>
+                </m:dPr>
+                <m:e>
+                  <m:sSub>
+                    <m:sSubPr>
+                      <m:ctrlPr>
+                        <w:rPr>
+                          <w:rFonts w:ascii="Cambria Math" w:hAnsi="Cambria Math"/>
+                          <w:i/>
+                        </w:rPr>
+                      </m:ctrlPr>
+                    </m:sSubPr>
+                    <m:e>
+                      <m:r>
+                        <m:rPr>
+                          <m:sty m:val="p"/>
+                        </m:rPr>
+                        <w:rPr>
+                          <w:rFonts w:ascii="Cambria Math" w:hAnsi="Cambria Math"/>
+                        </w:rPr>
+                        <m:t>Δ</m:t>
+                      </m:r>
+                    </m:e>
+                    <m:sub>
+                      <m:r>
+                        <w:rPr>
+                          <w:rFonts w:ascii="Cambria Math" w:hAnsi="Cambria Math"/>
+                        </w:rPr>
+                        <m:t>-</m:t>
+                      </m:r>
+                      <m:r>
+                        <w:rPr>
+                          <w:rFonts w:ascii="Cambria Math" w:hAnsi="Cambria Math"/>
+                        </w:rPr>
+                        <m:t>8</m:t>
+                      </m:r>
+                    </m:sub>
+                  </m:sSub>
+                </m:e>
+              </m:d>
+            </m:num>
+            <m:den>
+              <m:rad>
+                <m:radPr>
+                  <m:degHide m:val="1"/>
+                  <m:ctrlPr>
+                    <w:rPr>
+                      <w:rFonts w:ascii="Cambria Math" w:hAnsi="Cambria Math"/>
+                      <w:i/>
+                    </w:rPr>
+                  </m:ctrlPr>
+                </m:radPr>
+                <m:deg/>
+                <m:e>
+                  <m:f>
+                    <m:fPr>
+                      <m:ctrlPr>
+                        <w:rPr>
+                          <w:rFonts w:ascii="Cambria Math" w:hAnsi="Cambria Math"/>
+                          <w:i/>
+                        </w:rPr>
+                      </m:ctrlPr>
+                    </m:fPr>
+                    <m:num>
+                      <m:sSubSup>
+                        <m:sSubSupPr>
+                          <m:ctrlPr>
+                            <w:rPr>
+                              <w:rFonts w:ascii="Cambria Math" w:hAnsi="Cambria Math"/>
+                              <w:i/>
+                            </w:rPr>
+                          </m:ctrlPr>
+                        </m:sSubSupPr>
+                        <m:e>
+                          <m:r>
+                            <w:rPr>
+                              <w:rFonts w:ascii="Cambria Math" w:hAnsi="Cambria Math"/>
+                            </w:rPr>
+                            <m:t>σ</m:t>
+                          </m:r>
+                        </m:e>
+                        <m:sub>
+                          <m:r>
+                            <w:rPr>
+                              <w:rFonts w:ascii="Cambria Math" w:hAnsi="Cambria Math"/>
+                            </w:rPr>
+                            <m:t>1</m:t>
+                          </m:r>
+                        </m:sub>
+                        <m:sup>
+                          <m:r>
+                            <w:rPr>
+                              <w:rFonts w:ascii="Cambria Math" w:hAnsi="Cambria Math"/>
+                            </w:rPr>
+                            <m:t>2</m:t>
+                          </m:r>
+                        </m:sup>
+                      </m:sSubSup>
+                    </m:num>
+                    <m:den>
+                      <m:r>
+                        <w:rPr>
+                          <w:rFonts w:ascii="Cambria Math" w:hAnsi="Cambria Math"/>
+                        </w:rPr>
+                        <m:t>m</m:t>
+                      </m:r>
+                    </m:den>
+                  </m:f>
+                  <m:r>
+                    <w:rPr>
+                      <w:rFonts w:ascii="Cambria Math" w:hAnsi="Cambria Math"/>
+                    </w:rPr>
+                    <m:t>+</m:t>
+                  </m:r>
+                  <m:f>
+                    <m:fPr>
+                      <m:ctrlPr>
+                        <w:rPr>
+                          <w:rFonts w:ascii="Cambria Math" w:hAnsi="Cambria Math"/>
+                          <w:i/>
+                        </w:rPr>
+                      </m:ctrlPr>
+                    </m:fPr>
+                    <m:num>
+                      <m:sSubSup>
+                        <m:sSubSupPr>
+                          <m:ctrlPr>
+                            <w:rPr>
+                              <w:rFonts w:ascii="Cambria Math" w:hAnsi="Cambria Math"/>
+                              <w:i/>
+                            </w:rPr>
+                          </m:ctrlPr>
+                        </m:sSubSupPr>
+                        <m:e>
+                          <m:r>
+                            <w:rPr>
+                              <w:rFonts w:ascii="Cambria Math" w:hAnsi="Cambria Math"/>
+                            </w:rPr>
+                            <m:t>σ</m:t>
+                          </m:r>
+                        </m:e>
+                        <m:sub>
+                          <m:r>
+                            <w:rPr>
+                              <w:rFonts w:ascii="Cambria Math" w:hAnsi="Cambria Math"/>
+                            </w:rPr>
+                            <m:t>2</m:t>
+                          </m:r>
+                        </m:sub>
+                        <m:sup>
+                          <m:r>
+                            <w:rPr>
+                              <w:rFonts w:ascii="Cambria Math" w:hAnsi="Cambria Math"/>
+                            </w:rPr>
+                            <m:t>2</m:t>
+                          </m:r>
+                        </m:sup>
+                      </m:sSubSup>
+                    </m:num>
+                    <m:den>
+                      <m:r>
+                        <w:rPr>
+                          <w:rFonts w:ascii="Cambria Math" w:hAnsi="Cambria Math"/>
+                        </w:rPr>
+                        <m:t>n</m:t>
+                      </m:r>
+                    </m:den>
+                  </m:f>
+                </m:e>
+              </m:rad>
+            </m:den>
+          </m:f>
+        </m:oMath>
+      </m:oMathPara>
+    </w:p>
+    <w:p/>
+    <w:p>
+      <w:r>
+        <w:t>That calculated test statistic is:</w:t>
       </w:r>
     </w:p>
     <w:p>
@@ -4391,7 +4749,10 @@
         <w:t>:</w:t>
       </w:r>
       <w:r>
-        <w:t xml:space="preserve">  Akron average summer temperature – Asheville average summer temperature = 0</w:t>
+        <w:t xml:space="preserve">  Akron average summer temperature – Ashevill</w:t>
+      </w:r>
+      <w:r>
+        <w:t>e average summer temperature = -2</w:t>
       </w:r>
     </w:p>
     <w:p>
@@ -4405,7 +4766,242 @@
     <w:p/>
     <w:p>
       <w:r>
-        <w:t>The test statistic is:</w:t>
+        <w:t>The equation used to calculate the test statistic is:</w:t>
+      </w:r>
+    </w:p>
+    <w:p>
+      <m:oMathPara>
+        <m:oMathParaPr>
+          <m:jc m:val="left"/>
+        </m:oMathParaPr>
+        <m:oMath>
+          <m:r>
+            <w:rPr>
+              <w:rFonts w:ascii="Cambria Math" w:hAnsi="Cambria Math"/>
+            </w:rPr>
+            <m:t>z=</m:t>
+          </m:r>
+          <m:f>
+            <m:fPr>
+              <m:ctrlPr>
+                <w:rPr>
+                  <w:rFonts w:ascii="Cambria Math" w:hAnsi="Cambria Math"/>
+                  <w:i/>
+                </w:rPr>
+              </m:ctrlPr>
+            </m:fPr>
+            <m:num>
+              <m:acc>
+                <m:accPr>
+                  <m:chr m:val="̅"/>
+                  <m:ctrlPr>
+                    <w:rPr>
+                      <w:rFonts w:ascii="Cambria Math" w:hAnsi="Cambria Math"/>
+                      <w:i/>
+                    </w:rPr>
+                  </m:ctrlPr>
+                </m:accPr>
+                <m:e>
+                  <m:r>
+                    <w:rPr>
+                      <w:rFonts w:ascii="Cambria Math" w:hAnsi="Cambria Math"/>
+                    </w:rPr>
+                    <m:t>x</m:t>
+                  </m:r>
+                </m:e>
+              </m:acc>
+              <m:r>
+                <w:rPr>
+                  <w:rFonts w:ascii="Cambria Math" w:hAnsi="Cambria Math"/>
+                </w:rPr>
+                <m:t>-y-</m:t>
+              </m:r>
+              <m:d>
+                <m:dPr>
+                  <m:ctrlPr>
+                    <w:rPr>
+                      <w:rFonts w:ascii="Cambria Math" w:hAnsi="Cambria Math"/>
+                      <w:i/>
+                    </w:rPr>
+                  </m:ctrlPr>
+                </m:dPr>
+                <m:e>
+                  <m:sSub>
+                    <m:sSubPr>
+                      <m:ctrlPr>
+                        <w:rPr>
+                          <w:rFonts w:ascii="Cambria Math" w:hAnsi="Cambria Math"/>
+                          <w:i/>
+                        </w:rPr>
+                      </m:ctrlPr>
+                    </m:sSubPr>
+                    <m:e>
+                      <m:r>
+                        <m:rPr>
+                          <m:sty m:val="p"/>
+                        </m:rPr>
+                        <w:rPr>
+                          <w:rFonts w:ascii="Cambria Math" w:hAnsi="Cambria Math"/>
+                        </w:rPr>
+                        <m:t>Δ</m:t>
+                      </m:r>
+                    </m:e>
+                    <m:sub>
+                      <m:r>
+                        <w:rPr>
+                          <w:rFonts w:ascii="Cambria Math" w:hAnsi="Cambria Math"/>
+                        </w:rPr>
+                        <m:t>-</m:t>
+                      </m:r>
+                      <m:r>
+                        <w:rPr>
+                          <w:rFonts w:ascii="Cambria Math" w:hAnsi="Cambria Math"/>
+                        </w:rPr>
+                        <m:t>2</m:t>
+                      </m:r>
+                    </m:sub>
+                  </m:sSub>
+                </m:e>
+              </m:d>
+            </m:num>
+            <m:den>
+              <m:rad>
+                <m:radPr>
+                  <m:degHide m:val="1"/>
+                  <m:ctrlPr>
+                    <w:rPr>
+                      <w:rFonts w:ascii="Cambria Math" w:hAnsi="Cambria Math"/>
+                      <w:i/>
+                    </w:rPr>
+                  </m:ctrlPr>
+                </m:radPr>
+                <m:deg/>
+                <m:e>
+                  <m:f>
+                    <m:fPr>
+                      <m:ctrlPr>
+                        <w:rPr>
+                          <w:rFonts w:ascii="Cambria Math" w:hAnsi="Cambria Math"/>
+                          <w:i/>
+                        </w:rPr>
+                      </m:ctrlPr>
+                    </m:fPr>
+                    <m:num>
+                      <m:sSubSup>
+                        <m:sSubSupPr>
+                          <m:ctrlPr>
+                            <w:rPr>
+                              <w:rFonts w:ascii="Cambria Math" w:hAnsi="Cambria Math"/>
+                              <w:i/>
+                            </w:rPr>
+                          </m:ctrlPr>
+                        </m:sSubSupPr>
+                        <m:e>
+                          <m:r>
+                            <w:rPr>
+                              <w:rFonts w:ascii="Cambria Math" w:hAnsi="Cambria Math"/>
+                            </w:rPr>
+                            <m:t>σ</m:t>
+                          </m:r>
+                        </m:e>
+                        <m:sub>
+                          <m:r>
+                            <w:rPr>
+                              <w:rFonts w:ascii="Cambria Math" w:hAnsi="Cambria Math"/>
+                            </w:rPr>
+                            <m:t>1</m:t>
+                          </m:r>
+                        </m:sub>
+                        <m:sup>
+                          <m:r>
+                            <w:rPr>
+                              <w:rFonts w:ascii="Cambria Math" w:hAnsi="Cambria Math"/>
+                            </w:rPr>
+                            <m:t>2</m:t>
+                          </m:r>
+                        </m:sup>
+                      </m:sSubSup>
+                    </m:num>
+                    <m:den>
+                      <m:r>
+                        <w:rPr>
+                          <w:rFonts w:ascii="Cambria Math" w:hAnsi="Cambria Math"/>
+                        </w:rPr>
+                        <m:t>m</m:t>
+                      </m:r>
+                    </m:den>
+                  </m:f>
+                  <m:r>
+                    <w:rPr>
+                      <w:rFonts w:ascii="Cambria Math" w:hAnsi="Cambria Math"/>
+                    </w:rPr>
+                    <m:t>+</m:t>
+                  </m:r>
+                  <m:f>
+                    <m:fPr>
+                      <m:ctrlPr>
+                        <w:rPr>
+                          <w:rFonts w:ascii="Cambria Math" w:hAnsi="Cambria Math"/>
+                          <w:i/>
+                        </w:rPr>
+                      </m:ctrlPr>
+                    </m:fPr>
+                    <m:num>
+                      <m:sSubSup>
+                        <m:sSubSupPr>
+                          <m:ctrlPr>
+                            <w:rPr>
+                              <w:rFonts w:ascii="Cambria Math" w:hAnsi="Cambria Math"/>
+                              <w:i/>
+                            </w:rPr>
+                          </m:ctrlPr>
+                        </m:sSubSupPr>
+                        <m:e>
+                          <m:r>
+                            <w:rPr>
+                              <w:rFonts w:ascii="Cambria Math" w:hAnsi="Cambria Math"/>
+                            </w:rPr>
+                            <m:t>σ</m:t>
+                          </m:r>
+                        </m:e>
+                        <m:sub>
+                          <m:r>
+                            <w:rPr>
+                              <w:rFonts w:ascii="Cambria Math" w:hAnsi="Cambria Math"/>
+                            </w:rPr>
+                            <m:t>2</m:t>
+                          </m:r>
+                        </m:sub>
+                        <m:sup>
+                          <m:r>
+                            <w:rPr>
+                              <w:rFonts w:ascii="Cambria Math" w:hAnsi="Cambria Math"/>
+                            </w:rPr>
+                            <m:t>2</m:t>
+                          </m:r>
+                        </m:sup>
+                      </m:sSubSup>
+                    </m:num>
+                    <m:den>
+                      <m:r>
+                        <w:rPr>
+                          <w:rFonts w:ascii="Cambria Math" w:hAnsi="Cambria Math"/>
+                        </w:rPr>
+                        <m:t>n</m:t>
+                      </m:r>
+                    </m:den>
+                  </m:f>
+                </m:e>
+              </m:rad>
+            </m:den>
+          </m:f>
+        </m:oMath>
+      </m:oMathPara>
+    </w:p>
+    <w:p>
+      <w:r>
+        <w:lastRenderedPageBreak/>
+        <w:t>The calculated test statistic is:</w:t>
       </w:r>
     </w:p>
     <w:p>
@@ -4462,6 +5058,8 @@
       <w:r>
         <w:t>summer months the null hypothesis was rejected</w:t>
       </w:r>
+      <w:bookmarkStart w:id="0" w:name="_GoBack"/>
+      <w:bookmarkEnd w:id="0"/>
       <w:r>
         <w:t xml:space="preserve">  </w:t>
       </w:r>
@@ -4490,11 +5088,7 @@
         <w:t xml:space="preserve">the </w:t>
       </w:r>
       <w:r>
-        <w:t xml:space="preserve">Asheville </w:t>
-      </w:r>
-      <w:r>
-        <w:lastRenderedPageBreak/>
-        <w:t>average</w:t>
+        <w:t>Asheville average</w:t>
       </w:r>
       <w:r>
         <w:t xml:space="preserve"> temperature</w:t>
@@ -5681,563 +6275,17 @@
       <w:vertAlign w:val="superscript"/>
     </w:rPr>
   </w:style>
-</w:styles>
-</file>
-
-<file path=word/glossary/document.xml><?xml version="1.0" encoding="utf-8"?>
-<w:glossaryDocument xmlns:wpc="http://schemas.microsoft.com/office/word/2010/wordprocessingCanvas" xmlns:cx="http://schemas.microsoft.com/office/drawing/2014/chartex" xmlns:cx1="http://schemas.microsoft.com/office/drawing/2015/9/8/chartex" xmlns:cx2="http://schemas.microsoft.com/office/drawing/2015/10/21/chartex" xmlns:cx3="http://schemas.microsoft.com/office/drawing/2016/5/9/chartex" xmlns:cx4="http://schemas.microsoft.com/office/drawing/2016/5/10/chartex" xmlns:cx5="http://schemas.microsoft.com/office/drawing/2016/5/11/chartex" xmlns:cx6="http://schemas.microsoft.com/office/drawing/2016/5/12/chartex" xmlns:cx7="http://schemas.microsoft.com/office/drawing/2016/5/13/chartex" xmlns:cx8="http://schemas.microsoft.com/office/drawing/2016/5/14/chartex" xmlns:mc="http://schemas.openxmlformats.org/markup-compatibility/2006" xmlns:aink="http://schemas.microsoft.com/office/drawing/2016/ink" xmlns:am3d="http://schemas.microsoft.com/office/drawing/2017/model3d" xmlns:o="urn:schemas-microsoft-com:office:office" xmlns:r="http://schemas.openxmlformats.org/officeDocument/2006/relationships" xmlns:m="http://schemas.openxmlformats.org/officeDocument/2006/math" xmlns:v="urn:schemas-microsoft-com:vml" xmlns:wp14="http://schemas.microsoft.com/office/word/2010/wordprocessingDrawing" xmlns:wp="http://schemas.openxmlformats.org/drawingml/2006/wordprocessingDrawing" xmlns:w10="urn:schemas-microsoft-com:office:word" xmlns:w="http://schemas.openxmlformats.org/wordprocessingml/2006/main" xmlns:w14="http://schemas.microsoft.com/office/word/2010/wordml" xmlns:w15="http://schemas.microsoft.com/office/word/2012/wordml" xmlns:w16cid="http://schemas.microsoft.com/office/word/2016/wordml/cid" xmlns:w16se="http://schemas.microsoft.com/office/word/2015/wordml/symex" xmlns:wpg="http://schemas.microsoft.com/office/word/2010/wordprocessingGroup" xmlns:wpi="http://schemas.microsoft.com/office/word/2010/wordprocessingInk" xmlns:wne="http://schemas.microsoft.com/office/word/2006/wordml" xmlns:wps="http://schemas.microsoft.com/office/word/2010/wordprocessingShape" mc:Ignorable="w14 w15 w16se w16cid wp14">
-  <w:docParts>
-    <w:docPart>
-      <w:docPartPr>
-        <w:name w:val="DefaultPlaceholder_147308856"/>
-        <w:category>
-          <w:name w:val="General"/>
-          <w:gallery w:val="placeholder"/>
-        </w:category>
-        <w:types>
-          <w:type w:val="bbPlcHdr"/>
-        </w:types>
-        <w:behaviors>
-          <w:behavior w:val="content"/>
-        </w:behaviors>
-        <w:guid w:val="{0DF6EA67-A54D-1249-8C3F-8733594B2585}"/>
-      </w:docPartPr>
-      <w:docPartBody>
-        <w:p>
-          <w:r>
-            <w:t>[Grab your reader’s attention with a great quote from the document or use this space to emphasize a key point. To place this text box anywhere on the page, just drag it.]</w:t>
-          </w:r>
-        </w:p>
-      </w:docPartBody>
-    </w:docPart>
-  </w:docParts>
-</w:glossaryDocument>
-</file>
-
-<file path=word/glossary/fontTable.xml><?xml version="1.0" encoding="utf-8"?>
-<w:fonts xmlns:mc="http://schemas.openxmlformats.org/markup-compatibility/2006" xmlns:r="http://schemas.openxmlformats.org/officeDocument/2006/relationships" xmlns:w="http://schemas.openxmlformats.org/wordprocessingml/2006/main" xmlns:w14="http://schemas.microsoft.com/office/word/2010/wordml" xmlns:w15="http://schemas.microsoft.com/office/word/2012/wordml" xmlns:w16cid="http://schemas.microsoft.com/office/word/2016/wordml/cid" xmlns:w16se="http://schemas.microsoft.com/office/word/2015/wordml/symex" mc:Ignorable="w14 w15 w16se w16cid">
-  <w:font w:name="Symbol">
-    <w:panose1 w:val="05050102010706020507"/>
-    <w:charset w:val="02"/>
-    <w:family w:val="decorative"/>
-    <w:pitch w:val="variable"/>
-    <w:sig w:usb0="00000000" w:usb1="10000000" w:usb2="00000000" w:usb3="00000000" w:csb0="80000000" w:csb1="00000000"/>
-  </w:font>
-  <w:font w:name="Times New Roman">
-    <w:panose1 w:val="02020603050405020304"/>
-    <w:charset w:val="00"/>
-    <w:family w:val="roman"/>
-    <w:pitch w:val="variable"/>
-    <w:sig w:usb0="E0002EFF" w:usb1="C000785B" w:usb2="00000009" w:usb3="00000000" w:csb0="000001FF" w:csb1="00000000"/>
-  </w:font>
-  <w:font w:name="Courier New">
-    <w:panose1 w:val="02070309020205020404"/>
-    <w:charset w:val="00"/>
-    <w:family w:val="modern"/>
-    <w:pitch w:val="fixed"/>
-    <w:sig w:usb0="E0002AFF" w:usb1="C0007843" w:usb2="00000009" w:usb3="00000000" w:csb0="000001FF" w:csb1="00000000"/>
-  </w:font>
-  <w:font w:name="Wingdings">
-    <w:panose1 w:val="05000000000000000000"/>
-    <w:charset w:val="02"/>
-    <w:family w:val="decorative"/>
-    <w:pitch w:val="variable"/>
-    <w:sig w:usb0="00000000" w:usb1="10000000" w:usb2="00000000" w:usb3="00000000" w:csb0="80000000" w:csb1="00000000"/>
-  </w:font>
-  <w:font w:name="Calibri">
-    <w:panose1 w:val="020F0502020204030204"/>
-    <w:charset w:val="00"/>
-    <w:family w:val="swiss"/>
-    <w:pitch w:val="variable"/>
-    <w:sig w:usb0="E00002FF" w:usb1="4000ACFF" w:usb2="00000001" w:usb3="00000000" w:csb0="0000019F" w:csb1="00000000"/>
-  </w:font>
-  <w:font w:name="Calibri Light">
-    <w:panose1 w:val="020F0302020204030204"/>
-    <w:charset w:val="00"/>
-    <w:family w:val="swiss"/>
-    <w:pitch w:val="variable"/>
-    <w:sig w:usb0="A00002EF" w:usb1="4000207B" w:usb2="00000000" w:usb3="00000000" w:csb0="0000019F" w:csb1="00000000"/>
-  </w:font>
-</w:fonts>
-</file>
-
-<file path=word/glossary/settings.xml><?xml version="1.0" encoding="utf-8"?>
-<w:settings xmlns:mc="http://schemas.openxmlformats.org/markup-compatibility/2006" xmlns:o="urn:schemas-microsoft-com:office:office" xmlns:r="http://schemas.openxmlformats.org/officeDocument/2006/relationships" xmlns:m="http://schemas.openxmlformats.org/officeDocument/2006/math" xmlns:v="urn:schemas-microsoft-com:vml" xmlns:w10="urn:schemas-microsoft-com:office:word" xmlns:w="http://schemas.openxmlformats.org/wordprocessingml/2006/main" xmlns:w14="http://schemas.microsoft.com/office/word/2010/wordml" xmlns:w15="http://schemas.microsoft.com/office/word/2012/wordml" xmlns:w16cid="http://schemas.microsoft.com/office/word/2016/wordml/cid" xmlns:w16se="http://schemas.microsoft.com/office/word/2015/wordml/symex" xmlns:sl="http://schemas.openxmlformats.org/schemaLibrary/2006/main" mc:Ignorable="w14 w15 w16se w16cid">
-  <w:view w:val="normal"/>
-  <w:revisionView w:formatting="0"/>
-  <w:defaultTabStop w:val="720"/>
-  <w:characterSpacingControl w:val="doNotCompress"/>
-  <w:compat>
-    <w:useFELayout/>
-    <w:compatSetting w:name="compatibilityMode" w:uri="http://schemas.microsoft.com/office/word" w:val="15"/>
-    <w:compatSetting w:name="overrideTableStyleFontSizeAndJustification" w:uri="http://schemas.microsoft.com/office/word" w:val="1"/>
-    <w:compatSetting w:name="enableOpenTypeFeatures" w:uri="http://schemas.microsoft.com/office/word" w:val="1"/>
-    <w:compatSetting w:name="doNotFlipMirrorIndents" w:uri="http://schemas.microsoft.com/office/word" w:val="1"/>
-    <w:compatSetting w:name="differentiateMultirowTableHeaders" w:uri="http://schemas.microsoft.com/office/word" w:val="1"/>
-    <w:compatSetting w:name="useWord2013TrackBottomHyphenation" w:uri="http://schemas.microsoft.com/office/word" w:val="0"/>
-  </w:compat>
-  <w:rsids>
-    <w:rsidRoot w:val="00BB2282"/>
-    <w:rsid w:val="00BB2282"/>
-    <w:rsid w:val="00BC55E6"/>
-  </w:rsids>
-  <m:mathPr>
-    <m:mathFont m:val="Cambria Math"/>
-    <m:brkBin m:val="before"/>
-    <m:brkBinSub m:val="--"/>
-    <m:smallFrac m:val="0"/>
-    <m:dispDef/>
-    <m:lMargin m:val="0"/>
-    <m:rMargin m:val="0"/>
-    <m:defJc m:val="centerGroup"/>
-    <m:wrapIndent m:val="1440"/>
-    <m:intLim m:val="subSup"/>
-    <m:naryLim m:val="undOvr"/>
-  </m:mathPr>
-  <w:themeFontLang w:val="en-US"/>
-  <w:clrSchemeMapping w:bg1="light1" w:t1="dark1" w:bg2="light2" w:t2="dark2" w:accent1="accent1" w:accent2="accent2" w:accent3="accent3" w:accent4="accent4" w:accent5="accent5" w:accent6="accent6" w:hyperlink="hyperlink" w:followedHyperlink="followedHyperlink"/>
-  <w:decimalSymbol w:val="."/>
-  <w:listSeparator w:val=","/>
-  <w15:chartTrackingRefBased/>
-</w:settings>
-</file>
-
-<file path=word/glossary/styles.xml><?xml version="1.0" encoding="utf-8"?>
-<w:styles xmlns:mc="http://schemas.openxmlformats.org/markup-compatibility/2006" xmlns:r="http://schemas.openxmlformats.org/officeDocument/2006/relationships" xmlns:w="http://schemas.openxmlformats.org/wordprocessingml/2006/main" xmlns:w14="http://schemas.microsoft.com/office/word/2010/wordml" xmlns:w15="http://schemas.microsoft.com/office/word/2012/wordml" xmlns:w16cid="http://schemas.microsoft.com/office/word/2016/wordml/cid" xmlns:w16se="http://schemas.microsoft.com/office/word/2015/wordml/symex" mc:Ignorable="w14 w15 w16se w16cid">
-  <w:docDefaults>
-    <w:rPrDefault>
-      <w:rPr>
-        <w:rFonts w:asciiTheme="minorHAnsi" w:eastAsiaTheme="minorEastAsia" w:hAnsiTheme="minorHAnsi" w:cstheme="minorBidi"/>
-        <w:sz w:val="22"/>
-        <w:szCs w:val="22"/>
-        <w:lang w:val="en-US" w:eastAsia="en-US" w:bidi="ar-SA"/>
-      </w:rPr>
-    </w:rPrDefault>
-    <w:pPrDefault/>
-  </w:docDefaults>
-  <w:latentStyles w:defLockedState="0" w:defUIPriority="99" w:defSemiHidden="0" w:defUnhideWhenUsed="0" w:defQFormat="0" w:count="375">
-    <w:lsdException w:name="Normal" w:uiPriority="0" w:qFormat="1"/>
-    <w:lsdException w:name="heading 1" w:uiPriority="9" w:qFormat="1"/>
-    <w:lsdException w:name="heading 2" w:semiHidden="1" w:uiPriority="9" w:unhideWhenUsed="1" w:qFormat="1"/>
-    <w:lsdException w:name="heading 3" w:semiHidden="1" w:uiPriority="9" w:unhideWhenUsed="1" w:qFormat="1"/>
-    <w:lsdException w:name="heading 4" w:semiHidden="1" w:uiPriority="9" w:unhideWhenUsed="1" w:qFormat="1"/>
-    <w:lsdException w:name="heading 5" w:semiHidden="1" w:uiPriority="9" w:unhideWhenUsed="1" w:qFormat="1"/>
-    <w:lsdException w:name="heading 6" w:semiHidden="1" w:uiPriority="9" w:unhideWhenUsed="1" w:qFormat="1"/>
-    <w:lsdException w:name="heading 7" w:semiHidden="1" w:uiPriority="9" w:unhideWhenUsed="1" w:qFormat="1"/>
-    <w:lsdException w:name="heading 8" w:semiHidden="1" w:uiPriority="9" w:unhideWhenUsed="1" w:qFormat="1"/>
-    <w:lsdException w:name="heading 9" w:semiHidden="1" w:uiPriority="9" w:unhideWhenUsed="1" w:qFormat="1"/>
-    <w:lsdException w:name="index 1" w:semiHidden="1" w:unhideWhenUsed="1"/>
-    <w:lsdException w:name="index 2" w:semiHidden="1" w:unhideWhenUsed="1"/>
-    <w:lsdException w:name="index 3" w:semiHidden="1" w:unhideWhenUsed="1"/>
-    <w:lsdException w:name="index 4" w:semiHidden="1" w:unhideWhenUsed="1"/>
-    <w:lsdException w:name="index 5" w:semiHidden="1" w:unhideWhenUsed="1"/>
-    <w:lsdException w:name="index 6" w:semiHidden="1" w:unhideWhenUsed="1"/>
-    <w:lsdException w:name="index 7" w:semiHidden="1" w:unhideWhenUsed="1"/>
-    <w:lsdException w:name="index 8" w:semiHidden="1" w:unhideWhenUsed="1"/>
-    <w:lsdException w:name="index 9" w:semiHidden="1" w:unhideWhenUsed="1"/>
-    <w:lsdException w:name="toc 1" w:semiHidden="1" w:uiPriority="39" w:unhideWhenUsed="1"/>
-    <w:lsdException w:name="toc 2" w:semiHidden="1" w:uiPriority="39" w:unhideWhenUsed="1"/>
-    <w:lsdException w:name="toc 3" w:semiHidden="1" w:uiPriority="39" w:unhideWhenUsed="1"/>
-    <w:lsdException w:name="toc 4" w:semiHidden="1" w:uiPriority="39" w:unhideWhenUsed="1"/>
-    <w:lsdException w:name="toc 5" w:semiHidden="1" w:uiPriority="39" w:unhideWhenUsed="1"/>
-    <w:lsdException w:name="toc 6" w:semiHidden="1" w:uiPriority="39" w:unhideWhenUsed="1"/>
-    <w:lsdException w:name="toc 7" w:semiHidden="1" w:uiPriority="39" w:unhideWhenUsed="1"/>
-    <w:lsdException w:name="toc 8" w:semiHidden="1" w:uiPriority="39" w:unhideWhenUsed="1"/>
-    <w:lsdException w:name="toc 9" w:semiHidden="1" w:uiPriority="39" w:unhideWhenUsed="1"/>
-    <w:lsdException w:name="Normal Indent" w:semiHidden="1" w:unhideWhenUsed="1"/>
-    <w:lsdException w:name="footnote text" w:semiHidden="1" w:unhideWhenUsed="1"/>
-    <w:lsdException w:name="annotation text" w:semiHidden="1" w:unhideWhenUsed="1"/>
-    <w:lsdException w:name="header" w:semiHidden="1" w:unhideWhenUsed="1"/>
-    <w:lsdException w:name="footer" w:semiHidden="1" w:unhideWhenUsed="1"/>
-    <w:lsdException w:name="index heading" w:semiHidden="1" w:unhideWhenUsed="1"/>
-    <w:lsdException w:name="caption" w:semiHidden="1" w:uiPriority="35" w:unhideWhenUsed="1" w:qFormat="1"/>
-    <w:lsdException w:name="table of figures" w:semiHidden="1" w:unhideWhenUsed="1"/>
-    <w:lsdException w:name="envelope address" w:semiHidden="1" w:unhideWhenUsed="1"/>
-    <w:lsdException w:name="envelope return" w:semiHidden="1" w:unhideWhenUsed="1"/>
-    <w:lsdException w:name="footnote reference" w:semiHidden="1" w:unhideWhenUsed="1"/>
-    <w:lsdException w:name="annotation reference" w:semiHidden="1" w:unhideWhenUsed="1"/>
-    <w:lsdException w:name="line number" w:semiHidden="1" w:unhideWhenUsed="1"/>
-    <w:lsdException w:name="page number" w:semiHidden="1" w:unhideWhenUsed="1"/>
-    <w:lsdException w:name="endnote reference" w:semiHidden="1" w:unhideWhenUsed="1"/>
-    <w:lsdException w:name="endnote text" w:semiHidden="1" w:unhideWhenUsed="1"/>
-    <w:lsdException w:name="table of authorities" w:semiHidden="1" w:unhideWhenUsed="1"/>
-    <w:lsdException w:name="macro" w:semiHidden="1" w:unhideWhenUsed="1"/>
-    <w:lsdException w:name="toa heading" w:semiHidden="1" w:unhideWhenUsed="1"/>
-    <w:lsdException w:name="List" w:semiHidden="1" w:unhideWhenUsed="1"/>
-    <w:lsdException w:name="List Bullet" w:semiHidden="1" w:unhideWhenUsed="1"/>
-    <w:lsdException w:name="List Number" w:semiHidden="1" w:unhideWhenUsed="1"/>
-    <w:lsdException w:name="List 2" w:semiHidden="1" w:unhideWhenUsed="1"/>
-    <w:lsdException w:name="List 3" w:semiHidden="1" w:unhideWhenUsed="1"/>
-    <w:lsdException w:name="List 4" w:semiHidden="1" w:unhideWhenUsed="1"/>
-    <w:lsdException w:name="List 5" w:semiHidden="1" w:unhideWhenUsed="1"/>
-    <w:lsdException w:name="List Bullet 2" w:semiHidden="1" w:unhideWhenUsed="1"/>
-    <w:lsdException w:name="List Bullet 3" w:semiHidden="1" w:unhideWhenUsed="1"/>
-    <w:lsdException w:name="List Bullet 4" w:semiHidden="1" w:unhideWhenUsed="1"/>
-    <w:lsdException w:name="List Bullet 5" w:semiHidden="1" w:unhideWhenUsed="1"/>
-    <w:lsdException w:name="List Number 2" w:semiHidden="1" w:unhideWhenUsed="1"/>
-    <w:lsdException w:name="List Number 3" w:semiHidden="1" w:unhideWhenUsed="1"/>
-    <w:lsdException w:name="List Number 4" w:semiHidden="1" w:unhideWhenUsed="1"/>
-    <w:lsdException w:name="List Number 5" w:semiHidden="1" w:unhideWhenUsed="1"/>
-    <w:lsdException w:name="Title" w:uiPriority="10" w:qFormat="1"/>
-    <w:lsdException w:name="Closing" w:semiHidden="1" w:unhideWhenUsed="1"/>
-    <w:lsdException w:name="Signature" w:semiHidden="1" w:unhideWhenUsed="1"/>
-    <w:lsdException w:name="Default Paragraph Font" w:semiHidden="1" w:uiPriority="1" w:unhideWhenUsed="1"/>
-    <w:lsdException w:name="Body Text" w:semiHidden="1" w:unhideWhenUsed="1"/>
-    <w:lsdException w:name="Body Text Indent" w:semiHidden="1" w:unhideWhenUsed="1"/>
-    <w:lsdException w:name="List Continue" w:semiHidden="1" w:unhideWhenUsed="1"/>
-    <w:lsdException w:name="List Continue 2" w:semiHidden="1" w:unhideWhenUsed="1"/>
-    <w:lsdException w:name="List Continue 3" w:semiHidden="1" w:unhideWhenUsed="1"/>
-    <w:lsdException w:name="List Continue 4" w:semiHidden="1" w:unhideWhenUsed="1"/>
-    <w:lsdException w:name="List Continue 5" w:semiHidden="1" w:unhideWhenUsed="1"/>
-    <w:lsdException w:name="Message Header" w:semiHidden="1" w:unhideWhenUsed="1"/>
-    <w:lsdException w:name="Subtitle" w:uiPriority="11" w:qFormat="1"/>
-    <w:lsdException w:name="Salutation" w:semiHidden="1" w:unhideWhenUsed="1"/>
-    <w:lsdException w:name="Date" w:semiHidden="1" w:unhideWhenUsed="1"/>
-    <w:lsdException w:name="Body Text First Indent" w:semiHidden="1" w:unhideWhenUsed="1"/>
-    <w:lsdException w:name="Body Text First Indent 2" w:semiHidden="1" w:unhideWhenUsed="1"/>
-    <w:lsdException w:name="Note Heading" w:semiHidden="1" w:unhideWhenUsed="1"/>
-    <w:lsdException w:name="Body Text 2" w:semiHidden="1" w:unhideWhenUsed="1"/>
-    <w:lsdException w:name="Body Text 3" w:semiHidden="1" w:unhideWhenUsed="1"/>
-    <w:lsdException w:name="Body Text Indent 2" w:semiHidden="1" w:unhideWhenUsed="1"/>
-    <w:lsdException w:name="Body Text Indent 3" w:semiHidden="1" w:unhideWhenUsed="1"/>
-    <w:lsdException w:name="Block Text" w:semiHidden="1" w:unhideWhenUsed="1"/>
-    <w:lsdException w:name="Hyperlink" w:semiHidden="1" w:unhideWhenUsed="1"/>
-    <w:lsdException w:name="FollowedHyperlink" w:semiHidden="1" w:unhideWhenUsed="1"/>
-    <w:lsdException w:name="Strong" w:uiPriority="22" w:qFormat="1"/>
-    <w:lsdException w:name="Emphasis" w:uiPriority="20" w:qFormat="1"/>
-    <w:lsdException w:name="Document Map" w:semiHidden="1" w:unhideWhenUsed="1"/>
-    <w:lsdException w:name="Plain Text" w:semiHidden="1" w:unhideWhenUsed="1"/>
-    <w:lsdException w:name="E-mail Signature" w:semiHidden="1" w:unhideWhenUsed="1"/>
-    <w:lsdException w:name="HTML Top of Form" w:semiHidden="1" w:unhideWhenUsed="1"/>
-    <w:lsdException w:name="HTML Bottom of Form" w:semiHidden="1" w:unhideWhenUsed="1"/>
-    <w:lsdException w:name="Normal (Web)" w:semiHidden="1" w:unhideWhenUsed="1"/>
-    <w:lsdException w:name="HTML Acronym" w:semiHidden="1" w:unhideWhenUsed="1"/>
-    <w:lsdException w:name="HTML Address" w:semiHidden="1" w:unhideWhenUsed="1"/>
-    <w:lsdException w:name="HTML Cite" w:semiHidden="1" w:unhideWhenUsed="1"/>
-    <w:lsdException w:name="HTML Code" w:semiHidden="1" w:unhideWhenUsed="1"/>
-    <w:lsdException w:name="HTML Definition" w:semiHidden="1" w:unhideWhenUsed="1"/>
-    <w:lsdException w:name="HTML Keyboard" w:semiHidden="1" w:unhideWhenUsed="1"/>
-    <w:lsdException w:name="HTML Preformatted" w:semiHidden="1" w:unhideWhenUsed="1"/>
-    <w:lsdException w:name="HTML Sample" w:semiHidden="1" w:unhideWhenUsed="1"/>
-    <w:lsdException w:name="HTML Typewriter" w:semiHidden="1" w:unhideWhenUsed="1"/>
-    <w:lsdException w:name="HTML Variable" w:semiHidden="1" w:unhideWhenUsed="1"/>
-    <w:lsdException w:name="Normal Table" w:semiHidden="1" w:unhideWhenUsed="1"/>
-    <w:lsdException w:name="annotation subject" w:semiHidden="1" w:unhideWhenUsed="1"/>
-    <w:lsdException w:name="No List" w:semiHidden="1" w:unhideWhenUsed="1"/>
-    <w:lsdException w:name="Outline List 1" w:semiHidden="1" w:unhideWhenUsed="1"/>
-    <w:lsdException w:name="Outline List 2" w:semiHidden="1" w:unhideWhenUsed="1"/>
-    <w:lsdException w:name="Outline List 3" w:semiHidden="1" w:unhideWhenUsed="1"/>
-    <w:lsdException w:name="Table Simple 1" w:semiHidden="1" w:unhideWhenUsed="1"/>
-    <w:lsdException w:name="Table Simple 2" w:semiHidden="1" w:unhideWhenUsed="1"/>
-    <w:lsdException w:name="Table Simple 3" w:semiHidden="1" w:unhideWhenUsed="1"/>
-    <w:lsdException w:name="Table Classic 1" w:semiHidden="1" w:unhideWhenUsed="1"/>
-    <w:lsdException w:name="Table Classic 2" w:semiHidden="1" w:unhideWhenUsed="1"/>
-    <w:lsdException w:name="Table Classic 3" w:semiHidden="1" w:unhideWhenUsed="1"/>
-    <w:lsdException w:name="Table Classic 4" w:semiHidden="1" w:unhideWhenUsed="1"/>
-    <w:lsdException w:name="Table Colorful 1" w:semiHidden="1" w:unhideWhenUsed="1"/>
-    <w:lsdException w:name="Table Colorful 2" w:semiHidden="1" w:unhideWhenUsed="1"/>
-    <w:lsdException w:name="Table Colorful 3" w:semiHidden="1" w:unhideWhenUsed="1"/>
-    <w:lsdException w:name="Table Columns 1" w:semiHidden="1" w:unhideWhenUsed="1"/>
-    <w:lsdException w:name="Table Columns 2" w:semiHidden="1" w:unhideWhenUsed="1"/>
-    <w:lsdException w:name="Table Columns 3" w:semiHidden="1" w:unhideWhenUsed="1"/>
-    <w:lsdException w:name="Table Columns 4" w:semiHidden="1" w:unhideWhenUsed="1"/>
-    <w:lsdException w:name="Table Columns 5" w:semiHidden="1" w:unhideWhenUsed="1"/>
-    <w:lsdException w:name="Table Grid 1" w:semiHidden="1" w:unhideWhenUsed="1"/>
-    <w:lsdException w:name="Table Grid 2" w:semiHidden="1" w:unhideWhenUsed="1"/>
-    <w:lsdException w:name="Table Grid 3" w:semiHidden="1" w:unhideWhenUsed="1"/>
-    <w:lsdException w:name="Table Grid 4" w:semiHidden="1" w:unhideWhenUsed="1"/>
-    <w:lsdException w:name="Table Grid 5" w:semiHidden="1" w:unhideWhenUsed="1"/>
-    <w:lsdException w:name="Table Grid 6" w:semiHidden="1" w:unhideWhenUsed="1"/>
-    <w:lsdException w:name="Table Grid 7" w:semiHidden="1" w:unhideWhenUsed="1"/>
-    <w:lsdException w:name="Table Grid 8" w:semiHidden="1" w:unhideWhenUsed="1"/>
-    <w:lsdException w:name="Table List 1" w:semiHidden="1" w:unhideWhenUsed="1"/>
-    <w:lsdException w:name="Table List 2" w:semiHidden="1" w:unhideWhenUsed="1"/>
-    <w:lsdException w:name="Table List 3" w:semiHidden="1" w:unhideWhenUsed="1"/>
-    <w:lsdException w:name="Table List 4" w:semiHidden="1" w:unhideWhenUsed="1"/>
-    <w:lsdException w:name="Table List 5" w:semiHidden="1" w:unhideWhenUsed="1"/>
-    <w:lsdException w:name="Table List 6" w:semiHidden="1" w:unhideWhenUsed="1"/>
-    <w:lsdException w:name="Table List 7" w:semiHidden="1" w:unhideWhenUsed="1"/>
-    <w:lsdException w:name="Table List 8" w:semiHidden="1" w:unhideWhenUsed="1"/>
-    <w:lsdException w:name="Table 3D effects 1" w:semiHidden="1" w:unhideWhenUsed="1"/>
-    <w:lsdException w:name="Table 3D effects 2" w:semiHidden="1" w:unhideWhenUsed="1"/>
-    <w:lsdException w:name="Table 3D effects 3" w:semiHidden="1" w:unhideWhenUsed="1"/>
-    <w:lsdException w:name="Table Contemporary" w:semiHidden="1" w:unhideWhenUsed="1"/>
-    <w:lsdException w:name="Table Elegant" w:semiHidden="1" w:unhideWhenUsed="1"/>
-    <w:lsdException w:name="Table Professional" w:semiHidden="1" w:unhideWhenUsed="1"/>
-    <w:lsdException w:name="Table Subtle 1" w:semiHidden="1" w:unhideWhenUsed="1"/>
-    <w:lsdException w:name="Table Subtle 2" w:semiHidden="1" w:unhideWhenUsed="1"/>
-    <w:lsdException w:name="Table Web 1" w:semiHidden="1" w:unhideWhenUsed="1"/>
-    <w:lsdException w:name="Table Web 2" w:semiHidden="1" w:unhideWhenUsed="1"/>
-    <w:lsdException w:name="Table Web 3" w:semiHidden="1" w:unhideWhenUsed="1"/>
-    <w:lsdException w:name="Balloon Text" w:semiHidden="1" w:unhideWhenUsed="1"/>
-    <w:lsdException w:name="Table Grid" w:uiPriority="39"/>
-    <w:lsdException w:name="Table Theme" w:semiHidden="1" w:unhideWhenUsed="1"/>
-    <w:lsdException w:name="Placeholder Text" w:semiHidden="1"/>
-    <w:lsdException w:name="No Spacing" w:uiPriority="1" w:qFormat="1"/>
-    <w:lsdException w:name="Light Shading" w:uiPriority="60"/>
-    <w:lsdException w:name="Light List" w:uiPriority="61"/>
-    <w:lsdException w:name="Light Grid" w:uiPriority="62"/>
-    <w:lsdException w:name="Medium Shading 1" w:uiPriority="63"/>
-    <w:lsdException w:name="Medium Shading 2" w:uiPriority="64"/>
-    <w:lsdException w:name="Medium List 1" w:uiPriority="65"/>
-    <w:lsdException w:name="Medium List 2" w:uiPriority="66"/>
-    <w:lsdException w:name="Medium Grid 1" w:uiPriority="67"/>
-    <w:lsdException w:name="Medium Grid 2" w:uiPriority="68"/>
-    <w:lsdException w:name="Medium Grid 3" w:uiPriority="69"/>
-    <w:lsdException w:name="Dark List" w:uiPriority="70"/>
-    <w:lsdException w:name="Colorful Shading" w:uiPriority="71"/>
-    <w:lsdException w:name="Colorful List" w:uiPriority="72"/>
-    <w:lsdException w:name="Colorful Grid" w:uiPriority="73"/>
-    <w:lsdException w:name="Light Shading Accent 1" w:uiPriority="60"/>
-    <w:lsdException w:name="Light List Accent 1" w:uiPriority="61"/>
-    <w:lsdException w:name="Light Grid Accent 1" w:uiPriority="62"/>
-    <w:lsdException w:name="Medium Shading 1 Accent 1" w:uiPriority="63"/>
-    <w:lsdException w:name="Medium Shading 2 Accent 1" w:uiPriority="64"/>
-    <w:lsdException w:name="Medium List 1 Accent 1" w:uiPriority="65"/>
-    <w:lsdException w:name="Revision" w:semiHidden="1"/>
-    <w:lsdException w:name="List Paragraph" w:uiPriority="34" w:qFormat="1"/>
-    <w:lsdException w:name="Quote" w:uiPriority="29" w:qFormat="1"/>
-    <w:lsdException w:name="Intense Quote" w:uiPriority="30" w:qFormat="1"/>
-    <w:lsdException w:name="Medium List 2 Accent 1" w:uiPriority="66"/>
-    <w:lsdException w:name="Medium Grid 1 Accent 1" w:uiPriority="67"/>
-    <w:lsdException w:name="Medium Grid 2 Accent 1" w:uiPriority="68"/>
-    <w:lsdException w:name="Medium Grid 3 Accent 1" w:uiPriority="69"/>
-    <w:lsdException w:name="Dark List Accent 1" w:uiPriority="70"/>
-    <w:lsdException w:name="Colorful Shading Accent 1" w:uiPriority="71"/>
-    <w:lsdException w:name="Colorful List Accent 1" w:uiPriority="72"/>
-    <w:lsdException w:name="Colorful Grid Accent 1" w:uiPriority="73"/>
-    <w:lsdException w:name="Light Shading Accent 2" w:uiPriority="60"/>
-    <w:lsdException w:name="Light List Accent 2" w:uiPriority="61"/>
-    <w:lsdException w:name="Light Grid Accent 2" w:uiPriority="62"/>
-    <w:lsdException w:name="Medium Shading 1 Accent 2" w:uiPriority="63"/>
-    <w:lsdException w:name="Medium Shading 2 Accent 2" w:uiPriority="64"/>
-    <w:lsdException w:name="Medium List 1 Accent 2" w:uiPriority="65"/>
-    <w:lsdException w:name="Medium List 2 Accent 2" w:uiPriority="66"/>
-    <w:lsdException w:name="Medium Grid 1 Accent 2" w:uiPriority="67"/>
-    <w:lsdException w:name="Medium Grid 2 Accent 2" w:uiPriority="68"/>
-    <w:lsdException w:name="Medium Grid 3 Accent 2" w:uiPriority="69"/>
-    <w:lsdException w:name="Dark List Accent 2" w:uiPriority="70"/>
-    <w:lsdException w:name="Colorful Shading Accent 2" w:uiPriority="71"/>
-    <w:lsdException w:name="Colorful List Accent 2" w:uiPriority="72"/>
-    <w:lsdException w:name="Colorful Grid Accent 2" w:uiPriority="73"/>
-    <w:lsdException w:name="Light Shading Accent 3" w:uiPriority="60"/>
-    <w:lsdException w:name="Light List Accent 3" w:uiPriority="61"/>
-    <w:lsdException w:name="Light Grid Accent 3" w:uiPriority="62"/>
-    <w:lsdException w:name="Medium Shading 1 Accent 3" w:uiPriority="63"/>
-    <w:lsdException w:name="Medium Shading 2 Accent 3" w:uiPriority="64"/>
-    <w:lsdException w:name="Medium List 1 Accent 3" w:uiPriority="65"/>
-    <w:lsdException w:name="Medium List 2 Accent 3" w:uiPriority="66"/>
-    <w:lsdException w:name="Medium Grid 1 Accent 3" w:uiPriority="67"/>
-    <w:lsdException w:name="Medium Grid 2 Accent 3" w:uiPriority="68"/>
-    <w:lsdException w:name="Medium Grid 3 Accent 3" w:uiPriority="69"/>
-    <w:lsdException w:name="Dark List Accent 3" w:uiPriority="70"/>
-    <w:lsdException w:name="Colorful Shading Accent 3" w:uiPriority="71"/>
-    <w:lsdException w:name="Colorful List Accent 3" w:uiPriority="72"/>
-    <w:lsdException w:name="Colorful Grid Accent 3" w:uiPriority="73"/>
-    <w:lsdException w:name="Light Shading Accent 4" w:uiPriority="60"/>
-    <w:lsdException w:name="Light List Accent 4" w:uiPriority="61"/>
-    <w:lsdException w:name="Light Grid Accent 4" w:uiPriority="62"/>
-    <w:lsdException w:name="Medium Shading 1 Accent 4" w:uiPriority="63"/>
-    <w:lsdException w:name="Medium Shading 2 Accent 4" w:uiPriority="64"/>
-    <w:lsdException w:name="Medium List 1 Accent 4" w:uiPriority="65"/>
-    <w:lsdException w:name="Medium List 2 Accent 4" w:uiPriority="66"/>
-    <w:lsdException w:name="Medium Grid 1 Accent 4" w:uiPriority="67"/>
-    <w:lsdException w:name="Medium Grid 2 Accent 4" w:uiPriority="68"/>
-    <w:lsdException w:name="Medium Grid 3 Accent 4" w:uiPriority="69"/>
-    <w:lsdException w:name="Dark List Accent 4" w:uiPriority="70"/>
-    <w:lsdException w:name="Colorful Shading Accent 4" w:uiPriority="71"/>
-    <w:lsdException w:name="Colorful List Accent 4" w:uiPriority="72"/>
-    <w:lsdException w:name="Colorful Grid Accent 4" w:uiPriority="73"/>
-    <w:lsdException w:name="Light Shading Accent 5" w:uiPriority="60"/>
-    <w:lsdException w:name="Light List Accent 5" w:uiPriority="61"/>
-    <w:lsdException w:name="Light Grid Accent 5" w:uiPriority="62"/>
-    <w:lsdException w:name="Medium Shading 1 Accent 5" w:uiPriority="63"/>
-    <w:lsdException w:name="Medium Shading 2 Accent 5" w:uiPriority="64"/>
-    <w:lsdException w:name="Medium List 1 Accent 5" w:uiPriority="65"/>
-    <w:lsdException w:name="Medium List 2 Accent 5" w:uiPriority="66"/>
-    <w:lsdException w:name="Medium Grid 1 Accent 5" w:uiPriority="67"/>
-    <w:lsdException w:name="Medium Grid 2 Accent 5" w:uiPriority="68"/>
-    <w:lsdException w:name="Medium Grid 3 Accent 5" w:uiPriority="69"/>
-    <w:lsdException w:name="Dark List Accent 5" w:uiPriority="70"/>
-    <w:lsdException w:name="Colorful Shading Accent 5" w:uiPriority="71"/>
-    <w:lsdException w:name="Colorful List Accent 5" w:uiPriority="72"/>
-    <w:lsdException w:name="Colorful Grid Accent 5" w:uiPriority="73"/>
-    <w:lsdException w:name="Light Shading Accent 6" w:uiPriority="60"/>
-    <w:lsdException w:name="Light List Accent 6" w:uiPriority="61"/>
-    <w:lsdException w:name="Light Grid Accent 6" w:uiPriority="62"/>
-    <w:lsdException w:name="Medium Shading 1 Accent 6" w:uiPriority="63"/>
-    <w:lsdException w:name="Medium Shading 2 Accent 6" w:uiPriority="64"/>
-    <w:lsdException w:name="Medium List 1 Accent 6" w:uiPriority="65"/>
-    <w:lsdException w:name="Medium List 2 Accent 6" w:uiPriority="66"/>
-    <w:lsdException w:name="Medium Grid 1 Accent 6" w:uiPriority="67"/>
-    <w:lsdException w:name="Medium Grid 2 Accent 6" w:uiPriority="68"/>
-    <w:lsdException w:name="Medium Grid 3 Accent 6" w:uiPriority="69"/>
-    <w:lsdException w:name="Dark List Accent 6" w:uiPriority="70"/>
-    <w:lsdException w:name="Colorful Shading Accent 6" w:uiPriority="71"/>
-    <w:lsdException w:name="Colorful List Accent 6" w:uiPriority="72"/>
-    <w:lsdException w:name="Colorful Grid Accent 6" w:uiPriority="73"/>
-    <w:lsdException w:name="Subtle Emphasis" w:uiPriority="19" w:qFormat="1"/>
-    <w:lsdException w:name="Intense Emphasis" w:uiPriority="21" w:qFormat="1"/>
-    <w:lsdException w:name="Subtle Reference" w:uiPriority="31" w:qFormat="1"/>
-    <w:lsdException w:name="Intense Reference" w:uiPriority="32" w:qFormat="1"/>
-    <w:lsdException w:name="Book Title" w:uiPriority="33" w:qFormat="1"/>
-    <w:lsdException w:name="Bibliography" w:semiHidden="1" w:uiPriority="37" w:unhideWhenUsed="1"/>
-    <w:lsdException w:name="TOC Heading" w:semiHidden="1" w:uiPriority="39" w:unhideWhenUsed="1" w:qFormat="1"/>
-    <w:lsdException w:name="Plain Table 1" w:uiPriority="41"/>
-    <w:lsdException w:name="Plain Table 2" w:uiPriority="42"/>
-    <w:lsdException w:name="Plain Table 3" w:uiPriority="43"/>
-    <w:lsdException w:name="Plain Table 4" w:uiPriority="44"/>
-    <w:lsdException w:name="Plain Table 5" w:uiPriority="45"/>
-    <w:lsdException w:name="Grid Table Light" w:uiPriority="40"/>
-    <w:lsdException w:name="Grid Table 1 Light" w:uiPriority="46"/>
-    <w:lsdException w:name="Grid Table 2" w:uiPriority="47"/>
-    <w:lsdException w:name="Grid Table 3" w:uiPriority="48"/>
-    <w:lsdException w:name="Grid Table 4" w:uiPriority="49"/>
-    <w:lsdException w:name="Grid Table 5 Dark" w:uiPriority="50"/>
-    <w:lsdException w:name="Grid Table 6 Colorful" w:uiPriority="51"/>
-    <w:lsdException w:name="Grid Table 7 Colorful" w:uiPriority="52"/>
-    <w:lsdException w:name="Grid Table 1 Light Accent 1" w:uiPriority="46"/>
-    <w:lsdException w:name="Grid Table 2 Accent 1" w:uiPriority="47"/>
-    <w:lsdException w:name="Grid Table 3 Accent 1" w:uiPriority="48"/>
-    <w:lsdException w:name="Grid Table 4 Accent 1" w:uiPriority="49"/>
-    <w:lsdException w:name="Grid Table 5 Dark Accent 1" w:uiPriority="50"/>
-    <w:lsdException w:name="Grid Table 6 Colorful Accent 1" w:uiPriority="51"/>
-    <w:lsdException w:name="Grid Table 7 Colorful Accent 1" w:uiPriority="52"/>
-    <w:lsdException w:name="Grid Table 1 Light Accent 2" w:uiPriority="46"/>
-    <w:lsdException w:name="Grid Table 2 Accent 2" w:uiPriority="47"/>
-    <w:lsdException w:name="Grid Table 3 Accent 2" w:uiPriority="48"/>
-    <w:lsdException w:name="Grid Table 4 Accent 2" w:uiPriority="49"/>
-    <w:lsdException w:name="Grid Table 5 Dark Accent 2" w:uiPriority="50"/>
-    <w:lsdException w:name="Grid Table 6 Colorful Accent 2" w:uiPriority="51"/>
-    <w:lsdException w:name="Grid Table 7 Colorful Accent 2" w:uiPriority="52"/>
-    <w:lsdException w:name="Grid Table 1 Light Accent 3" w:uiPriority="46"/>
-    <w:lsdException w:name="Grid Table 2 Accent 3" w:uiPriority="47"/>
-    <w:lsdException w:name="Grid Table 3 Accent 3" w:uiPriority="48"/>
-    <w:lsdException w:name="Grid Table 4 Accent 3" w:uiPriority="49"/>
-    <w:lsdException w:name="Grid Table 5 Dark Accent 3" w:uiPriority="50"/>
-    <w:lsdException w:name="Grid Table 6 Colorful Accent 3" w:uiPriority="51"/>
-    <w:lsdException w:name="Grid Table 7 Colorful Accent 3" w:uiPriority="52"/>
-    <w:lsdException w:name="Grid Table 1 Light Accent 4" w:uiPriority="46"/>
-    <w:lsdException w:name="Grid Table 2 Accent 4" w:uiPriority="47"/>
-    <w:lsdException w:name="Grid Table 3 Accent 4" w:uiPriority="48"/>
-    <w:lsdException w:name="Grid Table 4 Accent 4" w:uiPriority="49"/>
-    <w:lsdException w:name="Grid Table 5 Dark Accent 4" w:uiPriority="50"/>
-    <w:lsdException w:name="Grid Table 6 Colorful Accent 4" w:uiPriority="51"/>
-    <w:lsdException w:name="Grid Table 7 Colorful Accent 4" w:uiPriority="52"/>
-    <w:lsdException w:name="Grid Table 1 Light Accent 5" w:uiPriority="46"/>
-    <w:lsdException w:name="Grid Table 2 Accent 5" w:uiPriority="47"/>
-    <w:lsdException w:name="Grid Table 3 Accent 5" w:uiPriority="48"/>
-    <w:lsdException w:name="Grid Table 4 Accent 5" w:uiPriority="49"/>
-    <w:lsdException w:name="Grid Table 5 Dark Accent 5" w:uiPriority="50"/>
-    <w:lsdException w:name="Grid Table 6 Colorful Accent 5" w:uiPriority="51"/>
-    <w:lsdException w:name="Grid Table 7 Colorful Accent 5" w:uiPriority="52"/>
-    <w:lsdException w:name="Grid Table 1 Light Accent 6" w:uiPriority="46"/>
-    <w:lsdException w:name="Grid Table 2 Accent 6" w:uiPriority="47"/>
-    <w:lsdException w:name="Grid Table 3 Accent 6" w:uiPriority="48"/>
-    <w:lsdException w:name="Grid Table 4 Accent 6" w:uiPriority="49"/>
-    <w:lsdException w:name="Grid Table 5 Dark Accent 6" w:uiPriority="50"/>
-    <w:lsdException w:name="Grid Table 6 Colorful Accent 6" w:uiPriority="51"/>
-    <w:lsdException w:name="Grid Table 7 Colorful Accent 6" w:uiPriority="52"/>
-    <w:lsdException w:name="List Table 1 Light" w:uiPriority="46"/>
-    <w:lsdException w:name="List Table 2" w:uiPriority="47"/>
-    <w:lsdException w:name="List Table 3" w:uiPriority="48"/>
-    <w:lsdException w:name="List Table 4" w:uiPriority="49"/>
-    <w:lsdException w:name="List Table 5 Dark" w:uiPriority="50"/>
-    <w:lsdException w:name="List Table 6 Colorful" w:uiPriority="51"/>
-    <w:lsdException w:name="List Table 7 Colorful" w:uiPriority="52"/>
-    <w:lsdException w:name="List Table 1 Light Accent 1" w:uiPriority="46"/>
-    <w:lsdException w:name="List Table 2 Accent 1" w:uiPriority="47"/>
-    <w:lsdException w:name="List Table 3 Accent 1" w:uiPriority="48"/>
-    <w:lsdException w:name="List Table 4 Accent 1" w:uiPriority="49"/>
-    <w:lsdException w:name="List Table 5 Dark Accent 1" w:uiPriority="50"/>
-    <w:lsdException w:name="List Table 6 Colorful Accent 1" w:uiPriority="51"/>
-    <w:lsdException w:name="List Table 7 Colorful Accent 1" w:uiPriority="52"/>
-    <w:lsdException w:name="List Table 1 Light Accent 2" w:uiPriority="46"/>
-    <w:lsdException w:name="List Table 2 Accent 2" w:uiPriority="47"/>
-    <w:lsdException w:name="List Table 3 Accent 2" w:uiPriority="48"/>
-    <w:lsdException w:name="List Table 4 Accent 2" w:uiPriority="49"/>
-    <w:lsdException w:name="List Table 5 Dark Accent 2" w:uiPriority="50"/>
-    <w:lsdException w:name="List Table 6 Colorful Accent 2" w:uiPriority="51"/>
-    <w:lsdException w:name="List Table 7 Colorful Accent 2" w:uiPriority="52"/>
-    <w:lsdException w:name="List Table 1 Light Accent 3" w:uiPriority="46"/>
-    <w:lsdException w:name="List Table 2 Accent 3" w:uiPriority="47"/>
-    <w:lsdException w:name="List Table 3 Accent 3" w:uiPriority="48"/>
-    <w:lsdException w:name="List Table 4 Accent 3" w:uiPriority="49"/>
-    <w:lsdException w:name="List Table 5 Dark Accent 3" w:uiPriority="50"/>
-    <w:lsdException w:name="List Table 6 Colorful Accent 3" w:uiPriority="51"/>
-    <w:lsdException w:name="List Table 7 Colorful Accent 3" w:uiPriority="52"/>
-    <w:lsdException w:name="List Table 1 Light Accent 4" w:uiPriority="46"/>
-    <w:lsdException w:name="List Table 2 Accent 4" w:uiPriority="47"/>
-    <w:lsdException w:name="List Table 3 Accent 4" w:uiPriority="48"/>
-    <w:lsdException w:name="List Table 4 Accent 4" w:uiPriority="49"/>
-    <w:lsdException w:name="List Table 5 Dark Accent 4" w:uiPriority="50"/>
-    <w:lsdException w:name="List Table 6 Colorful Accent 4" w:uiPriority="51"/>
-    <w:lsdException w:name="List Table 7 Colorful Accent 4" w:uiPriority="52"/>
-    <w:lsdException w:name="List Table 1 Light Accent 5" w:uiPriority="46"/>
-    <w:lsdException w:name="List Table 2 Accent 5" w:uiPriority="47"/>
-    <w:lsdException w:name="List Table 3 Accent 5" w:uiPriority="48"/>
-    <w:lsdException w:name="List Table 4 Accent 5" w:uiPriority="49"/>
-    <w:lsdException w:name="List Table 5 Dark Accent 5" w:uiPriority="50"/>
-    <w:lsdException w:name="List Table 6 Colorful Accent 5" w:uiPriority="51"/>
-    <w:lsdException w:name="List Table 7 Colorful Accent 5" w:uiPriority="52"/>
-    <w:lsdException w:name="List Table 1 Light Accent 6" w:uiPriority="46"/>
-    <w:lsdException w:name="List Table 2 Accent 6" w:uiPriority="47"/>
-    <w:lsdException w:name="List Table 3 Accent 6" w:uiPriority="48"/>
-    <w:lsdException w:name="List Table 4 Accent 6" w:uiPriority="49"/>
-    <w:lsdException w:name="List Table 5 Dark Accent 6" w:uiPriority="50"/>
-    <w:lsdException w:name="List Table 6 Colorful Accent 6" w:uiPriority="51"/>
-    <w:lsdException w:name="List Table 7 Colorful Accent 6" w:uiPriority="52"/>
-    <w:lsdException w:name="Mention" w:semiHidden="1" w:unhideWhenUsed="1"/>
-    <w:lsdException w:name="Smart Hyperlink" w:semiHidden="1" w:unhideWhenUsed="1"/>
-    <w:lsdException w:name="Hashtag" w:semiHidden="1" w:unhideWhenUsed="1"/>
-    <w:lsdException w:name="Unresolved Mention" w:semiHidden="1" w:unhideWhenUsed="1"/>
-  </w:latentStyles>
-  <w:style w:type="paragraph" w:default="1" w:styleId="Normal">
-    <w:name w:val="Normal"/>
-    <w:qFormat/>
-    <w:rsid w:val="00BB2282"/>
+  <w:style w:type="character" w:styleId="PlaceholderText">
+    <w:name w:val="Placeholder Text"/>
+    <w:basedOn w:val="DefaultParagraphFont"/>
+    <w:uiPriority w:val="99"/>
+    <w:semiHidden/>
+    <w:rsid w:val="00F74E3E"/>
     <w:rPr>
-      <w:rFonts w:cs="Times New Roman"/>
-      <w:sz w:val="3276"/>
-      <w:szCs w:val="3276"/>
+      <w:color w:val="808080"/>
     </w:rPr>
   </w:style>
-  <w:style w:type="character" w:default="1" w:styleId="DefaultParagraphFont">
-    <w:name w:val="Default Paragraph Font"/>
-    <w:uiPriority w:val="1"/>
-    <w:semiHidden/>
-    <w:unhideWhenUsed/>
-    <w:rsid w:val="00BB2282"/>
-  </w:style>
-  <w:style w:type="table" w:default="1" w:styleId="TableNormal">
-    <w:name w:val="Normal Table"/>
-    <w:uiPriority w:val="99"/>
-    <w:semiHidden/>
-    <w:unhideWhenUsed/>
-    <w:tblPr>
-      <w:tblInd w:w="0" w:type="dxa"/>
-      <w:tblCellMar>
-        <w:top w:w="0" w:type="dxa"/>
-        <w:left w:w="108" w:type="dxa"/>
-        <w:bottom w:w="0" w:type="dxa"/>
-        <w:right w:w="108" w:type="dxa"/>
-      </w:tblCellMar>
-    </w:tblPr>
-  </w:style>
-  <w:style w:type="numbering" w:default="1" w:styleId="NoList">
-    <w:name w:val="No List"/>
-    <w:uiPriority w:val="99"/>
-    <w:semiHidden/>
-    <w:unhideWhenUsed/>
-  </w:style>
 </w:styles>
-</file>
-
-<file path=word/glossary/webSettings.xml><?xml version="1.0" encoding="utf-8"?>
-<w:webSettings xmlns:mc="http://schemas.openxmlformats.org/markup-compatibility/2006" xmlns:r="http://schemas.openxmlformats.org/officeDocument/2006/relationships" xmlns:w="http://schemas.openxmlformats.org/wordprocessingml/2006/main" xmlns:w14="http://schemas.microsoft.com/office/word/2010/wordml" xmlns:w15="http://schemas.microsoft.com/office/word/2012/wordml" xmlns:w16cid="http://schemas.microsoft.com/office/word/2016/wordml/cid" xmlns:w16se="http://schemas.microsoft.com/office/word/2015/wordml/symex" mc:Ignorable="w14 w15 w16se w16cid">
-  <w:optimizeForBrowser/>
-  <w:allowPNG/>
-</w:webSettings>
 </file>
 
 <file path=word/theme/theme1.xml><?xml version="1.0" encoding="utf-8"?>

</xml_diff>

<commit_message>
Corrected grammar errors in report
</commit_message>
<xml_diff>
--- a/AkronAshevilleAnalysisReport.docx
+++ b/AkronAshevilleAnalysisReport.docx
@@ -22,10 +22,25 @@
     <w:p/>
     <w:p>
       <w:r>
-        <w:t>The purpose of this study is to analyze the historical weather data from Akron, Oh and Asheville, NC</w:t>
-      </w:r>
-      <w:r>
-        <w:t xml:space="preserve"> and determine any differences between the two.  Specifically this study </w:t>
+        <w:t>The purpose of this study is to analyze the historical weather data from Akron, O</w:t>
+      </w:r>
+      <w:r>
+        <w:t xml:space="preserve">H, </w:t>
+      </w:r>
+      <w:r>
+        <w:t>and Asheville, N</w:t>
+      </w:r>
+      <w:r>
+        <w:t>C,</w:t>
+      </w:r>
+      <w:r>
+        <w:t xml:space="preserve"> and determine any differences between the two.  Specifically</w:t>
+      </w:r>
+      <w:r>
+        <w:t xml:space="preserve">, </w:t>
+      </w:r>
+      <w:r>
+        <w:t xml:space="preserve">this study </w:t>
       </w:r>
       <w:r>
         <w:t>will look at differences in average temperature.</w:t>
@@ -34,10 +49,49 @@
     <w:p/>
     <w:p>
       <w:r>
-        <w:t xml:space="preserve">It will first look at the overall average temperature and test whether Asheville’s average temperature is at least 5 degrees warmer than Akron’s.  Since warmer weather is normally </w:t>
-      </w:r>
-      <w:r>
-        <w:t>desirable in the winter, but not during the summer test specifically for winter and summer will be performed.  A test will be performed to determine if Asheville’s average winter temperature is at least 8 degrees warm that Akron, and a test will be performed to determine if Asheville’s average summer temperature is at most 2 degrees warmer then Akron.</w:t>
+        <w:t xml:space="preserve">This study </w:t>
+      </w:r>
+      <w:r>
+        <w:t xml:space="preserve">will look at the overall average temperature and test whether Asheville’s average temperature </w:t>
+      </w:r>
+      <w:r>
+        <w:t>is greater than</w:t>
+      </w:r>
+      <w:r>
+        <w:t xml:space="preserve"> 5 degrees warmer than Akron’s.  Since warmer weather is normally </w:t>
+      </w:r>
+      <w:r>
+        <w:t>desirable in the winter, but not during the summer</w:t>
+      </w:r>
+      <w:r>
+        <w:t>,</w:t>
+      </w:r>
+      <w:r>
+        <w:t xml:space="preserve"> test</w:t>
+      </w:r>
+      <w:r>
+        <w:t xml:space="preserve">s </w:t>
+      </w:r>
+      <w:r>
+        <w:t xml:space="preserve">specifically for winter and summer will </w:t>
+      </w:r>
+      <w:r>
+        <w:t xml:space="preserve">also </w:t>
+      </w:r>
+      <w:r>
+        <w:t xml:space="preserve">be performed.  A test will be performed to determine if Asheville’s average winter temperature is </w:t>
+      </w:r>
+      <w:r>
+        <w:t>greater than</w:t>
+      </w:r>
+      <w:r>
+        <w:t xml:space="preserve"> 8 degrees warm that Akron, and a test will be performed to determine if Asheville’s average summer temperature is </w:t>
+      </w:r>
+      <w:r>
+        <w:t>less than</w:t>
+      </w:r>
+      <w:r>
+        <w:t xml:space="preserve"> 2 degrees warmer then Akron.</w:t>
       </w:r>
     </w:p>
     <w:p>
@@ -89,7 +143,13 @@
     <w:p/>
     <w:p>
       <w:r>
-        <w:t>The data files I used contained one record for each day from 01/01/2014 to 12/31/2017.  The fields that where used from the dataset are:</w:t>
+        <w:t>The data files used contained one record for each day from 01/01/2014 to 12/31/2017.  The fields that w</w:t>
+      </w:r>
+      <w:r>
+        <w:t>ere</w:t>
+      </w:r>
+      <w:r>
+        <w:t xml:space="preserve"> used from the dataset are:</w:t>
       </w:r>
     </w:p>
     <w:p/>
@@ -504,514 +564,6 @@
       </w:r>
     </w:p>
     <w:p/>
-    <w:tbl>
-      <w:tblPr>
-        <w:tblW w:w="4300" w:type="dxa"/>
-        <w:tblCellMar>
-          <w:top w:w="15" w:type="dxa"/>
-          <w:left w:w="15" w:type="dxa"/>
-          <w:bottom w:w="15" w:type="dxa"/>
-          <w:right w:w="15" w:type="dxa"/>
-        </w:tblCellMar>
-        <w:tblLook w:val="04A0" w:firstRow="1" w:lastRow="0" w:firstColumn="1" w:lastColumn="0" w:noHBand="0" w:noVBand="1"/>
-      </w:tblPr>
-      <w:tblGrid>
-        <w:gridCol w:w="2756"/>
-        <w:gridCol w:w="1544"/>
-      </w:tblGrid>
-      <w:tr>
-        <w:trPr>
-          <w:divId w:val="1535459202"/>
-          <w:trHeight w:val="300"/>
-        </w:trPr>
-        <w:tc>
-          <w:tcPr>
-            <w:tcW w:w="4300" w:type="dxa"/>
-            <w:gridSpan w:val="2"/>
-            <w:tcBorders>
-              <w:top w:val="single" w:sz="4" w:space="0" w:color="D0CECE"/>
-              <w:left w:val="single" w:sz="4" w:space="0" w:color="D0CECE"/>
-              <w:bottom w:val="single" w:sz="4" w:space="0" w:color="D0CECE"/>
-              <w:right w:val="single" w:sz="4" w:space="0" w:color="D0CECE"/>
-            </w:tcBorders>
-            <w:shd w:val="clear" w:color="000000" w:fill="B4C6E7"/>
-            <w:noWrap/>
-            <w:vAlign w:val="bottom"/>
-            <w:hideMark/>
-          </w:tcPr>
-          <w:p>
-            <w:pPr>
-              <w:jc w:val="center"/>
-              <w:rPr>
-                <w:rFonts w:ascii="Calibri" w:eastAsia="Times New Roman" w:hAnsi="Calibri" w:cs="Times New Roman"/>
-                <w:b/>
-                <w:bCs/>
-                <w:color w:val="000000"/>
-              </w:rPr>
-            </w:pPr>
-            <w:r>
-              <w:rPr>
-                <w:rFonts w:ascii="Calibri" w:eastAsia="Times New Roman" w:hAnsi="Calibri" w:cs="Times New Roman"/>
-                <w:b/>
-                <w:bCs/>
-                <w:color w:val="000000"/>
-              </w:rPr>
-              <w:t>Descriptive Statistics for Akron Data</w:t>
-            </w:r>
-          </w:p>
-        </w:tc>
-      </w:tr>
-      <w:tr>
-        <w:trPr>
-          <w:divId w:val="1535459202"/>
-          <w:trHeight w:val="300"/>
-        </w:trPr>
-        <w:tc>
-          <w:tcPr>
-            <w:tcW w:w="0" w:type="auto"/>
-            <w:tcBorders>
-              <w:top w:val="single" w:sz="4" w:space="0" w:color="D0CECE"/>
-              <w:left w:val="single" w:sz="4" w:space="0" w:color="D0CECE"/>
-              <w:bottom w:val="single" w:sz="4" w:space="0" w:color="D0CECE"/>
-              <w:right w:val="single" w:sz="4" w:space="0" w:color="D0CECE"/>
-            </w:tcBorders>
-            <w:noWrap/>
-            <w:vAlign w:val="bottom"/>
-            <w:hideMark/>
-          </w:tcPr>
-          <w:p>
-            <w:pPr>
-              <w:jc w:val="center"/>
-              <w:rPr>
-                <w:rFonts w:ascii="Calibri" w:eastAsia="Times New Roman" w:hAnsi="Calibri" w:cs="Times New Roman"/>
-                <w:b/>
-                <w:bCs/>
-                <w:color w:val="000000"/>
-              </w:rPr>
-            </w:pPr>
-          </w:p>
-        </w:tc>
-        <w:tc>
-          <w:tcPr>
-            <w:tcW w:w="0" w:type="auto"/>
-            <w:tcBorders>
-              <w:top w:val="single" w:sz="4" w:space="0" w:color="D0CECE"/>
-              <w:left w:val="single" w:sz="4" w:space="0" w:color="D0CECE"/>
-              <w:bottom w:val="single" w:sz="4" w:space="0" w:color="D0CECE"/>
-              <w:right w:val="single" w:sz="4" w:space="0" w:color="D0CECE"/>
-            </w:tcBorders>
-            <w:noWrap/>
-            <w:vAlign w:val="bottom"/>
-            <w:hideMark/>
-          </w:tcPr>
-          <w:p>
-            <w:pPr>
-              <w:rPr>
-                <w:rFonts w:ascii="Calibri" w:eastAsia="Times New Roman" w:hAnsi="Calibri" w:cs="Times New Roman"/>
-                <w:color w:val="000000"/>
-              </w:rPr>
-            </w:pPr>
-            <w:r>
-              <w:rPr>
-                <w:rFonts w:ascii="Calibri" w:eastAsia="Times New Roman" w:hAnsi="Calibri" w:cs="Times New Roman"/>
-                <w:color w:val="000000"/>
-              </w:rPr>
-              <w:t>TAVG</w:t>
-            </w:r>
-          </w:p>
-        </w:tc>
-      </w:tr>
-      <w:tr>
-        <w:trPr>
-          <w:divId w:val="1535459202"/>
-          <w:trHeight w:val="300"/>
-        </w:trPr>
-        <w:tc>
-          <w:tcPr>
-            <w:tcW w:w="0" w:type="auto"/>
-            <w:tcBorders>
-              <w:top w:val="single" w:sz="4" w:space="0" w:color="D0CECE"/>
-              <w:left w:val="single" w:sz="4" w:space="0" w:color="D0CECE"/>
-              <w:bottom w:val="single" w:sz="4" w:space="0" w:color="D0CECE"/>
-              <w:right w:val="single" w:sz="4" w:space="0" w:color="D0CECE"/>
-            </w:tcBorders>
-            <w:noWrap/>
-            <w:vAlign w:val="bottom"/>
-            <w:hideMark/>
-          </w:tcPr>
-          <w:p>
-            <w:pPr>
-              <w:rPr>
-                <w:rFonts w:ascii="Calibri" w:eastAsia="Times New Roman" w:hAnsi="Calibri" w:cs="Times New Roman"/>
-                <w:color w:val="000000"/>
-              </w:rPr>
-            </w:pPr>
-            <w:r>
-              <w:rPr>
-                <w:rFonts w:ascii="Calibri" w:eastAsia="Times New Roman" w:hAnsi="Calibri" w:cs="Times New Roman"/>
-                <w:color w:val="000000"/>
-              </w:rPr>
-              <w:t>Observations</w:t>
-            </w:r>
-          </w:p>
-        </w:tc>
-        <w:tc>
-          <w:tcPr>
-            <w:tcW w:w="0" w:type="auto"/>
-            <w:tcBorders>
-              <w:top w:val="single" w:sz="4" w:space="0" w:color="D0CECE"/>
-              <w:left w:val="single" w:sz="4" w:space="0" w:color="D0CECE"/>
-              <w:bottom w:val="single" w:sz="4" w:space="0" w:color="D0CECE"/>
-              <w:right w:val="single" w:sz="4" w:space="0" w:color="D0CECE"/>
-            </w:tcBorders>
-            <w:noWrap/>
-            <w:vAlign w:val="bottom"/>
-            <w:hideMark/>
-          </w:tcPr>
-          <w:p>
-            <w:pPr>
-              <w:jc w:val="right"/>
-              <w:rPr>
-                <w:rFonts w:ascii="Calibri" w:eastAsia="Times New Roman" w:hAnsi="Calibri" w:cs="Times New Roman"/>
-                <w:color w:val="000000"/>
-              </w:rPr>
-            </w:pPr>
-            <w:r>
-              <w:rPr>
-                <w:rFonts w:ascii="Calibri" w:eastAsia="Times New Roman" w:hAnsi="Calibri" w:cs="Times New Roman"/>
-                <w:color w:val="000000"/>
-              </w:rPr>
-              <w:t>1461</w:t>
-            </w:r>
-          </w:p>
-        </w:tc>
-      </w:tr>
-      <w:tr>
-        <w:trPr>
-          <w:divId w:val="1535459202"/>
-          <w:trHeight w:val="300"/>
-        </w:trPr>
-        <w:tc>
-          <w:tcPr>
-            <w:tcW w:w="0" w:type="auto"/>
-            <w:tcBorders>
-              <w:top w:val="single" w:sz="4" w:space="0" w:color="D0CECE"/>
-              <w:left w:val="single" w:sz="4" w:space="0" w:color="D0CECE"/>
-              <w:bottom w:val="single" w:sz="4" w:space="0" w:color="D0CECE"/>
-              <w:right w:val="single" w:sz="4" w:space="0" w:color="D0CECE"/>
-            </w:tcBorders>
-            <w:noWrap/>
-            <w:vAlign w:val="bottom"/>
-            <w:hideMark/>
-          </w:tcPr>
-          <w:p>
-            <w:pPr>
-              <w:rPr>
-                <w:rFonts w:ascii="Calibri" w:eastAsia="Times New Roman" w:hAnsi="Calibri" w:cs="Times New Roman"/>
-                <w:color w:val="000000"/>
-              </w:rPr>
-            </w:pPr>
-            <w:r>
-              <w:rPr>
-                <w:rFonts w:ascii="Calibri" w:eastAsia="Times New Roman" w:hAnsi="Calibri" w:cs="Times New Roman"/>
-                <w:color w:val="000000"/>
-              </w:rPr>
-              <w:t>Mean</w:t>
-            </w:r>
-          </w:p>
-        </w:tc>
-        <w:tc>
-          <w:tcPr>
-            <w:tcW w:w="0" w:type="auto"/>
-            <w:tcBorders>
-              <w:top w:val="single" w:sz="4" w:space="0" w:color="D0CECE"/>
-              <w:left w:val="single" w:sz="4" w:space="0" w:color="D0CECE"/>
-              <w:bottom w:val="single" w:sz="4" w:space="0" w:color="D0CECE"/>
-              <w:right w:val="single" w:sz="4" w:space="0" w:color="D0CECE"/>
-            </w:tcBorders>
-            <w:noWrap/>
-            <w:vAlign w:val="bottom"/>
-            <w:hideMark/>
-          </w:tcPr>
-          <w:p>
-            <w:pPr>
-              <w:jc w:val="right"/>
-              <w:rPr>
-                <w:rFonts w:ascii="Calibri" w:eastAsia="Times New Roman" w:hAnsi="Calibri" w:cs="Times New Roman"/>
-                <w:color w:val="000000"/>
-              </w:rPr>
-            </w:pPr>
-            <w:r>
-              <w:rPr>
-                <w:rFonts w:ascii="Calibri" w:eastAsia="Times New Roman" w:hAnsi="Calibri" w:cs="Times New Roman"/>
-                <w:color w:val="000000"/>
-              </w:rPr>
-              <w:t>51.930869</w:t>
-            </w:r>
-          </w:p>
-        </w:tc>
-      </w:tr>
-      <w:tr>
-        <w:trPr>
-          <w:divId w:val="1535459202"/>
-          <w:trHeight w:val="300"/>
-        </w:trPr>
-        <w:tc>
-          <w:tcPr>
-            <w:tcW w:w="0" w:type="auto"/>
-            <w:tcBorders>
-              <w:top w:val="single" w:sz="4" w:space="0" w:color="D0CECE"/>
-              <w:left w:val="single" w:sz="4" w:space="0" w:color="D0CECE"/>
-              <w:bottom w:val="single" w:sz="4" w:space="0" w:color="D0CECE"/>
-              <w:right w:val="single" w:sz="4" w:space="0" w:color="D0CECE"/>
-            </w:tcBorders>
-            <w:noWrap/>
-            <w:vAlign w:val="bottom"/>
-            <w:hideMark/>
-          </w:tcPr>
-          <w:p>
-            <w:pPr>
-              <w:rPr>
-                <w:rFonts w:ascii="Calibri" w:eastAsia="Times New Roman" w:hAnsi="Calibri" w:cs="Times New Roman"/>
-                <w:color w:val="000000"/>
-              </w:rPr>
-            </w:pPr>
-            <w:r>
-              <w:rPr>
-                <w:rFonts w:ascii="Calibri" w:eastAsia="Times New Roman" w:hAnsi="Calibri" w:cs="Times New Roman"/>
-                <w:color w:val="000000"/>
-              </w:rPr>
-              <w:t>Median</w:t>
-            </w:r>
-          </w:p>
-        </w:tc>
-        <w:tc>
-          <w:tcPr>
-            <w:tcW w:w="0" w:type="auto"/>
-            <w:tcBorders>
-              <w:top w:val="single" w:sz="4" w:space="0" w:color="D0CECE"/>
-              <w:left w:val="single" w:sz="4" w:space="0" w:color="D0CECE"/>
-              <w:bottom w:val="single" w:sz="4" w:space="0" w:color="D0CECE"/>
-              <w:right w:val="single" w:sz="4" w:space="0" w:color="D0CECE"/>
-            </w:tcBorders>
-            <w:noWrap/>
-            <w:vAlign w:val="bottom"/>
-            <w:hideMark/>
-          </w:tcPr>
-          <w:p>
-            <w:pPr>
-              <w:jc w:val="right"/>
-              <w:rPr>
-                <w:rFonts w:ascii="Calibri" w:eastAsia="Times New Roman" w:hAnsi="Calibri" w:cs="Times New Roman"/>
-                <w:color w:val="000000"/>
-              </w:rPr>
-            </w:pPr>
-            <w:r>
-              <w:rPr>
-                <w:rFonts w:ascii="Calibri" w:eastAsia="Times New Roman" w:hAnsi="Calibri" w:cs="Times New Roman"/>
-                <w:color w:val="000000"/>
-              </w:rPr>
-              <w:t>55</w:t>
-            </w:r>
-          </w:p>
-        </w:tc>
-      </w:tr>
-      <w:tr>
-        <w:trPr>
-          <w:divId w:val="1535459202"/>
-          <w:trHeight w:val="300"/>
-        </w:trPr>
-        <w:tc>
-          <w:tcPr>
-            <w:tcW w:w="0" w:type="auto"/>
-            <w:tcBorders>
-              <w:top w:val="single" w:sz="4" w:space="0" w:color="D0CECE"/>
-              <w:left w:val="single" w:sz="4" w:space="0" w:color="D0CECE"/>
-              <w:bottom w:val="single" w:sz="4" w:space="0" w:color="D0CECE"/>
-              <w:right w:val="single" w:sz="4" w:space="0" w:color="D0CECE"/>
-            </w:tcBorders>
-            <w:noWrap/>
-            <w:vAlign w:val="bottom"/>
-            <w:hideMark/>
-          </w:tcPr>
-          <w:p>
-            <w:pPr>
-              <w:rPr>
-                <w:rFonts w:ascii="Calibri" w:eastAsia="Times New Roman" w:hAnsi="Calibri" w:cs="Times New Roman"/>
-                <w:color w:val="000000"/>
-              </w:rPr>
-            </w:pPr>
-            <w:r>
-              <w:rPr>
-                <w:rFonts w:ascii="Calibri" w:eastAsia="Times New Roman" w:hAnsi="Calibri" w:cs="Times New Roman"/>
-                <w:color w:val="000000"/>
-              </w:rPr>
-              <w:t>Standard Deviation</w:t>
-            </w:r>
-          </w:p>
-        </w:tc>
-        <w:tc>
-          <w:tcPr>
-            <w:tcW w:w="0" w:type="auto"/>
-            <w:tcBorders>
-              <w:top w:val="single" w:sz="4" w:space="0" w:color="D0CECE"/>
-              <w:left w:val="single" w:sz="4" w:space="0" w:color="D0CECE"/>
-              <w:bottom w:val="single" w:sz="4" w:space="0" w:color="D0CECE"/>
-              <w:right w:val="single" w:sz="4" w:space="0" w:color="D0CECE"/>
-            </w:tcBorders>
-            <w:noWrap/>
-            <w:vAlign w:val="bottom"/>
-            <w:hideMark/>
-          </w:tcPr>
-          <w:p>
-            <w:pPr>
-              <w:jc w:val="right"/>
-              <w:rPr>
-                <w:rFonts w:ascii="Calibri" w:eastAsia="Times New Roman" w:hAnsi="Calibri" w:cs="Times New Roman"/>
-                <w:color w:val="000000"/>
-              </w:rPr>
-            </w:pPr>
-            <w:r>
-              <w:rPr>
-                <w:rFonts w:ascii="Calibri" w:eastAsia="Times New Roman" w:hAnsi="Calibri" w:cs="Times New Roman"/>
-                <w:color w:val="000000"/>
-              </w:rPr>
-              <w:t>19.175898</w:t>
-            </w:r>
-          </w:p>
-        </w:tc>
-      </w:tr>
-      <w:tr>
-        <w:trPr>
-          <w:divId w:val="1535459202"/>
-          <w:trHeight w:val="300"/>
-        </w:trPr>
-        <w:tc>
-          <w:tcPr>
-            <w:tcW w:w="0" w:type="auto"/>
-            <w:tcBorders>
-              <w:top w:val="single" w:sz="4" w:space="0" w:color="D0CECE"/>
-              <w:left w:val="single" w:sz="4" w:space="0" w:color="D0CECE"/>
-              <w:bottom w:val="single" w:sz="4" w:space="0" w:color="D0CECE"/>
-              <w:right w:val="single" w:sz="4" w:space="0" w:color="D0CECE"/>
-            </w:tcBorders>
-            <w:noWrap/>
-            <w:vAlign w:val="bottom"/>
-            <w:hideMark/>
-          </w:tcPr>
-          <w:p>
-            <w:pPr>
-              <w:rPr>
-                <w:rFonts w:ascii="Calibri" w:eastAsia="Times New Roman" w:hAnsi="Calibri" w:cs="Times New Roman"/>
-                <w:color w:val="000000"/>
-              </w:rPr>
-            </w:pPr>
-            <w:r>
-              <w:rPr>
-                <w:rFonts w:ascii="Calibri" w:eastAsia="Times New Roman" w:hAnsi="Calibri" w:cs="Times New Roman"/>
-                <w:color w:val="000000"/>
-              </w:rPr>
-              <w:t>Minimum</w:t>
-            </w:r>
-          </w:p>
-        </w:tc>
-        <w:tc>
-          <w:tcPr>
-            <w:tcW w:w="0" w:type="auto"/>
-            <w:tcBorders>
-              <w:top w:val="single" w:sz="4" w:space="0" w:color="D0CECE"/>
-              <w:left w:val="single" w:sz="4" w:space="0" w:color="D0CECE"/>
-              <w:bottom w:val="single" w:sz="4" w:space="0" w:color="D0CECE"/>
-              <w:right w:val="single" w:sz="4" w:space="0" w:color="D0CECE"/>
-            </w:tcBorders>
-            <w:noWrap/>
-            <w:vAlign w:val="bottom"/>
-            <w:hideMark/>
-          </w:tcPr>
-          <w:p>
-            <w:pPr>
-              <w:jc w:val="right"/>
-              <w:rPr>
-                <w:rFonts w:ascii="Calibri" w:eastAsia="Times New Roman" w:hAnsi="Calibri" w:cs="Times New Roman"/>
-                <w:color w:val="000000"/>
-              </w:rPr>
-            </w:pPr>
-            <w:r>
-              <w:rPr>
-                <w:rFonts w:ascii="Calibri" w:eastAsia="Times New Roman" w:hAnsi="Calibri" w:cs="Times New Roman"/>
-                <w:color w:val="000000"/>
-              </w:rPr>
-              <w:t>-6</w:t>
-            </w:r>
-          </w:p>
-        </w:tc>
-      </w:tr>
-      <w:tr>
-        <w:trPr>
-          <w:divId w:val="1535459202"/>
-          <w:trHeight w:val="300"/>
-        </w:trPr>
-        <w:tc>
-          <w:tcPr>
-            <w:tcW w:w="0" w:type="auto"/>
-            <w:tcBorders>
-              <w:top w:val="single" w:sz="4" w:space="0" w:color="D0CECE"/>
-              <w:left w:val="single" w:sz="4" w:space="0" w:color="D0CECE"/>
-              <w:bottom w:val="single" w:sz="4" w:space="0" w:color="D0CECE"/>
-              <w:right w:val="single" w:sz="4" w:space="0" w:color="D0CECE"/>
-            </w:tcBorders>
-            <w:noWrap/>
-            <w:vAlign w:val="bottom"/>
-            <w:hideMark/>
-          </w:tcPr>
-          <w:p>
-            <w:pPr>
-              <w:rPr>
-                <w:rFonts w:ascii="Calibri" w:eastAsia="Times New Roman" w:hAnsi="Calibri" w:cs="Times New Roman"/>
-                <w:color w:val="000000"/>
-              </w:rPr>
-            </w:pPr>
-            <w:r>
-              <w:rPr>
-                <w:rFonts w:ascii="Calibri" w:eastAsia="Times New Roman" w:hAnsi="Calibri" w:cs="Times New Roman"/>
-                <w:color w:val="000000"/>
-              </w:rPr>
-              <w:t>Maximum</w:t>
-            </w:r>
-          </w:p>
-        </w:tc>
-        <w:tc>
-          <w:tcPr>
-            <w:tcW w:w="0" w:type="auto"/>
-            <w:tcBorders>
-              <w:top w:val="single" w:sz="4" w:space="0" w:color="D0CECE"/>
-              <w:left w:val="single" w:sz="4" w:space="0" w:color="D0CECE"/>
-              <w:bottom w:val="single" w:sz="4" w:space="0" w:color="D0CECE"/>
-              <w:right w:val="single" w:sz="4" w:space="0" w:color="D0CECE"/>
-            </w:tcBorders>
-            <w:noWrap/>
-            <w:vAlign w:val="bottom"/>
-            <w:hideMark/>
-          </w:tcPr>
-          <w:p>
-            <w:pPr>
-              <w:jc w:val="right"/>
-              <w:rPr>
-                <w:rFonts w:ascii="Calibri" w:eastAsia="Times New Roman" w:hAnsi="Calibri" w:cs="Times New Roman"/>
-                <w:color w:val="000000"/>
-              </w:rPr>
-            </w:pPr>
-            <w:r>
-              <w:rPr>
-                <w:rFonts w:ascii="Calibri" w:eastAsia="Times New Roman" w:hAnsi="Calibri" w:cs="Times New Roman"/>
-                <w:color w:val="000000"/>
-              </w:rPr>
-              <w:t>83</w:t>
-            </w:r>
-          </w:p>
-        </w:tc>
-      </w:tr>
-    </w:tbl>
     <w:p/>
     <w:p/>
     <w:p/>
@@ -1037,7 +589,7 @@
       </w:tblGrid>
       <w:tr>
         <w:trPr>
-          <w:divId w:val="1849248951"/>
+          <w:divId w:val="1535459202"/>
           <w:trHeight w:val="300"/>
         </w:trPr>
         <w:tc>
@@ -1073,14 +625,14 @@
                 <w:color w:val="000000"/>
               </w:rPr>
               <w:lastRenderedPageBreak/>
-              <w:t>Descriptive Statistics For Asheville Data</w:t>
+              <w:t>Descriptive Statistics for Akron Data</w:t>
             </w:r>
           </w:p>
         </w:tc>
       </w:tr>
       <w:tr>
         <w:trPr>
-          <w:divId w:val="1849248951"/>
+          <w:divId w:val="1535459202"/>
           <w:trHeight w:val="300"/>
         </w:trPr>
         <w:tc>
@@ -1140,7 +692,7 @@
       </w:tr>
       <w:tr>
         <w:trPr>
-          <w:divId w:val="1849248951"/>
+          <w:divId w:val="1535459202"/>
           <w:trHeight w:val="300"/>
         </w:trPr>
         <w:tc>
@@ -1198,14 +750,14 @@
                 <w:rFonts w:ascii="Calibri" w:eastAsia="Times New Roman" w:hAnsi="Calibri" w:cs="Times New Roman"/>
                 <w:color w:val="000000"/>
               </w:rPr>
-              <w:t>1,461</w:t>
+              <w:t>1461</w:t>
             </w:r>
           </w:p>
         </w:tc>
       </w:tr>
       <w:tr>
         <w:trPr>
-          <w:divId w:val="1849248951"/>
+          <w:divId w:val="1535459202"/>
           <w:trHeight w:val="300"/>
         </w:trPr>
         <w:tc>
@@ -1263,14 +815,14 @@
                 <w:rFonts w:ascii="Calibri" w:eastAsia="Times New Roman" w:hAnsi="Calibri" w:cs="Times New Roman"/>
                 <w:color w:val="000000"/>
               </w:rPr>
-              <w:t>56.988364</w:t>
+              <w:t>51.930869</w:t>
             </w:r>
           </w:p>
         </w:tc>
       </w:tr>
       <w:tr>
         <w:trPr>
-          <w:divId w:val="1849248951"/>
+          <w:divId w:val="1535459202"/>
           <w:trHeight w:val="300"/>
         </w:trPr>
         <w:tc>
@@ -1328,14 +880,14 @@
                 <w:rFonts w:ascii="Calibri" w:eastAsia="Times New Roman" w:hAnsi="Calibri" w:cs="Times New Roman"/>
                 <w:color w:val="000000"/>
               </w:rPr>
-              <w:t>59</w:t>
+              <w:t>55</w:t>
             </w:r>
           </w:p>
         </w:tc>
       </w:tr>
       <w:tr>
         <w:trPr>
-          <w:divId w:val="1849248951"/>
+          <w:divId w:val="1535459202"/>
           <w:trHeight w:val="300"/>
         </w:trPr>
         <w:tc>
@@ -1393,14 +945,14 @@
                 <w:rFonts w:ascii="Calibri" w:eastAsia="Times New Roman" w:hAnsi="Calibri" w:cs="Times New Roman"/>
                 <w:color w:val="000000"/>
               </w:rPr>
-              <w:t>14.726939</w:t>
+              <w:t>19.175898</w:t>
             </w:r>
           </w:p>
         </w:tc>
       </w:tr>
       <w:tr>
         <w:trPr>
-          <w:divId w:val="1849248951"/>
+          <w:divId w:val="1535459202"/>
           <w:trHeight w:val="300"/>
         </w:trPr>
         <w:tc>
@@ -1458,14 +1010,14 @@
                 <w:rFonts w:ascii="Calibri" w:eastAsia="Times New Roman" w:hAnsi="Calibri" w:cs="Times New Roman"/>
                 <w:color w:val="000000"/>
               </w:rPr>
-              <w:t>7</w:t>
+              <w:t>-6</w:t>
             </w:r>
           </w:p>
         </w:tc>
       </w:tr>
       <w:tr>
         <w:trPr>
-          <w:divId w:val="1849248951"/>
+          <w:divId w:val="1535459202"/>
           <w:trHeight w:val="300"/>
         </w:trPr>
         <w:tc>
@@ -1523,7 +1075,7 @@
                 <w:rFonts w:ascii="Calibri" w:eastAsia="Times New Roman" w:hAnsi="Calibri" w:cs="Times New Roman"/>
                 <w:color w:val="000000"/>
               </w:rPr>
-              <w:t>80</w:t>
+              <w:t>83</w:t>
             </w:r>
           </w:p>
         </w:tc>
@@ -1538,10 +1090,10 @@
           <wp:anchor distT="0" distB="0" distL="114300" distR="114300" simplePos="0" relativeHeight="251671552" behindDoc="0" locked="0" layoutInCell="1" allowOverlap="1" wp14:anchorId="1DE12C21" wp14:editId="6266A43C">
             <wp:simplePos x="0" y="0"/>
             <wp:positionH relativeFrom="column">
-              <wp:posOffset>141668</wp:posOffset>
+              <wp:posOffset>-178907</wp:posOffset>
             </wp:positionH>
             <wp:positionV relativeFrom="paragraph">
-              <wp:posOffset>205553</wp:posOffset>
+              <wp:posOffset>1996349</wp:posOffset>
             </wp:positionV>
             <wp:extent cx="3496310" cy="2420620"/>
             <wp:effectExtent l="0" t="0" r="0" b="5080"/>
@@ -1584,18 +1136,541 @@
           </wp:anchor>
         </w:drawing>
       </w:r>
+    </w:p>
+    <w:tbl>
+      <w:tblPr>
+        <w:tblW w:w="4300" w:type="dxa"/>
+        <w:tblCellMar>
+          <w:top w:w="15" w:type="dxa"/>
+          <w:left w:w="15" w:type="dxa"/>
+          <w:bottom w:w="15" w:type="dxa"/>
+          <w:right w:w="15" w:type="dxa"/>
+        </w:tblCellMar>
+        <w:tblLook w:val="04A0" w:firstRow="1" w:lastRow="0" w:firstColumn="1" w:lastColumn="0" w:noHBand="0" w:noVBand="1"/>
+      </w:tblPr>
+      <w:tblGrid>
+        <w:gridCol w:w="2756"/>
+        <w:gridCol w:w="1544"/>
+      </w:tblGrid>
+      <w:tr>
+        <w:trPr>
+          <w:divId w:val="1849248951"/>
+          <w:trHeight w:val="300"/>
+        </w:trPr>
+        <w:tc>
+          <w:tcPr>
+            <w:tcW w:w="4300" w:type="dxa"/>
+            <w:gridSpan w:val="2"/>
+            <w:tcBorders>
+              <w:top w:val="single" w:sz="4" w:space="0" w:color="D0CECE"/>
+              <w:left w:val="single" w:sz="4" w:space="0" w:color="D0CECE"/>
+              <w:bottom w:val="single" w:sz="4" w:space="0" w:color="D0CECE"/>
+              <w:right w:val="single" w:sz="4" w:space="0" w:color="D0CECE"/>
+            </w:tcBorders>
+            <w:shd w:val="clear" w:color="000000" w:fill="B4C6E7"/>
+            <w:noWrap/>
+            <w:vAlign w:val="bottom"/>
+            <w:hideMark/>
+          </w:tcPr>
+          <w:p>
+            <w:pPr>
+              <w:jc w:val="center"/>
+              <w:rPr>
+                <w:rFonts w:ascii="Calibri" w:eastAsia="Times New Roman" w:hAnsi="Calibri" w:cs="Times New Roman"/>
+                <w:b/>
+                <w:bCs/>
+                <w:color w:val="000000"/>
+              </w:rPr>
+            </w:pPr>
+            <w:r>
+              <w:rPr>
+                <w:rFonts w:ascii="Calibri" w:eastAsia="Times New Roman" w:hAnsi="Calibri" w:cs="Times New Roman"/>
+                <w:b/>
+                <w:bCs/>
+                <w:color w:val="000000"/>
+              </w:rPr>
+              <w:t>Descriptive Statistics For Asheville Data</w:t>
+            </w:r>
+          </w:p>
+        </w:tc>
+      </w:tr>
+      <w:tr>
+        <w:trPr>
+          <w:divId w:val="1849248951"/>
+          <w:trHeight w:val="300"/>
+        </w:trPr>
+        <w:tc>
+          <w:tcPr>
+            <w:tcW w:w="0" w:type="auto"/>
+            <w:tcBorders>
+              <w:top w:val="single" w:sz="4" w:space="0" w:color="D0CECE"/>
+              <w:left w:val="single" w:sz="4" w:space="0" w:color="D0CECE"/>
+              <w:bottom w:val="single" w:sz="4" w:space="0" w:color="D0CECE"/>
+              <w:right w:val="single" w:sz="4" w:space="0" w:color="D0CECE"/>
+            </w:tcBorders>
+            <w:noWrap/>
+            <w:vAlign w:val="bottom"/>
+            <w:hideMark/>
+          </w:tcPr>
+          <w:p>
+            <w:pPr>
+              <w:jc w:val="center"/>
+              <w:rPr>
+                <w:rFonts w:ascii="Calibri" w:eastAsia="Times New Roman" w:hAnsi="Calibri" w:cs="Times New Roman"/>
+                <w:b/>
+                <w:bCs/>
+                <w:color w:val="000000"/>
+              </w:rPr>
+            </w:pPr>
+          </w:p>
+        </w:tc>
+        <w:tc>
+          <w:tcPr>
+            <w:tcW w:w="0" w:type="auto"/>
+            <w:tcBorders>
+              <w:top w:val="single" w:sz="4" w:space="0" w:color="D0CECE"/>
+              <w:left w:val="single" w:sz="4" w:space="0" w:color="D0CECE"/>
+              <w:bottom w:val="single" w:sz="4" w:space="0" w:color="D0CECE"/>
+              <w:right w:val="single" w:sz="4" w:space="0" w:color="D0CECE"/>
+            </w:tcBorders>
+            <w:noWrap/>
+            <w:vAlign w:val="bottom"/>
+            <w:hideMark/>
+          </w:tcPr>
+          <w:p>
+            <w:pPr>
+              <w:rPr>
+                <w:rFonts w:ascii="Calibri" w:eastAsia="Times New Roman" w:hAnsi="Calibri" w:cs="Times New Roman"/>
+                <w:color w:val="000000"/>
+              </w:rPr>
+            </w:pPr>
+            <w:r>
+              <w:rPr>
+                <w:rFonts w:ascii="Calibri" w:eastAsia="Times New Roman" w:hAnsi="Calibri" w:cs="Times New Roman"/>
+                <w:color w:val="000000"/>
+              </w:rPr>
+              <w:t>TAVG</w:t>
+            </w:r>
+          </w:p>
+        </w:tc>
+      </w:tr>
+      <w:tr>
+        <w:trPr>
+          <w:divId w:val="1849248951"/>
+          <w:trHeight w:val="300"/>
+        </w:trPr>
+        <w:tc>
+          <w:tcPr>
+            <w:tcW w:w="0" w:type="auto"/>
+            <w:tcBorders>
+              <w:top w:val="single" w:sz="4" w:space="0" w:color="D0CECE"/>
+              <w:left w:val="single" w:sz="4" w:space="0" w:color="D0CECE"/>
+              <w:bottom w:val="single" w:sz="4" w:space="0" w:color="D0CECE"/>
+              <w:right w:val="single" w:sz="4" w:space="0" w:color="D0CECE"/>
+            </w:tcBorders>
+            <w:noWrap/>
+            <w:vAlign w:val="bottom"/>
+            <w:hideMark/>
+          </w:tcPr>
+          <w:p>
+            <w:pPr>
+              <w:rPr>
+                <w:rFonts w:ascii="Calibri" w:eastAsia="Times New Roman" w:hAnsi="Calibri" w:cs="Times New Roman"/>
+                <w:color w:val="000000"/>
+              </w:rPr>
+            </w:pPr>
+            <w:r>
+              <w:rPr>
+                <w:rFonts w:ascii="Calibri" w:eastAsia="Times New Roman" w:hAnsi="Calibri" w:cs="Times New Roman"/>
+                <w:color w:val="000000"/>
+              </w:rPr>
+              <w:t>Observations</w:t>
+            </w:r>
+          </w:p>
+        </w:tc>
+        <w:tc>
+          <w:tcPr>
+            <w:tcW w:w="0" w:type="auto"/>
+            <w:tcBorders>
+              <w:top w:val="single" w:sz="4" w:space="0" w:color="D0CECE"/>
+              <w:left w:val="single" w:sz="4" w:space="0" w:color="D0CECE"/>
+              <w:bottom w:val="single" w:sz="4" w:space="0" w:color="D0CECE"/>
+              <w:right w:val="single" w:sz="4" w:space="0" w:color="D0CECE"/>
+            </w:tcBorders>
+            <w:noWrap/>
+            <w:vAlign w:val="bottom"/>
+            <w:hideMark/>
+          </w:tcPr>
+          <w:p>
+            <w:pPr>
+              <w:jc w:val="right"/>
+              <w:rPr>
+                <w:rFonts w:ascii="Calibri" w:eastAsia="Times New Roman" w:hAnsi="Calibri" w:cs="Times New Roman"/>
+                <w:color w:val="000000"/>
+              </w:rPr>
+            </w:pPr>
+            <w:r>
+              <w:rPr>
+                <w:rFonts w:ascii="Calibri" w:eastAsia="Times New Roman" w:hAnsi="Calibri" w:cs="Times New Roman"/>
+                <w:color w:val="000000"/>
+              </w:rPr>
+              <w:t>1,461</w:t>
+            </w:r>
+          </w:p>
+        </w:tc>
+      </w:tr>
+      <w:tr>
+        <w:trPr>
+          <w:divId w:val="1849248951"/>
+          <w:trHeight w:val="300"/>
+        </w:trPr>
+        <w:tc>
+          <w:tcPr>
+            <w:tcW w:w="0" w:type="auto"/>
+            <w:tcBorders>
+              <w:top w:val="single" w:sz="4" w:space="0" w:color="D0CECE"/>
+              <w:left w:val="single" w:sz="4" w:space="0" w:color="D0CECE"/>
+              <w:bottom w:val="single" w:sz="4" w:space="0" w:color="D0CECE"/>
+              <w:right w:val="single" w:sz="4" w:space="0" w:color="D0CECE"/>
+            </w:tcBorders>
+            <w:noWrap/>
+            <w:vAlign w:val="bottom"/>
+            <w:hideMark/>
+          </w:tcPr>
+          <w:p>
+            <w:pPr>
+              <w:rPr>
+                <w:rFonts w:ascii="Calibri" w:eastAsia="Times New Roman" w:hAnsi="Calibri" w:cs="Times New Roman"/>
+                <w:color w:val="000000"/>
+              </w:rPr>
+            </w:pPr>
+            <w:r>
+              <w:rPr>
+                <w:rFonts w:ascii="Calibri" w:eastAsia="Times New Roman" w:hAnsi="Calibri" w:cs="Times New Roman"/>
+                <w:color w:val="000000"/>
+              </w:rPr>
+              <w:t>Mean</w:t>
+            </w:r>
+          </w:p>
+        </w:tc>
+        <w:tc>
+          <w:tcPr>
+            <w:tcW w:w="0" w:type="auto"/>
+            <w:tcBorders>
+              <w:top w:val="single" w:sz="4" w:space="0" w:color="D0CECE"/>
+              <w:left w:val="single" w:sz="4" w:space="0" w:color="D0CECE"/>
+              <w:bottom w:val="single" w:sz="4" w:space="0" w:color="D0CECE"/>
+              <w:right w:val="single" w:sz="4" w:space="0" w:color="D0CECE"/>
+            </w:tcBorders>
+            <w:noWrap/>
+            <w:vAlign w:val="bottom"/>
+            <w:hideMark/>
+          </w:tcPr>
+          <w:p>
+            <w:pPr>
+              <w:jc w:val="right"/>
+              <w:rPr>
+                <w:rFonts w:ascii="Calibri" w:eastAsia="Times New Roman" w:hAnsi="Calibri" w:cs="Times New Roman"/>
+                <w:color w:val="000000"/>
+              </w:rPr>
+            </w:pPr>
+            <w:r>
+              <w:rPr>
+                <w:rFonts w:ascii="Calibri" w:eastAsia="Times New Roman" w:hAnsi="Calibri" w:cs="Times New Roman"/>
+                <w:color w:val="000000"/>
+              </w:rPr>
+              <w:t>56.988364</w:t>
+            </w:r>
+          </w:p>
+        </w:tc>
+      </w:tr>
+      <w:tr>
+        <w:trPr>
+          <w:divId w:val="1849248951"/>
+          <w:trHeight w:val="300"/>
+        </w:trPr>
+        <w:tc>
+          <w:tcPr>
+            <w:tcW w:w="0" w:type="auto"/>
+            <w:tcBorders>
+              <w:top w:val="single" w:sz="4" w:space="0" w:color="D0CECE"/>
+              <w:left w:val="single" w:sz="4" w:space="0" w:color="D0CECE"/>
+              <w:bottom w:val="single" w:sz="4" w:space="0" w:color="D0CECE"/>
+              <w:right w:val="single" w:sz="4" w:space="0" w:color="D0CECE"/>
+            </w:tcBorders>
+            <w:noWrap/>
+            <w:vAlign w:val="bottom"/>
+            <w:hideMark/>
+          </w:tcPr>
+          <w:p>
+            <w:pPr>
+              <w:rPr>
+                <w:rFonts w:ascii="Calibri" w:eastAsia="Times New Roman" w:hAnsi="Calibri" w:cs="Times New Roman"/>
+                <w:color w:val="000000"/>
+              </w:rPr>
+            </w:pPr>
+            <w:r>
+              <w:rPr>
+                <w:rFonts w:ascii="Calibri" w:eastAsia="Times New Roman" w:hAnsi="Calibri" w:cs="Times New Roman"/>
+                <w:color w:val="000000"/>
+              </w:rPr>
+              <w:t>Median</w:t>
+            </w:r>
+          </w:p>
+        </w:tc>
+        <w:tc>
+          <w:tcPr>
+            <w:tcW w:w="0" w:type="auto"/>
+            <w:tcBorders>
+              <w:top w:val="single" w:sz="4" w:space="0" w:color="D0CECE"/>
+              <w:left w:val="single" w:sz="4" w:space="0" w:color="D0CECE"/>
+              <w:bottom w:val="single" w:sz="4" w:space="0" w:color="D0CECE"/>
+              <w:right w:val="single" w:sz="4" w:space="0" w:color="D0CECE"/>
+            </w:tcBorders>
+            <w:noWrap/>
+            <w:vAlign w:val="bottom"/>
+            <w:hideMark/>
+          </w:tcPr>
+          <w:p>
+            <w:pPr>
+              <w:jc w:val="right"/>
+              <w:rPr>
+                <w:rFonts w:ascii="Calibri" w:eastAsia="Times New Roman" w:hAnsi="Calibri" w:cs="Times New Roman"/>
+                <w:color w:val="000000"/>
+              </w:rPr>
+            </w:pPr>
+            <w:r>
+              <w:rPr>
+                <w:rFonts w:ascii="Calibri" w:eastAsia="Times New Roman" w:hAnsi="Calibri" w:cs="Times New Roman"/>
+                <w:color w:val="000000"/>
+              </w:rPr>
+              <w:t>59</w:t>
+            </w:r>
+          </w:p>
+        </w:tc>
+      </w:tr>
+      <w:tr>
+        <w:trPr>
+          <w:divId w:val="1849248951"/>
+          <w:trHeight w:val="300"/>
+        </w:trPr>
+        <w:tc>
+          <w:tcPr>
+            <w:tcW w:w="0" w:type="auto"/>
+            <w:tcBorders>
+              <w:top w:val="single" w:sz="4" w:space="0" w:color="D0CECE"/>
+              <w:left w:val="single" w:sz="4" w:space="0" w:color="D0CECE"/>
+              <w:bottom w:val="single" w:sz="4" w:space="0" w:color="D0CECE"/>
+              <w:right w:val="single" w:sz="4" w:space="0" w:color="D0CECE"/>
+            </w:tcBorders>
+            <w:noWrap/>
+            <w:vAlign w:val="bottom"/>
+            <w:hideMark/>
+          </w:tcPr>
+          <w:p>
+            <w:pPr>
+              <w:rPr>
+                <w:rFonts w:ascii="Calibri" w:eastAsia="Times New Roman" w:hAnsi="Calibri" w:cs="Times New Roman"/>
+                <w:color w:val="000000"/>
+              </w:rPr>
+            </w:pPr>
+            <w:r>
+              <w:rPr>
+                <w:rFonts w:ascii="Calibri" w:eastAsia="Times New Roman" w:hAnsi="Calibri" w:cs="Times New Roman"/>
+                <w:color w:val="000000"/>
+              </w:rPr>
+              <w:t>Standard Deviation</w:t>
+            </w:r>
+          </w:p>
+        </w:tc>
+        <w:tc>
+          <w:tcPr>
+            <w:tcW w:w="0" w:type="auto"/>
+            <w:tcBorders>
+              <w:top w:val="single" w:sz="4" w:space="0" w:color="D0CECE"/>
+              <w:left w:val="single" w:sz="4" w:space="0" w:color="D0CECE"/>
+              <w:bottom w:val="single" w:sz="4" w:space="0" w:color="D0CECE"/>
+              <w:right w:val="single" w:sz="4" w:space="0" w:color="D0CECE"/>
+            </w:tcBorders>
+            <w:noWrap/>
+            <w:vAlign w:val="bottom"/>
+            <w:hideMark/>
+          </w:tcPr>
+          <w:p>
+            <w:pPr>
+              <w:jc w:val="right"/>
+              <w:rPr>
+                <w:rFonts w:ascii="Calibri" w:eastAsia="Times New Roman" w:hAnsi="Calibri" w:cs="Times New Roman"/>
+                <w:color w:val="000000"/>
+              </w:rPr>
+            </w:pPr>
+            <w:r>
+              <w:rPr>
+                <w:rFonts w:ascii="Calibri" w:eastAsia="Times New Roman" w:hAnsi="Calibri" w:cs="Times New Roman"/>
+                <w:color w:val="000000"/>
+              </w:rPr>
+              <w:t>14.726939</w:t>
+            </w:r>
+          </w:p>
+        </w:tc>
+      </w:tr>
+      <w:tr>
+        <w:trPr>
+          <w:divId w:val="1849248951"/>
+          <w:trHeight w:val="300"/>
+        </w:trPr>
+        <w:tc>
+          <w:tcPr>
+            <w:tcW w:w="0" w:type="auto"/>
+            <w:tcBorders>
+              <w:top w:val="single" w:sz="4" w:space="0" w:color="D0CECE"/>
+              <w:left w:val="single" w:sz="4" w:space="0" w:color="D0CECE"/>
+              <w:bottom w:val="single" w:sz="4" w:space="0" w:color="D0CECE"/>
+              <w:right w:val="single" w:sz="4" w:space="0" w:color="D0CECE"/>
+            </w:tcBorders>
+            <w:noWrap/>
+            <w:vAlign w:val="bottom"/>
+            <w:hideMark/>
+          </w:tcPr>
+          <w:p>
+            <w:pPr>
+              <w:rPr>
+                <w:rFonts w:ascii="Calibri" w:eastAsia="Times New Roman" w:hAnsi="Calibri" w:cs="Times New Roman"/>
+                <w:color w:val="000000"/>
+              </w:rPr>
+            </w:pPr>
+            <w:r>
+              <w:rPr>
+                <w:rFonts w:ascii="Calibri" w:eastAsia="Times New Roman" w:hAnsi="Calibri" w:cs="Times New Roman"/>
+                <w:color w:val="000000"/>
+              </w:rPr>
+              <w:t>Minimum</w:t>
+            </w:r>
+          </w:p>
+        </w:tc>
+        <w:tc>
+          <w:tcPr>
+            <w:tcW w:w="0" w:type="auto"/>
+            <w:tcBorders>
+              <w:top w:val="single" w:sz="4" w:space="0" w:color="D0CECE"/>
+              <w:left w:val="single" w:sz="4" w:space="0" w:color="D0CECE"/>
+              <w:bottom w:val="single" w:sz="4" w:space="0" w:color="D0CECE"/>
+              <w:right w:val="single" w:sz="4" w:space="0" w:color="D0CECE"/>
+            </w:tcBorders>
+            <w:noWrap/>
+            <w:vAlign w:val="bottom"/>
+            <w:hideMark/>
+          </w:tcPr>
+          <w:p>
+            <w:pPr>
+              <w:jc w:val="right"/>
+              <w:rPr>
+                <w:rFonts w:ascii="Calibri" w:eastAsia="Times New Roman" w:hAnsi="Calibri" w:cs="Times New Roman"/>
+                <w:color w:val="000000"/>
+              </w:rPr>
+            </w:pPr>
+            <w:r>
+              <w:rPr>
+                <w:rFonts w:ascii="Calibri" w:eastAsia="Times New Roman" w:hAnsi="Calibri" w:cs="Times New Roman"/>
+                <w:color w:val="000000"/>
+              </w:rPr>
+              <w:t>7</w:t>
+            </w:r>
+          </w:p>
+        </w:tc>
+      </w:tr>
+      <w:tr>
+        <w:trPr>
+          <w:divId w:val="1849248951"/>
+          <w:trHeight w:val="300"/>
+        </w:trPr>
+        <w:tc>
+          <w:tcPr>
+            <w:tcW w:w="0" w:type="auto"/>
+            <w:tcBorders>
+              <w:top w:val="single" w:sz="4" w:space="0" w:color="D0CECE"/>
+              <w:left w:val="single" w:sz="4" w:space="0" w:color="D0CECE"/>
+              <w:bottom w:val="single" w:sz="4" w:space="0" w:color="D0CECE"/>
+              <w:right w:val="single" w:sz="4" w:space="0" w:color="D0CECE"/>
+            </w:tcBorders>
+            <w:noWrap/>
+            <w:vAlign w:val="bottom"/>
+            <w:hideMark/>
+          </w:tcPr>
+          <w:p>
+            <w:pPr>
+              <w:rPr>
+                <w:rFonts w:ascii="Calibri" w:eastAsia="Times New Roman" w:hAnsi="Calibri" w:cs="Times New Roman"/>
+                <w:color w:val="000000"/>
+              </w:rPr>
+            </w:pPr>
+            <w:r>
+              <w:rPr>
+                <w:rFonts w:ascii="Calibri" w:eastAsia="Times New Roman" w:hAnsi="Calibri" w:cs="Times New Roman"/>
+                <w:color w:val="000000"/>
+              </w:rPr>
+              <w:t>Maximum</w:t>
+            </w:r>
+          </w:p>
+        </w:tc>
+        <w:tc>
+          <w:tcPr>
+            <w:tcW w:w="0" w:type="auto"/>
+            <w:tcBorders>
+              <w:top w:val="single" w:sz="4" w:space="0" w:color="D0CECE"/>
+              <w:left w:val="single" w:sz="4" w:space="0" w:color="D0CECE"/>
+              <w:bottom w:val="single" w:sz="4" w:space="0" w:color="D0CECE"/>
+              <w:right w:val="single" w:sz="4" w:space="0" w:color="D0CECE"/>
+            </w:tcBorders>
+            <w:noWrap/>
+            <w:vAlign w:val="bottom"/>
+            <w:hideMark/>
+          </w:tcPr>
+          <w:p>
+            <w:pPr>
+              <w:jc w:val="right"/>
+              <w:rPr>
+                <w:rFonts w:ascii="Calibri" w:eastAsia="Times New Roman" w:hAnsi="Calibri" w:cs="Times New Roman"/>
+                <w:color w:val="000000"/>
+              </w:rPr>
+            </w:pPr>
+            <w:r>
+              <w:rPr>
+                <w:rFonts w:ascii="Calibri" w:eastAsia="Times New Roman" w:hAnsi="Calibri" w:cs="Times New Roman"/>
+                <w:color w:val="000000"/>
+              </w:rPr>
+              <w:t>80</w:t>
+            </w:r>
+          </w:p>
+        </w:tc>
+      </w:tr>
+    </w:tbl>
+    <w:p/>
+    <w:p/>
+    <w:p/>
+    <w:p/>
+    <w:p/>
+    <w:p/>
+    <w:p/>
+    <w:p/>
+    <w:p/>
+    <w:p/>
+    <w:p/>
+    <w:p/>
+    <w:p>
       <w:r>
         <w:rPr>
           <w:noProof/>
         </w:rPr>
+        <w:lastRenderedPageBreak/>
         <w:drawing>
           <wp:anchor distT="0" distB="0" distL="114300" distR="114300" simplePos="0" relativeHeight="251665408" behindDoc="0" locked="0" layoutInCell="1" allowOverlap="1" wp14:anchorId="16E6BF1E" wp14:editId="2D3E97B3">
             <wp:simplePos x="0" y="0"/>
             <wp:positionH relativeFrom="column">
-              <wp:posOffset>-348615</wp:posOffset>
+              <wp:posOffset>-914400</wp:posOffset>
             </wp:positionH>
             <wp:positionV relativeFrom="paragraph">
-              <wp:posOffset>2529392</wp:posOffset>
+              <wp:posOffset>0</wp:posOffset>
             </wp:positionV>
             <wp:extent cx="7453630" cy="3726815"/>
             <wp:effectExtent l="0" t="0" r="1270" b="0"/>
@@ -1640,7 +1715,6 @@
       </w:r>
     </w:p>
     <w:p/>
-    <w:p/>
     <w:p>
       <w:r>
         <w:t>After looking at the descriptive statistics, and the box plots we can make the following observations:</w:t>
@@ -2233,6 +2307,7 @@
         <w:rPr>
           <w:noProof/>
         </w:rPr>
+        <w:lastRenderedPageBreak/>
         <w:drawing>
           <wp:anchor distT="0" distB="0" distL="114300" distR="114300" simplePos="0" relativeHeight="251667456" behindDoc="0" locked="0" layoutInCell="1" allowOverlap="1" wp14:anchorId="41A31103" wp14:editId="27D0840C">
             <wp:simplePos x="0" y="0"/>
@@ -2842,19 +2917,11 @@
       </w:tr>
     </w:tbl>
     <w:p/>
-    <w:p/>
-    <w:p/>
-    <w:p/>
-    <w:p/>
-    <w:p/>
-    <w:p/>
-    <w:p/>
     <w:p>
       <w:pPr>
         <w:pStyle w:val="Heading2"/>
       </w:pPr>
       <w:r>
-        <w:lastRenderedPageBreak/>
         <w:t>Summer</w:t>
       </w:r>
     </w:p>
@@ -3364,6 +3431,7 @@
         <w:rPr>
           <w:noProof/>
         </w:rPr>
+        <w:lastRenderedPageBreak/>
         <w:drawing>
           <wp:anchor distT="0" distB="0" distL="114300" distR="114300" simplePos="0" relativeHeight="251669504" behindDoc="0" locked="0" layoutInCell="1" allowOverlap="1" wp14:anchorId="12F5078C" wp14:editId="4508899A">
             <wp:simplePos x="0" y="0"/>
@@ -3943,10 +4011,16 @@
         <w:t xml:space="preserve">In this study the </w:t>
       </w:r>
       <w:r>
-        <w:t xml:space="preserve">distribution, mean, and variance of the population is unknown.  However our sample size is </w:t>
-      </w:r>
-      <w:r>
-        <w:t>1,461 for the test including all months, and 361 for the test only including the winter months</w:t>
+        <w:t>distribution, mean, and variance of the population is unknown.  However</w:t>
+      </w:r>
+      <w:r>
+        <w:t xml:space="preserve">, </w:t>
+      </w:r>
+      <w:r>
+        <w:t xml:space="preserve">our sample size is </w:t>
+      </w:r>
+      <w:r>
+        <w:t>1,461 for the test including all months, 361 for the test only including the winter months</w:t>
       </w:r>
       <w:r>
         <w:t>, and 368 for the test only including summer months.  All of these tests have a sample size</w:t>
@@ -3973,7 +4047,16 @@
         <w:t xml:space="preserve">the </w:t>
       </w:r>
       <w:r>
-        <w:t>test hypothesis.</w:t>
+        <w:t>test hypothesis</w:t>
+      </w:r>
+      <w:r>
+        <w:t xml:space="preserve"> (De</w:t>
+      </w:r>
+      <w:r>
+        <w:t>vore 2012)</w:t>
+      </w:r>
+      <w:r>
+        <w:t>.</w:t>
       </w:r>
       <w:r>
         <w:t xml:space="preserve">  A 95% confidence level was used for all tests.</w:t>
@@ -4000,15 +4083,11 @@
       </w:r>
     </w:p>
     <w:p/>
-    <w:p/>
-    <w:p/>
-    <w:p/>
     <w:p>
       <w:pPr>
         <w:pStyle w:val="Heading1"/>
       </w:pPr>
       <w:r>
-        <w:lastRenderedPageBreak/>
         <w:t>Analysis</w:t>
       </w:r>
     </w:p>
@@ -4079,8 +4158,10 @@
       </w:r>
     </w:p>
     <w:p/>
+    <w:p/>
     <w:p>
       <w:r>
+        <w:lastRenderedPageBreak/>
         <w:t xml:space="preserve">The </w:t>
       </w:r>
       <w:r>
@@ -4354,7 +4435,13 @@
     </w:p>
     <w:p>
       <w:r>
-        <w:t xml:space="preserve">The second test will just look at the data from </w:t>
+        <w:t>The second test just look</w:t>
+      </w:r>
+      <w:r>
+        <w:t>ed</w:t>
+      </w:r>
+      <w:r>
+        <w:t xml:space="preserve"> at the data from </w:t>
       </w:r>
       <w:r>
         <w:t>the winter months (December, January, February) and tested the following hypothesis:</w:t>
@@ -4513,13 +4600,7 @@
                         <w:rPr>
                           <w:rFonts w:ascii="Cambria Math" w:hAnsi="Cambria Math"/>
                         </w:rPr>
-                        <m:t>-</m:t>
-                      </m:r>
-                      <m:r>
-                        <w:rPr>
-                          <w:rFonts w:ascii="Cambria Math" w:hAnsi="Cambria Math"/>
-                        </w:rPr>
-                        <m:t>8</m:t>
+                        <m:t>-8</m:t>
                       </m:r>
                     </m:sub>
                   </m:sSub>
@@ -4731,7 +4812,13 @@
     <w:p/>
     <w:p>
       <w:r>
-        <w:t>The third test will just look at the data from the summer months (June, July, August) and tested the following hypothesis:</w:t>
+        <w:t>The third test just look</w:t>
+      </w:r>
+      <w:r>
+        <w:t>ed</w:t>
+      </w:r>
+      <w:r>
+        <w:t xml:space="preserve"> at the data from the summer months (June, July, August) and tested the following hypothesis:</w:t>
       </w:r>
     </w:p>
     <w:p/>
@@ -4851,13 +4938,7 @@
                         <w:rPr>
                           <w:rFonts w:ascii="Cambria Math" w:hAnsi="Cambria Math"/>
                         </w:rPr>
-                        <m:t>-</m:t>
-                      </m:r>
-                      <m:r>
-                        <w:rPr>
-                          <w:rFonts w:ascii="Cambria Math" w:hAnsi="Cambria Math"/>
-                        </w:rPr>
-                        <m:t>2</m:t>
+                        <m:t>-2</m:t>
                       </m:r>
                     </m:sub>
                   </m:sSub>
@@ -4998,9 +5079,9 @@
         </m:oMath>
       </m:oMathPara>
     </w:p>
+    <w:p/>
     <w:p>
       <w:r>
-        <w:lastRenderedPageBreak/>
         <w:t>The calculated test statistic is:</w:t>
       </w:r>
     </w:p>
@@ -5041,7 +5122,13 @@
         <w:t xml:space="preserve">The test that </w:t>
       </w:r>
       <w:r>
-        <w:t>was performed with the data from all months of the year was inconclusive.  However when the the test was performed with just the winter months</w:t>
+        <w:t>was performed with the data from all months of the year was inconclusive.  However</w:t>
+      </w:r>
+      <w:r>
+        <w:t xml:space="preserve">, </w:t>
+      </w:r>
+      <w:r>
+        <w:t>when the test was performed with just the winter months</w:t>
       </w:r>
       <w:r>
         <w:t xml:space="preserve"> the</w:t>
@@ -5053,14 +5140,26 @@
         <w:t>null hypothesis was rejected.</w:t>
       </w:r>
       <w:r>
-        <w:t xml:space="preserve">  Also when the test was performed with just the </w:t>
-      </w:r>
-      <w:r>
-        <w:t>summer months the null hypothesis was rejected</w:t>
+        <w:t xml:space="preserve">  Also</w:t>
+      </w:r>
+      <w:r>
+        <w:t xml:space="preserve">, </w:t>
+      </w:r>
+      <w:r>
+        <w:t xml:space="preserve">when the test was performed with just the </w:t>
+      </w:r>
+      <w:r>
+        <w:t>summer months</w:t>
+      </w:r>
+      <w:r>
+        <w:t xml:space="preserve">, </w:t>
       </w:r>
       <w:bookmarkStart w:id="0" w:name="_GoBack"/>
       <w:bookmarkEnd w:id="0"/>
       <w:r>
+        <w:t>the null hypothesis was rejected</w:t>
+      </w:r>
+      <w:r>
         <w:t xml:space="preserve">  </w:t>
       </w:r>
       <w:r>
@@ -5097,6 +5196,9 @@
         <w:t xml:space="preserve"> </w:t>
       </w:r>
       <w:r>
+        <w:t xml:space="preserve">is </w:t>
+      </w:r>
+      <w:r>
         <w:t>greater than</w:t>
       </w:r>
       <w:r>
@@ -5128,11 +5230,39 @@
       </w:r>
       <w:r>
         <w:t xml:space="preserve"> warmer than Akron.</w:t>
+      </w:r>
+    </w:p>
+    <w:p/>
+    <w:p>
+      <w:pPr>
+        <w:pStyle w:val="Heading1"/>
+      </w:pPr>
+      <w:r>
+        <w:t>References</w:t>
+      </w:r>
+    </w:p>
+    <w:p>
+      <w:r>
+        <w:t xml:space="preserve">“9.1 z Tests and Confidence Intervals for a Difference Between </w:t>
+      </w:r>
+      <w:r>
+        <w:t>Two Population Means”</w:t>
+      </w:r>
+    </w:p>
+    <w:p>
+      <w:r>
+        <w:rPr>
+          <w:i/>
+        </w:rPr>
+        <w:t>Probability and Statistics for Engineering and the Sciences</w:t>
+      </w:r>
+      <w:r>
+        <w:t>, by Jay L. Devore, Eighth Edition, Brooks/Cole, 2012, pp. 346-354</w:t>
       </w:r>
     </w:p>
     <w:sectPr>
       <w:pgSz w:w="12240" w:h="15840"/>
-      <w:pgMar w:top="720" w:right="720" w:bottom="720" w:left="720" w:header="720" w:footer="720" w:gutter="0"/>
+      <w:pgMar w:top="1440" w:right="1440" w:bottom="1440" w:left="1440" w:header="720" w:footer="720" w:gutter="0"/>
       <w:cols w:space="720"/>
       <w:docGrid w:linePitch="360"/>
     </w:sectPr>
@@ -6285,6 +6415,48 @@
       <w:color w:val="808080"/>
     </w:rPr>
   </w:style>
+  <w:style w:type="paragraph" w:styleId="Header">
+    <w:name w:val="header"/>
+    <w:basedOn w:val="Normal"/>
+    <w:link w:val="HeaderChar"/>
+    <w:uiPriority w:val="99"/>
+    <w:unhideWhenUsed/>
+    <w:rsid w:val="00935A26"/>
+    <w:pPr>
+      <w:tabs>
+        <w:tab w:val="center" w:pos="4680"/>
+        <w:tab w:val="right" w:pos="9360"/>
+      </w:tabs>
+    </w:pPr>
+  </w:style>
+  <w:style w:type="character" w:customStyle="1" w:styleId="HeaderChar">
+    <w:name w:val="Header Char"/>
+    <w:basedOn w:val="DefaultParagraphFont"/>
+    <w:link w:val="Header"/>
+    <w:uiPriority w:val="99"/>
+    <w:rsid w:val="00935A26"/>
+  </w:style>
+  <w:style w:type="paragraph" w:styleId="Footer">
+    <w:name w:val="footer"/>
+    <w:basedOn w:val="Normal"/>
+    <w:link w:val="FooterChar"/>
+    <w:uiPriority w:val="99"/>
+    <w:unhideWhenUsed/>
+    <w:rsid w:val="00935A26"/>
+    <w:pPr>
+      <w:tabs>
+        <w:tab w:val="center" w:pos="4680"/>
+        <w:tab w:val="right" w:pos="9360"/>
+      </w:tabs>
+    </w:pPr>
+  </w:style>
+  <w:style w:type="character" w:customStyle="1" w:styleId="FooterChar">
+    <w:name w:val="Footer Char"/>
+    <w:basedOn w:val="DefaultParagraphFont"/>
+    <w:link w:val="Footer"/>
+    <w:uiPriority w:val="99"/>
+    <w:rsid w:val="00935A26"/>
+  </w:style>
 </w:styles>
 </file>
 

</xml_diff>

<commit_message>
Fixed equation error in report
</commit_message>
<xml_diff>
--- a/AkronAshevilleAnalysisReport.docx
+++ b/AkronAshevilleAnalysisReport.docx
@@ -4214,7 +4214,32 @@
                 <w:rPr>
                   <w:rFonts w:ascii="Cambria Math" w:hAnsi="Cambria Math"/>
                 </w:rPr>
-                <m:t>-y-</m:t>
+                <m:t>-</m:t>
+              </m:r>
+              <m:acc>
+                <m:accPr>
+                  <m:chr m:val="̅"/>
+                  <m:ctrlPr>
+                    <w:rPr>
+                      <w:rFonts w:ascii="Cambria Math" w:hAnsi="Cambria Math"/>
+                      <w:i/>
+                    </w:rPr>
+                  </m:ctrlPr>
+                </m:accPr>
+                <m:e>
+                  <m:r>
+                    <w:rPr>
+                      <w:rFonts w:ascii="Cambria Math" w:hAnsi="Cambria Math"/>
+                    </w:rPr>
+                    <m:t>y</m:t>
+                  </m:r>
+                </m:e>
+              </m:acc>
+              <m:r>
+                <w:rPr>
+                  <w:rFonts w:ascii="Cambria Math" w:hAnsi="Cambria Math"/>
+                </w:rPr>
+                <m:t>-</m:t>
               </m:r>
               <m:d>
                 <m:dPr>
@@ -4563,7 +4588,32 @@
                 <w:rPr>
                   <w:rFonts w:ascii="Cambria Math" w:hAnsi="Cambria Math"/>
                 </w:rPr>
-                <m:t>-y-</m:t>
+                <m:t>-</m:t>
+              </m:r>
+              <m:acc>
+                <m:accPr>
+                  <m:chr m:val="̅"/>
+                  <m:ctrlPr>
+                    <w:rPr>
+                      <w:rFonts w:ascii="Cambria Math" w:hAnsi="Cambria Math"/>
+                      <w:i/>
+                    </w:rPr>
+                  </m:ctrlPr>
+                </m:accPr>
+                <m:e>
+                  <m:r>
+                    <w:rPr>
+                      <w:rFonts w:ascii="Cambria Math" w:hAnsi="Cambria Math"/>
+                    </w:rPr>
+                    <m:t>y</m:t>
+                  </m:r>
+                </m:e>
+              </m:acc>
+              <m:r>
+                <w:rPr>
+                  <w:rFonts w:ascii="Cambria Math" w:hAnsi="Cambria Math"/>
+                </w:rPr>
+                <m:t>-</m:t>
               </m:r>
               <m:d>
                 <m:dPr>
@@ -4855,6 +4905,8 @@
       <w:r>
         <w:t>The equation used to calculate the test statistic is:</w:t>
       </w:r>
+      <w:bookmarkStart w:id="0" w:name="_GoBack"/>
+      <w:bookmarkEnd w:id="0"/>
     </w:p>
     <w:p>
       <m:oMathPara>
@@ -4901,7 +4953,32 @@
                 <w:rPr>
                   <w:rFonts w:ascii="Cambria Math" w:hAnsi="Cambria Math"/>
                 </w:rPr>
-                <m:t>-y-</m:t>
+                <m:t>-</m:t>
+              </m:r>
+              <m:acc>
+                <m:accPr>
+                  <m:chr m:val="̅"/>
+                  <m:ctrlPr>
+                    <w:rPr>
+                      <w:rFonts w:ascii="Cambria Math" w:hAnsi="Cambria Math"/>
+                      <w:i/>
+                    </w:rPr>
+                  </m:ctrlPr>
+                </m:accPr>
+                <m:e>
+                  <m:r>
+                    <w:rPr>
+                      <w:rFonts w:ascii="Cambria Math" w:hAnsi="Cambria Math"/>
+                    </w:rPr>
+                    <m:t>y</m:t>
+                  </m:r>
+                </m:e>
+              </m:acc>
+              <m:r>
+                <w:rPr>
+                  <w:rFonts w:ascii="Cambria Math" w:hAnsi="Cambria Math"/>
+                </w:rPr>
+                <m:t>-</m:t>
               </m:r>
               <m:d>
                 <m:dPr>
@@ -5154,8 +5231,6 @@
       <w:r>
         <w:t xml:space="preserve">, </w:t>
       </w:r>
-      <w:bookmarkStart w:id="0" w:name="_GoBack"/>
-      <w:bookmarkEnd w:id="0"/>
       <w:r>
         <w:t>the null hypothesis was rejected</w:t>
       </w:r>

</xml_diff>

<commit_message>
Updated charts in report and presentation
</commit_message>
<xml_diff>
--- a/AkronAshevilleAnalysisReport.docx
+++ b/AkronAshevilleAnalysisReport.docx
@@ -1081,22 +1081,532 @@
         </w:tc>
       </w:tr>
     </w:tbl>
+    <w:p/>
+    <w:tbl>
+      <w:tblPr>
+        <w:tblW w:w="4300" w:type="dxa"/>
+        <w:tblCellMar>
+          <w:top w:w="15" w:type="dxa"/>
+          <w:left w:w="15" w:type="dxa"/>
+          <w:bottom w:w="15" w:type="dxa"/>
+          <w:right w:w="15" w:type="dxa"/>
+        </w:tblCellMar>
+        <w:tblLook w:val="04A0" w:firstRow="1" w:lastRow="0" w:firstColumn="1" w:lastColumn="0" w:noHBand="0" w:noVBand="1"/>
+      </w:tblPr>
+      <w:tblGrid>
+        <w:gridCol w:w="2756"/>
+        <w:gridCol w:w="1544"/>
+      </w:tblGrid>
+      <w:tr>
+        <w:trPr>
+          <w:divId w:val="1849248951"/>
+          <w:trHeight w:val="300"/>
+        </w:trPr>
+        <w:tc>
+          <w:tcPr>
+            <w:tcW w:w="4300" w:type="dxa"/>
+            <w:gridSpan w:val="2"/>
+            <w:tcBorders>
+              <w:top w:val="single" w:sz="4" w:space="0" w:color="D0CECE"/>
+              <w:left w:val="single" w:sz="4" w:space="0" w:color="D0CECE"/>
+              <w:bottom w:val="single" w:sz="4" w:space="0" w:color="D0CECE"/>
+              <w:right w:val="single" w:sz="4" w:space="0" w:color="D0CECE"/>
+            </w:tcBorders>
+            <w:shd w:val="clear" w:color="000000" w:fill="B4C6E7"/>
+            <w:noWrap/>
+            <w:vAlign w:val="bottom"/>
+            <w:hideMark/>
+          </w:tcPr>
+          <w:p>
+            <w:pPr>
+              <w:jc w:val="center"/>
+              <w:rPr>
+                <w:rFonts w:ascii="Calibri" w:eastAsia="Times New Roman" w:hAnsi="Calibri" w:cs="Times New Roman"/>
+                <w:b/>
+                <w:bCs/>
+                <w:color w:val="000000"/>
+              </w:rPr>
+            </w:pPr>
+            <w:r>
+              <w:rPr>
+                <w:rFonts w:ascii="Calibri" w:eastAsia="Times New Roman" w:hAnsi="Calibri" w:cs="Times New Roman"/>
+                <w:b/>
+                <w:bCs/>
+                <w:color w:val="000000"/>
+              </w:rPr>
+              <w:t>Descriptive Statistics For Asheville Data</w:t>
+            </w:r>
+          </w:p>
+        </w:tc>
+      </w:tr>
+      <w:tr>
+        <w:trPr>
+          <w:divId w:val="1849248951"/>
+          <w:trHeight w:val="300"/>
+        </w:trPr>
+        <w:tc>
+          <w:tcPr>
+            <w:tcW w:w="0" w:type="auto"/>
+            <w:tcBorders>
+              <w:top w:val="single" w:sz="4" w:space="0" w:color="D0CECE"/>
+              <w:left w:val="single" w:sz="4" w:space="0" w:color="D0CECE"/>
+              <w:bottom w:val="single" w:sz="4" w:space="0" w:color="D0CECE"/>
+              <w:right w:val="single" w:sz="4" w:space="0" w:color="D0CECE"/>
+            </w:tcBorders>
+            <w:noWrap/>
+            <w:vAlign w:val="bottom"/>
+            <w:hideMark/>
+          </w:tcPr>
+          <w:p>
+            <w:pPr>
+              <w:jc w:val="center"/>
+              <w:rPr>
+                <w:rFonts w:ascii="Calibri" w:eastAsia="Times New Roman" w:hAnsi="Calibri" w:cs="Times New Roman"/>
+                <w:b/>
+                <w:bCs/>
+                <w:color w:val="000000"/>
+              </w:rPr>
+            </w:pPr>
+          </w:p>
+        </w:tc>
+        <w:tc>
+          <w:tcPr>
+            <w:tcW w:w="0" w:type="auto"/>
+            <w:tcBorders>
+              <w:top w:val="single" w:sz="4" w:space="0" w:color="D0CECE"/>
+              <w:left w:val="single" w:sz="4" w:space="0" w:color="D0CECE"/>
+              <w:bottom w:val="single" w:sz="4" w:space="0" w:color="D0CECE"/>
+              <w:right w:val="single" w:sz="4" w:space="0" w:color="D0CECE"/>
+            </w:tcBorders>
+            <w:noWrap/>
+            <w:vAlign w:val="bottom"/>
+            <w:hideMark/>
+          </w:tcPr>
+          <w:p>
+            <w:pPr>
+              <w:rPr>
+                <w:rFonts w:ascii="Calibri" w:eastAsia="Times New Roman" w:hAnsi="Calibri" w:cs="Times New Roman"/>
+                <w:color w:val="000000"/>
+              </w:rPr>
+            </w:pPr>
+            <w:r>
+              <w:rPr>
+                <w:rFonts w:ascii="Calibri" w:eastAsia="Times New Roman" w:hAnsi="Calibri" w:cs="Times New Roman"/>
+                <w:color w:val="000000"/>
+              </w:rPr>
+              <w:t>TAVG</w:t>
+            </w:r>
+          </w:p>
+        </w:tc>
+      </w:tr>
+      <w:tr>
+        <w:trPr>
+          <w:divId w:val="1849248951"/>
+          <w:trHeight w:val="300"/>
+        </w:trPr>
+        <w:tc>
+          <w:tcPr>
+            <w:tcW w:w="0" w:type="auto"/>
+            <w:tcBorders>
+              <w:top w:val="single" w:sz="4" w:space="0" w:color="D0CECE"/>
+              <w:left w:val="single" w:sz="4" w:space="0" w:color="D0CECE"/>
+              <w:bottom w:val="single" w:sz="4" w:space="0" w:color="D0CECE"/>
+              <w:right w:val="single" w:sz="4" w:space="0" w:color="D0CECE"/>
+            </w:tcBorders>
+            <w:noWrap/>
+            <w:vAlign w:val="bottom"/>
+            <w:hideMark/>
+          </w:tcPr>
+          <w:p>
+            <w:pPr>
+              <w:rPr>
+                <w:rFonts w:ascii="Calibri" w:eastAsia="Times New Roman" w:hAnsi="Calibri" w:cs="Times New Roman"/>
+                <w:color w:val="000000"/>
+              </w:rPr>
+            </w:pPr>
+            <w:r>
+              <w:rPr>
+                <w:rFonts w:ascii="Calibri" w:eastAsia="Times New Roman" w:hAnsi="Calibri" w:cs="Times New Roman"/>
+                <w:color w:val="000000"/>
+              </w:rPr>
+              <w:t>Observations</w:t>
+            </w:r>
+          </w:p>
+        </w:tc>
+        <w:tc>
+          <w:tcPr>
+            <w:tcW w:w="0" w:type="auto"/>
+            <w:tcBorders>
+              <w:top w:val="single" w:sz="4" w:space="0" w:color="D0CECE"/>
+              <w:left w:val="single" w:sz="4" w:space="0" w:color="D0CECE"/>
+              <w:bottom w:val="single" w:sz="4" w:space="0" w:color="D0CECE"/>
+              <w:right w:val="single" w:sz="4" w:space="0" w:color="D0CECE"/>
+            </w:tcBorders>
+            <w:noWrap/>
+            <w:vAlign w:val="bottom"/>
+            <w:hideMark/>
+          </w:tcPr>
+          <w:p>
+            <w:pPr>
+              <w:jc w:val="right"/>
+              <w:rPr>
+                <w:rFonts w:ascii="Calibri" w:eastAsia="Times New Roman" w:hAnsi="Calibri" w:cs="Times New Roman"/>
+                <w:color w:val="000000"/>
+              </w:rPr>
+            </w:pPr>
+            <w:r>
+              <w:rPr>
+                <w:rFonts w:ascii="Calibri" w:eastAsia="Times New Roman" w:hAnsi="Calibri" w:cs="Times New Roman"/>
+                <w:color w:val="000000"/>
+              </w:rPr>
+              <w:t>1,461</w:t>
+            </w:r>
+          </w:p>
+        </w:tc>
+      </w:tr>
+      <w:tr>
+        <w:trPr>
+          <w:divId w:val="1849248951"/>
+          <w:trHeight w:val="300"/>
+        </w:trPr>
+        <w:tc>
+          <w:tcPr>
+            <w:tcW w:w="0" w:type="auto"/>
+            <w:tcBorders>
+              <w:top w:val="single" w:sz="4" w:space="0" w:color="D0CECE"/>
+              <w:left w:val="single" w:sz="4" w:space="0" w:color="D0CECE"/>
+              <w:bottom w:val="single" w:sz="4" w:space="0" w:color="D0CECE"/>
+              <w:right w:val="single" w:sz="4" w:space="0" w:color="D0CECE"/>
+            </w:tcBorders>
+            <w:noWrap/>
+            <w:vAlign w:val="bottom"/>
+            <w:hideMark/>
+          </w:tcPr>
+          <w:p>
+            <w:pPr>
+              <w:rPr>
+                <w:rFonts w:ascii="Calibri" w:eastAsia="Times New Roman" w:hAnsi="Calibri" w:cs="Times New Roman"/>
+                <w:color w:val="000000"/>
+              </w:rPr>
+            </w:pPr>
+            <w:r>
+              <w:rPr>
+                <w:rFonts w:ascii="Calibri" w:eastAsia="Times New Roman" w:hAnsi="Calibri" w:cs="Times New Roman"/>
+                <w:color w:val="000000"/>
+              </w:rPr>
+              <w:t>Mean</w:t>
+            </w:r>
+          </w:p>
+        </w:tc>
+        <w:tc>
+          <w:tcPr>
+            <w:tcW w:w="0" w:type="auto"/>
+            <w:tcBorders>
+              <w:top w:val="single" w:sz="4" w:space="0" w:color="D0CECE"/>
+              <w:left w:val="single" w:sz="4" w:space="0" w:color="D0CECE"/>
+              <w:bottom w:val="single" w:sz="4" w:space="0" w:color="D0CECE"/>
+              <w:right w:val="single" w:sz="4" w:space="0" w:color="D0CECE"/>
+            </w:tcBorders>
+            <w:noWrap/>
+            <w:vAlign w:val="bottom"/>
+            <w:hideMark/>
+          </w:tcPr>
+          <w:p>
+            <w:pPr>
+              <w:jc w:val="right"/>
+              <w:rPr>
+                <w:rFonts w:ascii="Calibri" w:eastAsia="Times New Roman" w:hAnsi="Calibri" w:cs="Times New Roman"/>
+                <w:color w:val="000000"/>
+              </w:rPr>
+            </w:pPr>
+            <w:r>
+              <w:rPr>
+                <w:rFonts w:ascii="Calibri" w:eastAsia="Times New Roman" w:hAnsi="Calibri" w:cs="Times New Roman"/>
+                <w:color w:val="000000"/>
+              </w:rPr>
+              <w:t>56.988364</w:t>
+            </w:r>
+          </w:p>
+        </w:tc>
+      </w:tr>
+      <w:tr>
+        <w:trPr>
+          <w:divId w:val="1849248951"/>
+          <w:trHeight w:val="300"/>
+        </w:trPr>
+        <w:tc>
+          <w:tcPr>
+            <w:tcW w:w="0" w:type="auto"/>
+            <w:tcBorders>
+              <w:top w:val="single" w:sz="4" w:space="0" w:color="D0CECE"/>
+              <w:left w:val="single" w:sz="4" w:space="0" w:color="D0CECE"/>
+              <w:bottom w:val="single" w:sz="4" w:space="0" w:color="D0CECE"/>
+              <w:right w:val="single" w:sz="4" w:space="0" w:color="D0CECE"/>
+            </w:tcBorders>
+            <w:noWrap/>
+            <w:vAlign w:val="bottom"/>
+            <w:hideMark/>
+          </w:tcPr>
+          <w:p>
+            <w:pPr>
+              <w:rPr>
+                <w:rFonts w:ascii="Calibri" w:eastAsia="Times New Roman" w:hAnsi="Calibri" w:cs="Times New Roman"/>
+                <w:color w:val="000000"/>
+              </w:rPr>
+            </w:pPr>
+            <w:r>
+              <w:rPr>
+                <w:rFonts w:ascii="Calibri" w:eastAsia="Times New Roman" w:hAnsi="Calibri" w:cs="Times New Roman"/>
+                <w:color w:val="000000"/>
+              </w:rPr>
+              <w:t>Median</w:t>
+            </w:r>
+          </w:p>
+        </w:tc>
+        <w:tc>
+          <w:tcPr>
+            <w:tcW w:w="0" w:type="auto"/>
+            <w:tcBorders>
+              <w:top w:val="single" w:sz="4" w:space="0" w:color="D0CECE"/>
+              <w:left w:val="single" w:sz="4" w:space="0" w:color="D0CECE"/>
+              <w:bottom w:val="single" w:sz="4" w:space="0" w:color="D0CECE"/>
+              <w:right w:val="single" w:sz="4" w:space="0" w:color="D0CECE"/>
+            </w:tcBorders>
+            <w:noWrap/>
+            <w:vAlign w:val="bottom"/>
+            <w:hideMark/>
+          </w:tcPr>
+          <w:p>
+            <w:pPr>
+              <w:jc w:val="right"/>
+              <w:rPr>
+                <w:rFonts w:ascii="Calibri" w:eastAsia="Times New Roman" w:hAnsi="Calibri" w:cs="Times New Roman"/>
+                <w:color w:val="000000"/>
+              </w:rPr>
+            </w:pPr>
+            <w:r>
+              <w:rPr>
+                <w:rFonts w:ascii="Calibri" w:eastAsia="Times New Roman" w:hAnsi="Calibri" w:cs="Times New Roman"/>
+                <w:color w:val="000000"/>
+              </w:rPr>
+              <w:t>59</w:t>
+            </w:r>
+          </w:p>
+        </w:tc>
+      </w:tr>
+      <w:tr>
+        <w:trPr>
+          <w:divId w:val="1849248951"/>
+          <w:trHeight w:val="300"/>
+        </w:trPr>
+        <w:tc>
+          <w:tcPr>
+            <w:tcW w:w="0" w:type="auto"/>
+            <w:tcBorders>
+              <w:top w:val="single" w:sz="4" w:space="0" w:color="D0CECE"/>
+              <w:left w:val="single" w:sz="4" w:space="0" w:color="D0CECE"/>
+              <w:bottom w:val="single" w:sz="4" w:space="0" w:color="D0CECE"/>
+              <w:right w:val="single" w:sz="4" w:space="0" w:color="D0CECE"/>
+            </w:tcBorders>
+            <w:noWrap/>
+            <w:vAlign w:val="bottom"/>
+            <w:hideMark/>
+          </w:tcPr>
+          <w:p>
+            <w:pPr>
+              <w:rPr>
+                <w:rFonts w:ascii="Calibri" w:eastAsia="Times New Roman" w:hAnsi="Calibri" w:cs="Times New Roman"/>
+                <w:color w:val="000000"/>
+              </w:rPr>
+            </w:pPr>
+            <w:r>
+              <w:rPr>
+                <w:rFonts w:ascii="Calibri" w:eastAsia="Times New Roman" w:hAnsi="Calibri" w:cs="Times New Roman"/>
+                <w:color w:val="000000"/>
+              </w:rPr>
+              <w:t>Standard Deviation</w:t>
+            </w:r>
+          </w:p>
+        </w:tc>
+        <w:tc>
+          <w:tcPr>
+            <w:tcW w:w="0" w:type="auto"/>
+            <w:tcBorders>
+              <w:top w:val="single" w:sz="4" w:space="0" w:color="D0CECE"/>
+              <w:left w:val="single" w:sz="4" w:space="0" w:color="D0CECE"/>
+              <w:bottom w:val="single" w:sz="4" w:space="0" w:color="D0CECE"/>
+              <w:right w:val="single" w:sz="4" w:space="0" w:color="D0CECE"/>
+            </w:tcBorders>
+            <w:noWrap/>
+            <w:vAlign w:val="bottom"/>
+            <w:hideMark/>
+          </w:tcPr>
+          <w:p>
+            <w:pPr>
+              <w:jc w:val="right"/>
+              <w:rPr>
+                <w:rFonts w:ascii="Calibri" w:eastAsia="Times New Roman" w:hAnsi="Calibri" w:cs="Times New Roman"/>
+                <w:color w:val="000000"/>
+              </w:rPr>
+            </w:pPr>
+            <w:r>
+              <w:rPr>
+                <w:rFonts w:ascii="Calibri" w:eastAsia="Times New Roman" w:hAnsi="Calibri" w:cs="Times New Roman"/>
+                <w:color w:val="000000"/>
+              </w:rPr>
+              <w:t>14.726939</w:t>
+            </w:r>
+          </w:p>
+        </w:tc>
+      </w:tr>
+      <w:tr>
+        <w:trPr>
+          <w:divId w:val="1849248951"/>
+          <w:trHeight w:val="300"/>
+        </w:trPr>
+        <w:tc>
+          <w:tcPr>
+            <w:tcW w:w="0" w:type="auto"/>
+            <w:tcBorders>
+              <w:top w:val="single" w:sz="4" w:space="0" w:color="D0CECE"/>
+              <w:left w:val="single" w:sz="4" w:space="0" w:color="D0CECE"/>
+              <w:bottom w:val="single" w:sz="4" w:space="0" w:color="D0CECE"/>
+              <w:right w:val="single" w:sz="4" w:space="0" w:color="D0CECE"/>
+            </w:tcBorders>
+            <w:noWrap/>
+            <w:vAlign w:val="bottom"/>
+            <w:hideMark/>
+          </w:tcPr>
+          <w:p>
+            <w:pPr>
+              <w:rPr>
+                <w:rFonts w:ascii="Calibri" w:eastAsia="Times New Roman" w:hAnsi="Calibri" w:cs="Times New Roman"/>
+                <w:color w:val="000000"/>
+              </w:rPr>
+            </w:pPr>
+            <w:r>
+              <w:rPr>
+                <w:rFonts w:ascii="Calibri" w:eastAsia="Times New Roman" w:hAnsi="Calibri" w:cs="Times New Roman"/>
+                <w:color w:val="000000"/>
+              </w:rPr>
+              <w:t>Minimum</w:t>
+            </w:r>
+          </w:p>
+        </w:tc>
+        <w:tc>
+          <w:tcPr>
+            <w:tcW w:w="0" w:type="auto"/>
+            <w:tcBorders>
+              <w:top w:val="single" w:sz="4" w:space="0" w:color="D0CECE"/>
+              <w:left w:val="single" w:sz="4" w:space="0" w:color="D0CECE"/>
+              <w:bottom w:val="single" w:sz="4" w:space="0" w:color="D0CECE"/>
+              <w:right w:val="single" w:sz="4" w:space="0" w:color="D0CECE"/>
+            </w:tcBorders>
+            <w:noWrap/>
+            <w:vAlign w:val="bottom"/>
+            <w:hideMark/>
+          </w:tcPr>
+          <w:p>
+            <w:pPr>
+              <w:jc w:val="right"/>
+              <w:rPr>
+                <w:rFonts w:ascii="Calibri" w:eastAsia="Times New Roman" w:hAnsi="Calibri" w:cs="Times New Roman"/>
+                <w:color w:val="000000"/>
+              </w:rPr>
+            </w:pPr>
+            <w:r>
+              <w:rPr>
+                <w:rFonts w:ascii="Calibri" w:eastAsia="Times New Roman" w:hAnsi="Calibri" w:cs="Times New Roman"/>
+                <w:color w:val="000000"/>
+              </w:rPr>
+              <w:t>7</w:t>
+            </w:r>
+          </w:p>
+        </w:tc>
+      </w:tr>
+      <w:tr>
+        <w:trPr>
+          <w:divId w:val="1849248951"/>
+          <w:trHeight w:val="300"/>
+        </w:trPr>
+        <w:tc>
+          <w:tcPr>
+            <w:tcW w:w="0" w:type="auto"/>
+            <w:tcBorders>
+              <w:top w:val="single" w:sz="4" w:space="0" w:color="D0CECE"/>
+              <w:left w:val="single" w:sz="4" w:space="0" w:color="D0CECE"/>
+              <w:bottom w:val="single" w:sz="4" w:space="0" w:color="D0CECE"/>
+              <w:right w:val="single" w:sz="4" w:space="0" w:color="D0CECE"/>
+            </w:tcBorders>
+            <w:noWrap/>
+            <w:vAlign w:val="bottom"/>
+            <w:hideMark/>
+          </w:tcPr>
+          <w:p>
+            <w:pPr>
+              <w:rPr>
+                <w:rFonts w:ascii="Calibri" w:eastAsia="Times New Roman" w:hAnsi="Calibri" w:cs="Times New Roman"/>
+                <w:color w:val="000000"/>
+              </w:rPr>
+            </w:pPr>
+            <w:r>
+              <w:rPr>
+                <w:rFonts w:ascii="Calibri" w:eastAsia="Times New Roman" w:hAnsi="Calibri" w:cs="Times New Roman"/>
+                <w:color w:val="000000"/>
+              </w:rPr>
+              <w:t>Maximum</w:t>
+            </w:r>
+          </w:p>
+        </w:tc>
+        <w:tc>
+          <w:tcPr>
+            <w:tcW w:w="0" w:type="auto"/>
+            <w:tcBorders>
+              <w:top w:val="single" w:sz="4" w:space="0" w:color="D0CECE"/>
+              <w:left w:val="single" w:sz="4" w:space="0" w:color="D0CECE"/>
+              <w:bottom w:val="single" w:sz="4" w:space="0" w:color="D0CECE"/>
+              <w:right w:val="single" w:sz="4" w:space="0" w:color="D0CECE"/>
+            </w:tcBorders>
+            <w:noWrap/>
+            <w:vAlign w:val="bottom"/>
+            <w:hideMark/>
+          </w:tcPr>
+          <w:p>
+            <w:pPr>
+              <w:jc w:val="right"/>
+              <w:rPr>
+                <w:rFonts w:ascii="Calibri" w:eastAsia="Times New Roman" w:hAnsi="Calibri" w:cs="Times New Roman"/>
+                <w:color w:val="000000"/>
+              </w:rPr>
+            </w:pPr>
+            <w:r>
+              <w:rPr>
+                <w:rFonts w:ascii="Calibri" w:eastAsia="Times New Roman" w:hAnsi="Calibri" w:cs="Times New Roman"/>
+                <w:color w:val="000000"/>
+              </w:rPr>
+              <w:t>80</w:t>
+            </w:r>
+          </w:p>
+        </w:tc>
+      </w:tr>
+    </w:tbl>
+    <w:p/>
     <w:p>
       <w:r>
         <w:rPr>
           <w:noProof/>
         </w:rPr>
         <w:drawing>
-          <wp:anchor distT="0" distB="0" distL="114300" distR="114300" simplePos="0" relativeHeight="251671552" behindDoc="0" locked="0" layoutInCell="1" allowOverlap="1" wp14:anchorId="1DE12C21" wp14:editId="6266A43C">
+          <wp:anchor distT="0" distB="0" distL="114300" distR="114300" simplePos="0" relativeHeight="251671552" behindDoc="0" locked="0" layoutInCell="1" allowOverlap="1" wp14:anchorId="66321F8A" wp14:editId="532B3BA6">
             <wp:simplePos x="0" y="0"/>
             <wp:positionH relativeFrom="column">
-              <wp:posOffset>-178907</wp:posOffset>
+              <wp:posOffset>0</wp:posOffset>
             </wp:positionH>
             <wp:positionV relativeFrom="paragraph">
-              <wp:posOffset>1996349</wp:posOffset>
+              <wp:posOffset>175260</wp:posOffset>
             </wp:positionV>
-            <wp:extent cx="3496310" cy="2420620"/>
-            <wp:effectExtent l="0" t="0" r="0" b="5080"/>
+            <wp:extent cx="4424680" cy="3068955"/>
+            <wp:effectExtent l="0" t="0" r="0" b="4445"/>
             <wp:wrapTopAndBottom/>
             <wp:docPr id="1" name="Picture 1"/>
             <wp:cNvGraphicFramePr>
@@ -1118,7 +1628,7 @@
                   <pic:spPr>
                     <a:xfrm>
                       <a:off x="0" y="0"/>
-                      <a:ext cx="3496310" cy="2420620"/>
+                      <a:ext cx="4424680" cy="3068955"/>
                     </a:xfrm>
                     <a:prstGeom prst="rect">
                       <a:avLst/>
@@ -1137,520 +1647,6 @@
         </w:drawing>
       </w:r>
     </w:p>
-    <w:tbl>
-      <w:tblPr>
-        <w:tblW w:w="4300" w:type="dxa"/>
-        <w:tblCellMar>
-          <w:top w:w="15" w:type="dxa"/>
-          <w:left w:w="15" w:type="dxa"/>
-          <w:bottom w:w="15" w:type="dxa"/>
-          <w:right w:w="15" w:type="dxa"/>
-        </w:tblCellMar>
-        <w:tblLook w:val="04A0" w:firstRow="1" w:lastRow="0" w:firstColumn="1" w:lastColumn="0" w:noHBand="0" w:noVBand="1"/>
-      </w:tblPr>
-      <w:tblGrid>
-        <w:gridCol w:w="2756"/>
-        <w:gridCol w:w="1544"/>
-      </w:tblGrid>
-      <w:tr>
-        <w:trPr>
-          <w:divId w:val="1849248951"/>
-          <w:trHeight w:val="300"/>
-        </w:trPr>
-        <w:tc>
-          <w:tcPr>
-            <w:tcW w:w="4300" w:type="dxa"/>
-            <w:gridSpan w:val="2"/>
-            <w:tcBorders>
-              <w:top w:val="single" w:sz="4" w:space="0" w:color="D0CECE"/>
-              <w:left w:val="single" w:sz="4" w:space="0" w:color="D0CECE"/>
-              <w:bottom w:val="single" w:sz="4" w:space="0" w:color="D0CECE"/>
-              <w:right w:val="single" w:sz="4" w:space="0" w:color="D0CECE"/>
-            </w:tcBorders>
-            <w:shd w:val="clear" w:color="000000" w:fill="B4C6E7"/>
-            <w:noWrap/>
-            <w:vAlign w:val="bottom"/>
-            <w:hideMark/>
-          </w:tcPr>
-          <w:p>
-            <w:pPr>
-              <w:jc w:val="center"/>
-              <w:rPr>
-                <w:rFonts w:ascii="Calibri" w:eastAsia="Times New Roman" w:hAnsi="Calibri" w:cs="Times New Roman"/>
-                <w:b/>
-                <w:bCs/>
-                <w:color w:val="000000"/>
-              </w:rPr>
-            </w:pPr>
-            <w:r>
-              <w:rPr>
-                <w:rFonts w:ascii="Calibri" w:eastAsia="Times New Roman" w:hAnsi="Calibri" w:cs="Times New Roman"/>
-                <w:b/>
-                <w:bCs/>
-                <w:color w:val="000000"/>
-              </w:rPr>
-              <w:t>Descriptive Statistics For Asheville Data</w:t>
-            </w:r>
-          </w:p>
-        </w:tc>
-      </w:tr>
-      <w:tr>
-        <w:trPr>
-          <w:divId w:val="1849248951"/>
-          <w:trHeight w:val="300"/>
-        </w:trPr>
-        <w:tc>
-          <w:tcPr>
-            <w:tcW w:w="0" w:type="auto"/>
-            <w:tcBorders>
-              <w:top w:val="single" w:sz="4" w:space="0" w:color="D0CECE"/>
-              <w:left w:val="single" w:sz="4" w:space="0" w:color="D0CECE"/>
-              <w:bottom w:val="single" w:sz="4" w:space="0" w:color="D0CECE"/>
-              <w:right w:val="single" w:sz="4" w:space="0" w:color="D0CECE"/>
-            </w:tcBorders>
-            <w:noWrap/>
-            <w:vAlign w:val="bottom"/>
-            <w:hideMark/>
-          </w:tcPr>
-          <w:p>
-            <w:pPr>
-              <w:jc w:val="center"/>
-              <w:rPr>
-                <w:rFonts w:ascii="Calibri" w:eastAsia="Times New Roman" w:hAnsi="Calibri" w:cs="Times New Roman"/>
-                <w:b/>
-                <w:bCs/>
-                <w:color w:val="000000"/>
-              </w:rPr>
-            </w:pPr>
-          </w:p>
-        </w:tc>
-        <w:tc>
-          <w:tcPr>
-            <w:tcW w:w="0" w:type="auto"/>
-            <w:tcBorders>
-              <w:top w:val="single" w:sz="4" w:space="0" w:color="D0CECE"/>
-              <w:left w:val="single" w:sz="4" w:space="0" w:color="D0CECE"/>
-              <w:bottom w:val="single" w:sz="4" w:space="0" w:color="D0CECE"/>
-              <w:right w:val="single" w:sz="4" w:space="0" w:color="D0CECE"/>
-            </w:tcBorders>
-            <w:noWrap/>
-            <w:vAlign w:val="bottom"/>
-            <w:hideMark/>
-          </w:tcPr>
-          <w:p>
-            <w:pPr>
-              <w:rPr>
-                <w:rFonts w:ascii="Calibri" w:eastAsia="Times New Roman" w:hAnsi="Calibri" w:cs="Times New Roman"/>
-                <w:color w:val="000000"/>
-              </w:rPr>
-            </w:pPr>
-            <w:r>
-              <w:rPr>
-                <w:rFonts w:ascii="Calibri" w:eastAsia="Times New Roman" w:hAnsi="Calibri" w:cs="Times New Roman"/>
-                <w:color w:val="000000"/>
-              </w:rPr>
-              <w:t>TAVG</w:t>
-            </w:r>
-          </w:p>
-        </w:tc>
-      </w:tr>
-      <w:tr>
-        <w:trPr>
-          <w:divId w:val="1849248951"/>
-          <w:trHeight w:val="300"/>
-        </w:trPr>
-        <w:tc>
-          <w:tcPr>
-            <w:tcW w:w="0" w:type="auto"/>
-            <w:tcBorders>
-              <w:top w:val="single" w:sz="4" w:space="0" w:color="D0CECE"/>
-              <w:left w:val="single" w:sz="4" w:space="0" w:color="D0CECE"/>
-              <w:bottom w:val="single" w:sz="4" w:space="0" w:color="D0CECE"/>
-              <w:right w:val="single" w:sz="4" w:space="0" w:color="D0CECE"/>
-            </w:tcBorders>
-            <w:noWrap/>
-            <w:vAlign w:val="bottom"/>
-            <w:hideMark/>
-          </w:tcPr>
-          <w:p>
-            <w:pPr>
-              <w:rPr>
-                <w:rFonts w:ascii="Calibri" w:eastAsia="Times New Roman" w:hAnsi="Calibri" w:cs="Times New Roman"/>
-                <w:color w:val="000000"/>
-              </w:rPr>
-            </w:pPr>
-            <w:r>
-              <w:rPr>
-                <w:rFonts w:ascii="Calibri" w:eastAsia="Times New Roman" w:hAnsi="Calibri" w:cs="Times New Roman"/>
-                <w:color w:val="000000"/>
-              </w:rPr>
-              <w:t>Observations</w:t>
-            </w:r>
-          </w:p>
-        </w:tc>
-        <w:tc>
-          <w:tcPr>
-            <w:tcW w:w="0" w:type="auto"/>
-            <w:tcBorders>
-              <w:top w:val="single" w:sz="4" w:space="0" w:color="D0CECE"/>
-              <w:left w:val="single" w:sz="4" w:space="0" w:color="D0CECE"/>
-              <w:bottom w:val="single" w:sz="4" w:space="0" w:color="D0CECE"/>
-              <w:right w:val="single" w:sz="4" w:space="0" w:color="D0CECE"/>
-            </w:tcBorders>
-            <w:noWrap/>
-            <w:vAlign w:val="bottom"/>
-            <w:hideMark/>
-          </w:tcPr>
-          <w:p>
-            <w:pPr>
-              <w:jc w:val="right"/>
-              <w:rPr>
-                <w:rFonts w:ascii="Calibri" w:eastAsia="Times New Roman" w:hAnsi="Calibri" w:cs="Times New Roman"/>
-                <w:color w:val="000000"/>
-              </w:rPr>
-            </w:pPr>
-            <w:r>
-              <w:rPr>
-                <w:rFonts w:ascii="Calibri" w:eastAsia="Times New Roman" w:hAnsi="Calibri" w:cs="Times New Roman"/>
-                <w:color w:val="000000"/>
-              </w:rPr>
-              <w:t>1,461</w:t>
-            </w:r>
-          </w:p>
-        </w:tc>
-      </w:tr>
-      <w:tr>
-        <w:trPr>
-          <w:divId w:val="1849248951"/>
-          <w:trHeight w:val="300"/>
-        </w:trPr>
-        <w:tc>
-          <w:tcPr>
-            <w:tcW w:w="0" w:type="auto"/>
-            <w:tcBorders>
-              <w:top w:val="single" w:sz="4" w:space="0" w:color="D0CECE"/>
-              <w:left w:val="single" w:sz="4" w:space="0" w:color="D0CECE"/>
-              <w:bottom w:val="single" w:sz="4" w:space="0" w:color="D0CECE"/>
-              <w:right w:val="single" w:sz="4" w:space="0" w:color="D0CECE"/>
-            </w:tcBorders>
-            <w:noWrap/>
-            <w:vAlign w:val="bottom"/>
-            <w:hideMark/>
-          </w:tcPr>
-          <w:p>
-            <w:pPr>
-              <w:rPr>
-                <w:rFonts w:ascii="Calibri" w:eastAsia="Times New Roman" w:hAnsi="Calibri" w:cs="Times New Roman"/>
-                <w:color w:val="000000"/>
-              </w:rPr>
-            </w:pPr>
-            <w:r>
-              <w:rPr>
-                <w:rFonts w:ascii="Calibri" w:eastAsia="Times New Roman" w:hAnsi="Calibri" w:cs="Times New Roman"/>
-                <w:color w:val="000000"/>
-              </w:rPr>
-              <w:t>Mean</w:t>
-            </w:r>
-          </w:p>
-        </w:tc>
-        <w:tc>
-          <w:tcPr>
-            <w:tcW w:w="0" w:type="auto"/>
-            <w:tcBorders>
-              <w:top w:val="single" w:sz="4" w:space="0" w:color="D0CECE"/>
-              <w:left w:val="single" w:sz="4" w:space="0" w:color="D0CECE"/>
-              <w:bottom w:val="single" w:sz="4" w:space="0" w:color="D0CECE"/>
-              <w:right w:val="single" w:sz="4" w:space="0" w:color="D0CECE"/>
-            </w:tcBorders>
-            <w:noWrap/>
-            <w:vAlign w:val="bottom"/>
-            <w:hideMark/>
-          </w:tcPr>
-          <w:p>
-            <w:pPr>
-              <w:jc w:val="right"/>
-              <w:rPr>
-                <w:rFonts w:ascii="Calibri" w:eastAsia="Times New Roman" w:hAnsi="Calibri" w:cs="Times New Roman"/>
-                <w:color w:val="000000"/>
-              </w:rPr>
-            </w:pPr>
-            <w:r>
-              <w:rPr>
-                <w:rFonts w:ascii="Calibri" w:eastAsia="Times New Roman" w:hAnsi="Calibri" w:cs="Times New Roman"/>
-                <w:color w:val="000000"/>
-              </w:rPr>
-              <w:t>56.988364</w:t>
-            </w:r>
-          </w:p>
-        </w:tc>
-      </w:tr>
-      <w:tr>
-        <w:trPr>
-          <w:divId w:val="1849248951"/>
-          <w:trHeight w:val="300"/>
-        </w:trPr>
-        <w:tc>
-          <w:tcPr>
-            <w:tcW w:w="0" w:type="auto"/>
-            <w:tcBorders>
-              <w:top w:val="single" w:sz="4" w:space="0" w:color="D0CECE"/>
-              <w:left w:val="single" w:sz="4" w:space="0" w:color="D0CECE"/>
-              <w:bottom w:val="single" w:sz="4" w:space="0" w:color="D0CECE"/>
-              <w:right w:val="single" w:sz="4" w:space="0" w:color="D0CECE"/>
-            </w:tcBorders>
-            <w:noWrap/>
-            <w:vAlign w:val="bottom"/>
-            <w:hideMark/>
-          </w:tcPr>
-          <w:p>
-            <w:pPr>
-              <w:rPr>
-                <w:rFonts w:ascii="Calibri" w:eastAsia="Times New Roman" w:hAnsi="Calibri" w:cs="Times New Roman"/>
-                <w:color w:val="000000"/>
-              </w:rPr>
-            </w:pPr>
-            <w:r>
-              <w:rPr>
-                <w:rFonts w:ascii="Calibri" w:eastAsia="Times New Roman" w:hAnsi="Calibri" w:cs="Times New Roman"/>
-                <w:color w:val="000000"/>
-              </w:rPr>
-              <w:t>Median</w:t>
-            </w:r>
-          </w:p>
-        </w:tc>
-        <w:tc>
-          <w:tcPr>
-            <w:tcW w:w="0" w:type="auto"/>
-            <w:tcBorders>
-              <w:top w:val="single" w:sz="4" w:space="0" w:color="D0CECE"/>
-              <w:left w:val="single" w:sz="4" w:space="0" w:color="D0CECE"/>
-              <w:bottom w:val="single" w:sz="4" w:space="0" w:color="D0CECE"/>
-              <w:right w:val="single" w:sz="4" w:space="0" w:color="D0CECE"/>
-            </w:tcBorders>
-            <w:noWrap/>
-            <w:vAlign w:val="bottom"/>
-            <w:hideMark/>
-          </w:tcPr>
-          <w:p>
-            <w:pPr>
-              <w:jc w:val="right"/>
-              <w:rPr>
-                <w:rFonts w:ascii="Calibri" w:eastAsia="Times New Roman" w:hAnsi="Calibri" w:cs="Times New Roman"/>
-                <w:color w:val="000000"/>
-              </w:rPr>
-            </w:pPr>
-            <w:r>
-              <w:rPr>
-                <w:rFonts w:ascii="Calibri" w:eastAsia="Times New Roman" w:hAnsi="Calibri" w:cs="Times New Roman"/>
-                <w:color w:val="000000"/>
-              </w:rPr>
-              <w:t>59</w:t>
-            </w:r>
-          </w:p>
-        </w:tc>
-      </w:tr>
-      <w:tr>
-        <w:trPr>
-          <w:divId w:val="1849248951"/>
-          <w:trHeight w:val="300"/>
-        </w:trPr>
-        <w:tc>
-          <w:tcPr>
-            <w:tcW w:w="0" w:type="auto"/>
-            <w:tcBorders>
-              <w:top w:val="single" w:sz="4" w:space="0" w:color="D0CECE"/>
-              <w:left w:val="single" w:sz="4" w:space="0" w:color="D0CECE"/>
-              <w:bottom w:val="single" w:sz="4" w:space="0" w:color="D0CECE"/>
-              <w:right w:val="single" w:sz="4" w:space="0" w:color="D0CECE"/>
-            </w:tcBorders>
-            <w:noWrap/>
-            <w:vAlign w:val="bottom"/>
-            <w:hideMark/>
-          </w:tcPr>
-          <w:p>
-            <w:pPr>
-              <w:rPr>
-                <w:rFonts w:ascii="Calibri" w:eastAsia="Times New Roman" w:hAnsi="Calibri" w:cs="Times New Roman"/>
-                <w:color w:val="000000"/>
-              </w:rPr>
-            </w:pPr>
-            <w:r>
-              <w:rPr>
-                <w:rFonts w:ascii="Calibri" w:eastAsia="Times New Roman" w:hAnsi="Calibri" w:cs="Times New Roman"/>
-                <w:color w:val="000000"/>
-              </w:rPr>
-              <w:t>Standard Deviation</w:t>
-            </w:r>
-          </w:p>
-        </w:tc>
-        <w:tc>
-          <w:tcPr>
-            <w:tcW w:w="0" w:type="auto"/>
-            <w:tcBorders>
-              <w:top w:val="single" w:sz="4" w:space="0" w:color="D0CECE"/>
-              <w:left w:val="single" w:sz="4" w:space="0" w:color="D0CECE"/>
-              <w:bottom w:val="single" w:sz="4" w:space="0" w:color="D0CECE"/>
-              <w:right w:val="single" w:sz="4" w:space="0" w:color="D0CECE"/>
-            </w:tcBorders>
-            <w:noWrap/>
-            <w:vAlign w:val="bottom"/>
-            <w:hideMark/>
-          </w:tcPr>
-          <w:p>
-            <w:pPr>
-              <w:jc w:val="right"/>
-              <w:rPr>
-                <w:rFonts w:ascii="Calibri" w:eastAsia="Times New Roman" w:hAnsi="Calibri" w:cs="Times New Roman"/>
-                <w:color w:val="000000"/>
-              </w:rPr>
-            </w:pPr>
-            <w:r>
-              <w:rPr>
-                <w:rFonts w:ascii="Calibri" w:eastAsia="Times New Roman" w:hAnsi="Calibri" w:cs="Times New Roman"/>
-                <w:color w:val="000000"/>
-              </w:rPr>
-              <w:t>14.726939</w:t>
-            </w:r>
-          </w:p>
-        </w:tc>
-      </w:tr>
-      <w:tr>
-        <w:trPr>
-          <w:divId w:val="1849248951"/>
-          <w:trHeight w:val="300"/>
-        </w:trPr>
-        <w:tc>
-          <w:tcPr>
-            <w:tcW w:w="0" w:type="auto"/>
-            <w:tcBorders>
-              <w:top w:val="single" w:sz="4" w:space="0" w:color="D0CECE"/>
-              <w:left w:val="single" w:sz="4" w:space="0" w:color="D0CECE"/>
-              <w:bottom w:val="single" w:sz="4" w:space="0" w:color="D0CECE"/>
-              <w:right w:val="single" w:sz="4" w:space="0" w:color="D0CECE"/>
-            </w:tcBorders>
-            <w:noWrap/>
-            <w:vAlign w:val="bottom"/>
-            <w:hideMark/>
-          </w:tcPr>
-          <w:p>
-            <w:pPr>
-              <w:rPr>
-                <w:rFonts w:ascii="Calibri" w:eastAsia="Times New Roman" w:hAnsi="Calibri" w:cs="Times New Roman"/>
-                <w:color w:val="000000"/>
-              </w:rPr>
-            </w:pPr>
-            <w:r>
-              <w:rPr>
-                <w:rFonts w:ascii="Calibri" w:eastAsia="Times New Roman" w:hAnsi="Calibri" w:cs="Times New Roman"/>
-                <w:color w:val="000000"/>
-              </w:rPr>
-              <w:t>Minimum</w:t>
-            </w:r>
-          </w:p>
-        </w:tc>
-        <w:tc>
-          <w:tcPr>
-            <w:tcW w:w="0" w:type="auto"/>
-            <w:tcBorders>
-              <w:top w:val="single" w:sz="4" w:space="0" w:color="D0CECE"/>
-              <w:left w:val="single" w:sz="4" w:space="0" w:color="D0CECE"/>
-              <w:bottom w:val="single" w:sz="4" w:space="0" w:color="D0CECE"/>
-              <w:right w:val="single" w:sz="4" w:space="0" w:color="D0CECE"/>
-            </w:tcBorders>
-            <w:noWrap/>
-            <w:vAlign w:val="bottom"/>
-            <w:hideMark/>
-          </w:tcPr>
-          <w:p>
-            <w:pPr>
-              <w:jc w:val="right"/>
-              <w:rPr>
-                <w:rFonts w:ascii="Calibri" w:eastAsia="Times New Roman" w:hAnsi="Calibri" w:cs="Times New Roman"/>
-                <w:color w:val="000000"/>
-              </w:rPr>
-            </w:pPr>
-            <w:r>
-              <w:rPr>
-                <w:rFonts w:ascii="Calibri" w:eastAsia="Times New Roman" w:hAnsi="Calibri" w:cs="Times New Roman"/>
-                <w:color w:val="000000"/>
-              </w:rPr>
-              <w:t>7</w:t>
-            </w:r>
-          </w:p>
-        </w:tc>
-      </w:tr>
-      <w:tr>
-        <w:trPr>
-          <w:divId w:val="1849248951"/>
-          <w:trHeight w:val="300"/>
-        </w:trPr>
-        <w:tc>
-          <w:tcPr>
-            <w:tcW w:w="0" w:type="auto"/>
-            <w:tcBorders>
-              <w:top w:val="single" w:sz="4" w:space="0" w:color="D0CECE"/>
-              <w:left w:val="single" w:sz="4" w:space="0" w:color="D0CECE"/>
-              <w:bottom w:val="single" w:sz="4" w:space="0" w:color="D0CECE"/>
-              <w:right w:val="single" w:sz="4" w:space="0" w:color="D0CECE"/>
-            </w:tcBorders>
-            <w:noWrap/>
-            <w:vAlign w:val="bottom"/>
-            <w:hideMark/>
-          </w:tcPr>
-          <w:p>
-            <w:pPr>
-              <w:rPr>
-                <w:rFonts w:ascii="Calibri" w:eastAsia="Times New Roman" w:hAnsi="Calibri" w:cs="Times New Roman"/>
-                <w:color w:val="000000"/>
-              </w:rPr>
-            </w:pPr>
-            <w:r>
-              <w:rPr>
-                <w:rFonts w:ascii="Calibri" w:eastAsia="Times New Roman" w:hAnsi="Calibri" w:cs="Times New Roman"/>
-                <w:color w:val="000000"/>
-              </w:rPr>
-              <w:t>Maximum</w:t>
-            </w:r>
-          </w:p>
-        </w:tc>
-        <w:tc>
-          <w:tcPr>
-            <w:tcW w:w="0" w:type="auto"/>
-            <w:tcBorders>
-              <w:top w:val="single" w:sz="4" w:space="0" w:color="D0CECE"/>
-              <w:left w:val="single" w:sz="4" w:space="0" w:color="D0CECE"/>
-              <w:bottom w:val="single" w:sz="4" w:space="0" w:color="D0CECE"/>
-              <w:right w:val="single" w:sz="4" w:space="0" w:color="D0CECE"/>
-            </w:tcBorders>
-            <w:noWrap/>
-            <w:vAlign w:val="bottom"/>
-            <w:hideMark/>
-          </w:tcPr>
-          <w:p>
-            <w:pPr>
-              <w:jc w:val="right"/>
-              <w:rPr>
-                <w:rFonts w:ascii="Calibri" w:eastAsia="Times New Roman" w:hAnsi="Calibri" w:cs="Times New Roman"/>
-                <w:color w:val="000000"/>
-              </w:rPr>
-            </w:pPr>
-            <w:r>
-              <w:rPr>
-                <w:rFonts w:ascii="Calibri" w:eastAsia="Times New Roman" w:hAnsi="Calibri" w:cs="Times New Roman"/>
-                <w:color w:val="000000"/>
-              </w:rPr>
-              <w:t>80</w:t>
-            </w:r>
-          </w:p>
-        </w:tc>
-      </w:tr>
-    </w:tbl>
-    <w:p/>
-    <w:p/>
-    <w:p/>
-    <w:p/>
-    <w:p/>
-    <w:p/>
     <w:p/>
     <w:p/>
     <w:p/>
@@ -1664,18 +1660,18 @@
         </w:rPr>
         <w:lastRenderedPageBreak/>
         <w:drawing>
-          <wp:anchor distT="0" distB="0" distL="114300" distR="114300" simplePos="0" relativeHeight="251665408" behindDoc="0" locked="0" layoutInCell="1" allowOverlap="1" wp14:anchorId="16E6BF1E" wp14:editId="2D3E97B3">
+          <wp:anchor distT="0" distB="0" distL="114300" distR="114300" simplePos="0" relativeHeight="251673600" behindDoc="0" locked="0" layoutInCell="1" allowOverlap="1" wp14:anchorId="3CE279D1" wp14:editId="10FE10DA">
             <wp:simplePos x="0" y="0"/>
             <wp:positionH relativeFrom="column">
-              <wp:posOffset>-914400</wp:posOffset>
+              <wp:posOffset>0</wp:posOffset>
             </wp:positionH>
             <wp:positionV relativeFrom="paragraph">
-              <wp:posOffset>0</wp:posOffset>
+              <wp:posOffset>168275</wp:posOffset>
             </wp:positionV>
-            <wp:extent cx="7453630" cy="3726815"/>
-            <wp:effectExtent l="0" t="0" r="1270" b="0"/>
+            <wp:extent cx="5943600" cy="3154680"/>
+            <wp:effectExtent l="0" t="0" r="0" b="0"/>
             <wp:wrapTopAndBottom/>
-            <wp:docPr id="3" name="Picture 3"/>
+            <wp:docPr id="5" name="Picture 5"/>
             <wp:cNvGraphicFramePr>
               <a:graphicFrameLocks xmlns:a="http://schemas.openxmlformats.org/drawingml/2006/main" noChangeAspect="1"/>
             </wp:cNvGraphicFramePr>
@@ -1695,7 +1691,7 @@
                   <pic:spPr>
                     <a:xfrm>
                       <a:off x="0" y="0"/>
-                      <a:ext cx="7453630" cy="3726815"/>
+                      <a:ext cx="5943600" cy="3154680"/>
                     </a:xfrm>
                     <a:prstGeom prst="rect">
                       <a:avLst/>
@@ -1704,17 +1700,12 @@
                 </pic:pic>
               </a:graphicData>
             </a:graphic>
-            <wp14:sizeRelH relativeFrom="margin">
-              <wp14:pctWidth>0</wp14:pctWidth>
-            </wp14:sizeRelH>
-            <wp14:sizeRelV relativeFrom="margin">
-              <wp14:pctHeight>0</wp14:pctHeight>
-            </wp14:sizeRelV>
           </wp:anchor>
         </w:drawing>
       </w:r>
+      <w:bookmarkStart w:id="0" w:name="_GoBack"/>
+      <w:bookmarkEnd w:id="0"/>
     </w:p>
-    <w:p/>
     <w:p>
       <w:r>
         <w:t>After looking at the descriptive statistics, and the box plots we can make the following observations:</w:t>
@@ -4905,8 +4896,6 @@
       <w:r>
         <w:t>The equation used to calculate the test statistic is:</w:t>
       </w:r>
-      <w:bookmarkStart w:id="0" w:name="_GoBack"/>
-      <w:bookmarkEnd w:id="0"/>
     </w:p>
     <w:p>
       <m:oMathPara>

</xml_diff>

<commit_message>
Fixed grammar errors in presentation
</commit_message>
<xml_diff>
--- a/AkronAshevilleAnalysisReport.docx
+++ b/AkronAshevilleAnalysisReport.docx
@@ -1703,8 +1703,6 @@
           </wp:anchor>
         </w:drawing>
       </w:r>
-      <w:bookmarkStart w:id="0" w:name="_GoBack"/>
-      <w:bookmarkEnd w:id="0"/>
     </w:p>
     <w:p>
       <w:r>
@@ -4069,6 +4067,8 @@
           <w:t>https://github.com/EricMaibach/AkronAshevilleWeatherAnalysis</w:t>
         </w:r>
       </w:hyperlink>
+      <w:bookmarkStart w:id="0" w:name="_GoBack"/>
+      <w:bookmarkEnd w:id="0"/>
       <w:r>
         <w:t xml:space="preserve">.  </w:t>
       </w:r>

</xml_diff>